<commit_message>
consumption and small dollar donor writing
</commit_message>
<xml_diff>
--- a/aejmc/midwinter_paper.docx
+++ b/aejmc/midwinter_paper.docx
@@ -7,7 +7,7 @@
         <w:pStyle w:val="Title"/>
       </w:pPr>
       <w:r>
-        <w:t>Political Donor Motivations and Social Media: A Time Series Analysis</w:t>
+        <w:t>Political Donor Motivations and Public Support of Policies: A Time Series Analysis</w:t>
       </w:r>
     </w:p>
     <w:p>
@@ -23,7 +23,7 @@
         <w:pStyle w:val="Date"/>
       </w:pPr>
       <w:r>
-        <w:t>January 25, 2021</w:t>
+        <w:t>January 26, 2021</w:t>
       </w:r>
     </w:p>
     <w:p>
@@ -31,25 +31,25 @@
         <w:pStyle w:val="Abstract"/>
       </w:pPr>
       <w:r>
-        <w:t xml:space="preserve">The two predominant theories of political donor motivations are the access-oriented model and the consumption model. This paper combines political </w:t>
-      </w:r>
-      <w:r>
-        <w:t>donation records and social media posts from politicians to test whether either behavior is observed. In the access-oriented model, individual political donors and political action committees (PACs) are assumed to contribute to campaigns in an effort to ac</w:t>
-      </w:r>
-      <w:r>
-        <w:t xml:space="preserve">quire access and influence politicians into supporting specific policy issues. In this study, the access-oriented model of donors predicts that donations from specific groups of donors will precede public support of certain policies. The consumption model </w:t>
-      </w:r>
-      <w:r>
-        <w:t>of donors views political contributions as being an extension of voting along a participatory spectrum, and that donors support candidates who they already know support policy issues that the donors care about or are ideologically motivated. In this resear</w:t>
-      </w:r>
-      <w:r>
-        <w:t>ch, the consumption model predicts that donations from various groups of donors will lag in response to public support of certain policy issues. Historically, these two models have treated political donors as all having the same motivations. More recent st</w:t>
-      </w:r>
-      <w:r>
-        <w:t>udies in campaign finance have found that both motivational models can exist in different groups of donors. However, these studies categorize groups of donors in broad strokes, generally as either small-dollar donors and large-dollar donors as well as PACs</w:t>
-      </w:r>
-      <w:r>
-        <w:t>. This paper statistically derives coalitions of similar donors and tests the competing models of political donor motivations on these more granular groups of donors who support similar candidates.</w:t>
+        <w:t xml:space="preserve">The two predominant theories of political donor motivations are the access-oriented model and the consumption model. This paper </w:t>
+      </w:r>
+      <w:r>
+        <w:t>combines political donation records and social media posts from politicians to test whether either behavior is observed. In the access-oriented model, individual political donors and political action committees (PACs) are assumed to contribute to campaigns</w:t>
+      </w:r>
+      <w:r>
+        <w:t xml:space="preserve"> in an effort to acquire access and influence politicians into supporting specific policy issues. In this study, the access-oriented model of donors predicts that donations from specific groups of donors will precede public support of certain policies. The</w:t>
+      </w:r>
+      <w:r>
+        <w:t xml:space="preserve"> consumption model of donors views political contributions as being an extension of voting along a participatory spectrum, and that donors support candidates who they already know support policy issues that the donors care about or are ideologically motiva</w:t>
+      </w:r>
+      <w:r>
+        <w:t>ted. In this research, the consumption model predicts that donations from various groups of donors will lag in response to public support of certain policy issues. Historically, these two models have treated political donors as all having the same motivati</w:t>
+      </w:r>
+      <w:r>
+        <w:t>ons. More recent studies in campaign finance have found that both motivational models can exist in different groups of donors. However, these studies categorize groups of donors in broad strokes, generally as either small-dollar donors and large-dollar don</w:t>
+      </w:r>
+      <w:r>
+        <w:t>ors as well as PACs. This paper statistically derives coalitions of similar donors and tests the competing models of political donor motivations on these more granular groups of donors who support similar candidates.</w:t>
       </w:r>
     </w:p>
     <w:tbl>
@@ -60,7 +60,7 @@
       </w:tblPr>
       <w:tblGrid>
         <w:gridCol w:w="1855"/>
-        <w:gridCol w:w="1419"/>
+        <w:gridCol w:w="1551"/>
         <w:gridCol w:w="1559"/>
       </w:tblGrid>
       <w:tr>
@@ -139,7 +139,7 @@
               <w:pStyle w:val="Compact"/>
             </w:pPr>
             <w:r>
-              <w:t>1784</w:t>
+              <w:t>2714</w:t>
             </w:r>
           </w:p>
         </w:tc>
@@ -152,7 +152,7 @@
               <w:pStyle w:val="Compact"/>
             </w:pPr>
             <w:r>
-              <w:t>1764</w:t>
+              <w:t>2716</w:t>
             </w:r>
           </w:p>
         </w:tc>
@@ -167,10 +167,7 @@
               <w:pStyle w:val="Compact"/>
             </w:pPr>
             <w:r>
-              <w:t>Character cou</w:t>
-            </w:r>
-            <w:r>
-              <w:t>nt</w:t>
+              <w:t>Character count</w:t>
             </w:r>
           </w:p>
         </w:tc>
@@ -183,7 +180,7 @@
               <w:pStyle w:val="Compact"/>
             </w:pPr>
             <w:r>
-              <w:t>11989</w:t>
+              <w:t>18393</w:t>
             </w:r>
           </w:p>
         </w:tc>
@@ -196,7 +193,7 @@
               <w:pStyle w:val="Compact"/>
             </w:pPr>
             <w:r>
-              <w:t>11988</w:t>
+              <w:t>18384</w:t>
             </w:r>
           </w:p>
         </w:tc>
@@ -224,7 +221,7 @@
               <w:pStyle w:val="Compact"/>
             </w:pPr>
             <w:r>
-              <w:t>76</w:t>
+              <w:t>117</w:t>
             </w:r>
           </w:p>
         </w:tc>
@@ -265,7 +262,7 @@
               <w:pStyle w:val="Compact"/>
             </w:pPr>
             <w:r>
-              <w:t>8.9 minutes</w:t>
+              <w:t>13.6 minutes</w:t>
             </w:r>
           </w:p>
         </w:tc>
@@ -278,19 +275,24 @@
               <w:pStyle w:val="Compact"/>
             </w:pPr>
             <w:r>
-              <w:t>8.8 minutes</w:t>
+              <w:t>13.6 minutes</w:t>
             </w:r>
           </w:p>
         </w:tc>
       </w:tr>
     </w:tbl>
     <w:p>
+      <w:r>
+        <w:br w:type="page"/>
+      </w:r>
+    </w:p>
+    <w:p>
       <w:pPr>
         <w:pStyle w:val="Heading1"/>
-        <w:spacing w:line="480" w:lineRule="auto"/>
       </w:pPr>
       <w:bookmarkStart w:id="0" w:name="introduction"/>
       <w:r>
+        <w:lastRenderedPageBreak/>
         <w:t>Introduction</w:t>
       </w:r>
       <w:bookmarkEnd w:id="0"/>
@@ -298,25 +300,130 @@
     <w:p>
       <w:pPr>
         <w:pStyle w:val="FirstParagraph"/>
-        <w:spacing w:line="480" w:lineRule="auto"/>
-      </w:pPr>
-      <w:r>
-        <w:t>[Need some sort of bridge into specific models]</w:t>
+        <w:pBdr>
+          <w:bottom w:val="single" w:sz="4" w:space="1" w:color="auto"/>
+        </w:pBdr>
+        <w:shd w:val="clear" w:color="auto" w:fill="DBE5F1" w:themeFill="accent1" w:themeFillTint="33"/>
+      </w:pPr>
+      <w:r>
+        <w:t>Previous studies on the motivations of political donors often treated donors as a monolith. These studies would contrast the two predominant theories of political donor motivation–access-oriented or consumption–against each other. In the seminal paper, “Wh</w:t>
+      </w:r>
+      <w:r>
+        <w:t>y is There so Little Money in U.S. Politics?,” Ansolabehere, de Figueiredo, and Snyder (2003) stated that “two extreme views bracket the range of thinking about the amount of money in U.S. political campaigns.” They conclude that “campaign contributions sh</w:t>
+      </w:r>
+      <w:r>
+        <w:t xml:space="preserve">ould be viewed </w:t>
+      </w:r>
+      <w:r>
+        <w:rPr>
+          <w:i/>
+        </w:rPr>
+        <w:t>primarily</w:t>
+      </w:r>
+      <w:r>
+        <w:t xml:space="preserve"> as a type of consumption good.” Similarly, Gordon, Hager, and Landa (2007) succinctly asked, “Consumption or Investment?” Welch also stated that there two models of campaign contributions. In one model, contributions to given in ex</w:t>
+      </w:r>
+      <w:r>
+        <w:t xml:space="preserve">change for political favors (now referred to as the access-oriented model) or to affect election probabilities (no the consumption model) (Welch 1980). Many other studies focus on a single model of donor motivation and seek evidence for that model without </w:t>
+      </w:r>
+      <w:r>
+        <w:t>considering alternatives.</w:t>
+      </w:r>
+    </w:p>
+    <w:p>
+      <w:pPr>
+        <w:pStyle w:val="BodyText"/>
+        <w:pBdr>
+          <w:bottom w:val="single" w:sz="4" w:space="1" w:color="auto"/>
+        </w:pBdr>
+        <w:shd w:val="clear" w:color="auto" w:fill="DBE5F1" w:themeFill="accent1" w:themeFillTint="33"/>
+      </w:pPr>
+      <w:r>
+        <w:t>Recently, a more nuanced view of the motivations behind political donors has emerged that sees donors as unique actors and that different donors may have different motivations, intents, and goals in making a political contribution</w:t>
+      </w:r>
+      <w:r>
+        <w:t xml:space="preserve">. Barber (2016) examines the differences in motivation between Political Action Committees (PACs) and individual donors, finding that PACs exhibit behavior inline with the access-oriented model of donors and individuals appear to be motivated by political </w:t>
+      </w:r>
+      <w:r>
+        <w:t>consumption/ ideology. Heerwig (2016) drills down into individual donors by categorizing individual donors as either frequent or infrequent donors, concluding that frequent donors are more access-oriented whereas infrequent donors are more motivated by con</w:t>
+      </w:r>
+      <w:r>
+        <w:t>sumption/ ideology. This paper continues in this direction of segmenting donors to understand unique motivations. Instead of making a descriptive distinction between donors (PACs versus individuals (Barber 2016) or frequent versus infrequent donors (Heerwi</w:t>
+      </w:r>
+      <w:r>
+        <w:t>g 2016)) clusters donors who are similar to one another using a network approach where donors in a cluster are similar to one another in who they contributed to.</w:t>
+      </w:r>
+    </w:p>
+    <w:p>
+      <w:pPr>
+        <w:pStyle w:val="BodyText"/>
+        <w:pBdr>
+          <w:bottom w:val="single" w:sz="4" w:space="1" w:color="auto"/>
+        </w:pBdr>
+        <w:shd w:val="clear" w:color="auto" w:fill="DBE5F1" w:themeFill="accent1" w:themeFillTint="33"/>
+      </w:pPr>
+      <w:r>
+        <w:t xml:space="preserve">This network-based approach conceives of clusters of donors acting as a </w:t>
+      </w:r>
+      <w:r>
+        <w:rPr>
+          <w:i/>
+        </w:rPr>
+        <w:t>coalition</w:t>
+      </w:r>
+      <w:r>
+        <w:t xml:space="preserve"> where coach </w:t>
+      </w:r>
+      <w:r>
+        <w:t>coalition can have a distinct motivation. Further, I believe that this coalition-based approach can capture evidence of donor motivations more accurately. For example, a contributor may only make a single donation. That single donation may not have a stati</w:t>
+      </w:r>
+      <w:r>
+        <w:t>stically-identifiable influence on politicians, but if that single donor is acting in concert with other donors, there is a potential for identifiable results. For example, under an access-oriented/ influence model of donor motivations, this single donor c</w:t>
+      </w:r>
+      <w:r>
+        <w:t>ould be a member of a pro-environment interest groups. If many members of this group give individually to a candidate, the coalition could exhibit influence over that campaign. Similarly, under a consumption/ ideology model of motivation, a candidate could</w:t>
+      </w:r>
+      <w:r>
+        <w:t xml:space="preserve"> come out with a strong pro-environmental message and many members of the coalition could be attracted to the message and reward the pro-environment stance taken by the campaign.</w:t>
+      </w:r>
+    </w:p>
+    <w:p>
+      <w:pPr>
+        <w:pStyle w:val="BodyText"/>
+        <w:pBdr>
+          <w:bottom w:val="single" w:sz="4" w:space="1" w:color="auto"/>
+        </w:pBdr>
+        <w:shd w:val="clear" w:color="auto" w:fill="DBE5F1" w:themeFill="accent1" w:themeFillTint="33"/>
+      </w:pPr>
+      <w:r>
+        <w:t xml:space="preserve">In addition, this paper adds a dimension of policy issues. Are there certain </w:t>
+      </w:r>
+      <w:r>
+        <w:t>policy issues that have donors who exhibit behavior inline with the access-oriented model or consumption model? It is possible that different issues are related to different coalitions of donors with different motivations. For example, perhaps pro-environm</w:t>
+      </w:r>
+      <w:r>
+        <w:t xml:space="preserve">ental donors are </w:t>
+      </w:r>
+      <w:r>
+        <w:lastRenderedPageBreak/>
+        <w:t>driven by the access-oriented model and anti-abortion groups are driven by the consumption model of politics. This paper combines donation records with social media data collected in Wisconsin during the 2016 election cycle to measure whet</w:t>
+      </w:r>
+      <w:r>
+        <w:t>her campaigns’ support of certain policy issues respond to donations from clusters or whether donations from coalitions respond to public support of policy issues. Particularly with the rise of politics online, adding in social media data provides a valuab</w:t>
+      </w:r>
+      <w:r>
+        <w:t>le variable in understanding the information ecology that political donors experience and how the information ecology relates to their donation motivations.</w:t>
       </w:r>
     </w:p>
     <w:p>
       <w:pPr>
         <w:pStyle w:val="Heading1"/>
-        <w:spacing w:line="480" w:lineRule="auto"/>
+        <w:pBdr>
+          <w:bottom w:val="single" w:sz="4" w:space="1" w:color="auto"/>
+        </w:pBdr>
+        <w:shd w:val="clear" w:color="auto" w:fill="DBE5F1" w:themeFill="accent1" w:themeFillTint="33"/>
       </w:pPr>
       <w:bookmarkStart w:id="1" w:name="access-oriented-model"/>
-    </w:p>
-    <w:p>
-      <w:pPr>
-        <w:pStyle w:val="Heading1"/>
-        <w:shd w:val="clear" w:color="auto" w:fill="DAEEF3" w:themeFill="accent5" w:themeFillTint="33"/>
-        <w:spacing w:line="480" w:lineRule="auto"/>
-      </w:pPr>
       <w:r>
         <w:t>Access-Oriented Model</w:t>
       </w:r>
@@ -325,157 +432,180 @@
     <w:p>
       <w:pPr>
         <w:pStyle w:val="FirstParagraph"/>
-        <w:shd w:val="clear" w:color="auto" w:fill="DAEEF3" w:themeFill="accent5" w:themeFillTint="33"/>
-        <w:spacing w:line="480" w:lineRule="auto"/>
-      </w:pPr>
-      <w:r>
-        <w:t>Access-oriented political donors are those that attempt to use their contributions to gain access to politicians. Most often, access-oriented motivations are thought to be the reason behind contributions from Political Action Committees (PACs) and donors w</w:t>
-      </w:r>
-      <w:r>
-        <w:t>ith business interest. The theory goes that this access can then influence legislative behavior (Francia et al. 2003). Milbrath (1958) centers legislative influence as a communicative process where those seeking to influence legislators must be able to “co</w:t>
-      </w:r>
-      <w:r>
-        <w:t>mmunicate their power, as well as the facts and arguments supporting their position, when they confer with a legislator.” Congress is operating in a “vacuum filled with noise.” And political contributions can gain direct access that allows to to cut throug</w:t>
-      </w:r>
-      <w:r>
-        <w:t>h all the noise of competing information that the legislator might be encountering (Milbrath 1958). In interviews, business groups themselves said that they seek “access” to either a member of congress or a member of their staff when they make a contributi</w:t>
-      </w:r>
-      <w:r>
-        <w:t>on. But these groups stated that their contribution only gains the access to make an argument and it is the merit of the argument that determines support for their cause or not (Herndon 1982). Empirical studies of financial documents backup this claim that</w:t>
-      </w:r>
-      <w:r>
-        <w:t xml:space="preserve"> donors seek access in order to influence policy (Fouirnaies and Hall 2015). Past research has suggested that political contributors are successful in their goals to gain access as measured by the amount of time that organized interest groups spend with me</w:t>
-      </w:r>
-      <w:r>
-        <w:t xml:space="preserve">mbers of congress (Langbein 1986). This increased access has been not only in PACs but also for increased access for individual donors. A randomized </w:t>
+        <w:pBdr>
+          <w:bottom w:val="single" w:sz="4" w:space="1" w:color="auto"/>
+        </w:pBdr>
+        <w:shd w:val="clear" w:color="auto" w:fill="DBE5F1" w:themeFill="accent1" w:themeFillTint="33"/>
+      </w:pPr>
+      <w:r>
+        <w:t>Access-oriented political donors are those that attempt to use their contribu</w:t>
+      </w:r>
+      <w:r>
+        <w:t>tions to gain access to politicians. Most often, access-oriented motivations are thought to be the reason behind contributions from Political Action Committees (PACs) and donors with business interest. The theory goes that this access can then influence le</w:t>
+      </w:r>
+      <w:r>
+        <w:t>gislative behavior (Francia et al. 2003). Milbrath (1958) centers legislative influence as a communicative process where those seeking to influence legislators must be able to “communicate their power, as well as the facts and arguments supporting their po</w:t>
+      </w:r>
+      <w:r>
+        <w:t>sition, when they confer with a legislator.” Congress is operating in a “vacuum filled with noise.” And political contributions can gain direct access that allows to to cut through all the noise of competing information that the legislator might be encount</w:t>
+      </w:r>
+      <w:r>
+        <w:t xml:space="preserve">ering (Milbrath 1958). In interviews, business groups themselves said that they seek “access” to either a member of congress or a member of their staff when they make a contribution. But these groups stated that their contribution only gains the access to </w:t>
+      </w:r>
+      <w:r>
+        <w:t>make an argument and it is the merit of the argument that determines support for their cause or not (Herndon 1982). Surveys confirm that donors to U.S. House and Senate campaigns try to influence politics in a way that helps their businesses (Baker 2020a).</w:t>
+      </w:r>
+      <w:r>
+        <w:t>Empirical studies of financial documents backup this claim that donors seek access in order to influence policy (Fouirnaies and Hall 2015).</w:t>
+      </w:r>
+    </w:p>
+    <w:p>
+      <w:pPr>
+        <w:pStyle w:val="BodyText"/>
+        <w:pBdr>
+          <w:bottom w:val="single" w:sz="4" w:space="1" w:color="auto"/>
+        </w:pBdr>
+        <w:shd w:val="clear" w:color="auto" w:fill="DBE5F1" w:themeFill="accent1" w:themeFillTint="33"/>
+      </w:pPr>
+      <w:r>
+        <w:t xml:space="preserve">Past research has suggested that political contributors are successful in their goals to gain access as measured by </w:t>
+      </w:r>
+      <w:r>
+        <w:t>the amount of time that organized interest groups spend with members of congress (Langbein 1986). This increased access has been not only in PACs but also for increased access for individual donors. A randomized experiment found that when it is revealed to</w:t>
+      </w:r>
+      <w:r>
+        <w:t xml:space="preserve"> congressional offices that prospective meeting attendees contributed to the member’s campaign that senior members of the office took meetings between three to four times more often than when information about contributions were withheld (Kalla and Broockm</w:t>
+      </w:r>
+      <w:r>
+        <w:t>an 2016).</w:t>
+      </w:r>
+    </w:p>
+    <w:p>
+      <w:pPr>
+        <w:pStyle w:val="BodyText"/>
+        <w:pBdr>
+          <w:bottom w:val="single" w:sz="4" w:space="1" w:color="auto"/>
+        </w:pBdr>
+        <w:shd w:val="clear" w:color="auto" w:fill="DBE5F1" w:themeFill="accent1" w:themeFillTint="33"/>
+      </w:pPr>
+      <w:r>
+        <w:t>However, measuring the direct access that political financiers gain from political contributions is difficult to measure. Instead, researchers have treated the “access” component of contributor influence as an implicit assumption and instead look</w:t>
+      </w:r>
+      <w:r>
+        <w:t xml:space="preserve"> for evidence of “influence” of political contributors on politicians. Many political science papers do not use the explicit term “access-oriented donor” and instead refer to their work as examining the potential “influence” of political donors on politici</w:t>
+      </w:r>
+      <w:r>
+        <w:t xml:space="preserve">ans. This line of influence research implies a gain of access by political contributors. As Langbein (1986) states, “[Access] is a precondition for having influence over public policy. Contributions </w:t>
       </w:r>
       <w:r>
         <w:lastRenderedPageBreak/>
-        <w:t>experiment found that when it is revealed to congressional offices that prospective meeting attendees contr</w:t>
-      </w:r>
-      <w:r>
-        <w:t>ibuted to the member’s campaign that senior members of the office took meetings between three to four times more often than when information about contributions were withheld (Kalla and Broockman 2016).</w:t>
+        <w:t>themselves have little meaning for a congressman, because</w:t>
+      </w:r>
+      <w:r>
+        <w:t xml:space="preserve"> they do not carry any ‘message.’ Only access, or some other form of direct or indirect communication, can translate money into influence.”</w:t>
       </w:r>
     </w:p>
     <w:p>
       <w:pPr>
         <w:pStyle w:val="BodyText"/>
-        <w:shd w:val="clear" w:color="auto" w:fill="DAEEF3" w:themeFill="accent5" w:themeFillTint="33"/>
-        <w:spacing w:line="480" w:lineRule="auto"/>
-      </w:pPr>
-      <w:r>
-        <w:t>However, measuring the direct access that political f</w:t>
-      </w:r>
-      <w:r>
-        <w:t>inanciers gain from political contributions is difficult to measure. Instead, researchers have treated the “access” component of contributor influence as an implicit assumption and instead look for evidence of “influence” of political contributors on polit</w:t>
-      </w:r>
-      <w:r>
-        <w:t>icians. Many political science papers do not use the explicit term “access-oriented donor” and instead refer to their work as examining the potential “influence” of political donors on politicians. This line of influence research implies a gain of access b</w:t>
-      </w:r>
-      <w:r>
-        <w:t>y political contributors. As Langbein (1986) states, “[Access] is a precondition for having influence over public policy. Contributions themselves have little meaning for a congressman, because they do not carry any ‘message.’ Only access, or some other fo</w:t>
-      </w:r>
-      <w:r>
-        <w:t>rm of direct or indirect communication, can translate money into influence.”</w:t>
+        <w:pBdr>
+          <w:bottom w:val="single" w:sz="4" w:space="1" w:color="auto"/>
+        </w:pBdr>
+        <w:shd w:val="clear" w:color="auto" w:fill="DBE5F1" w:themeFill="accent1" w:themeFillTint="33"/>
+      </w:pPr>
+      <w:r>
+        <w:t>Even though research has suggested there is a connection between political contributions and access. It is unclear i</w:t>
+      </w:r>
+      <w:r>
+        <w:t xml:space="preserve">f that access actually converts to </w:t>
+      </w:r>
+      <w:r>
+        <w:rPr>
+          <w:i/>
+        </w:rPr>
+        <w:t>influence</w:t>
+      </w:r>
+      <w:r>
+        <w:t xml:space="preserve"> in the political process. Despite confirmation that PACs attempt to influence the legislative process (Grenzke 1989), past research has found PAC contributions to have a limited effect on roll-call voting (Wrigh</w:t>
+      </w:r>
+      <w:r>
+        <w:t>t 1985). In rare instances, there is an apparent connection between PAC contributions and roll-call votes, but it that correlation is most likely due to broader support from larger interest groups (Grenzke 1989). These sparse correlations could be manifest</w:t>
+      </w:r>
+      <w:r>
+        <w:t>ation of the finding that legislators are responsive to changes to the opinions of the national individual donor class (Canes-Wrone and Gibson 2019). One article went so far as to conclude that “evidence in the article undermines belief in the military-ind</w:t>
+      </w:r>
+      <w:r>
+        <w:t>ustrial complex model” (Wayman 1985) when studying the effect of defense-related PACs on roll-call voting.</w:t>
       </w:r>
     </w:p>
     <w:p>
       <w:pPr>
         <w:pStyle w:val="BodyText"/>
-        <w:shd w:val="clear" w:color="auto" w:fill="DAEEF3" w:themeFill="accent5" w:themeFillTint="33"/>
-        <w:spacing w:line="480" w:lineRule="auto"/>
-      </w:pPr>
-      <w:r>
-        <w:t xml:space="preserve">Even though research has suggested there is a connection between political contributions and access. It is unclear if that access actually converts to </w:t>
-      </w:r>
-      <w:r>
-        <w:rPr>
-          <w:i/>
-        </w:rPr>
-        <w:t>influence</w:t>
-      </w:r>
-      <w:r>
-        <w:t xml:space="preserve"> in the political p</w:t>
-      </w:r>
-      <w:r>
-        <w:t>rocess. Despite confirmation that PACs attempt to influence the legislative process (Grenzke 1989), past research has found PAC contributions to have a limited effect on roll-call voting (Wright 1985). In rare instances, there is an apparent connection bet</w:t>
-      </w:r>
-      <w:r>
-        <w:t xml:space="preserve">ween PAC contributions and roll-call votes, but it that correlation is most likely due to broader support from larger interest groups (Grenzke 1989). These sparse correlations could be </w:t>
-      </w:r>
+        <w:pBdr>
+          <w:bottom w:val="single" w:sz="4" w:space="1" w:color="auto"/>
+        </w:pBdr>
+        <w:shd w:val="clear" w:color="auto" w:fill="DBE5F1" w:themeFill="accent1" w:themeFillTint="33"/>
+      </w:pPr>
+      <w:r>
+        <w:t xml:space="preserve">Other studies on the connection between campaign contributions and legislative voting does support that moneyed interests play a significant role in </w:t>
+      </w:r>
+      <w:r>
+        <w:t>the legislative process, particularly organized business interests that are within a member’s district (Hall and Wayman 1990), potentially similar to how members of congress prioritize public opinion of their district over national public opinion (Butler a</w:t>
+      </w:r>
+      <w:r>
+        <w:t>nd Nickerson 2011). Further, there appears to be a stronger influence as a result of contributions from individuals with business interests, opposed to PACs, which many other studies focus on (Fellowes and Wolf 2004). A meta-analysis found that model speci</w:t>
+      </w:r>
+      <w:r>
+        <w:t xml:space="preserve">fication played a significant role in whether significant results were found when looking for a connection between donations and roll-calls votes, concluding that studies that controlled for “friendly giving by including a measure of legislators’ ideology </w:t>
+      </w:r>
+      <w:r>
+        <w:t>and that include more than one contributions variable are less likely to produce significant results” (Roscoe and Jenkins 2005). Despite this variability in model specification, the authors conclude that one-third of roll-call votes are impacted by campaig</w:t>
+      </w:r>
+      <w:r>
+        <w:t>n contributions (Roscoe and Jenkins 2005).</w:t>
+      </w:r>
+    </w:p>
+    <w:p>
+      <w:pPr>
+        <w:pStyle w:val="BodyText"/>
+        <w:pBdr>
+          <w:bottom w:val="single" w:sz="4" w:space="1" w:color="auto"/>
+        </w:pBdr>
+        <w:shd w:val="clear" w:color="auto" w:fill="DBE5F1" w:themeFill="accent1" w:themeFillTint="33"/>
+      </w:pPr>
+      <w:r>
+        <w:t>Potentially, the influence exerted by contributors when making a political contribution is so indirect that it doesn’t always materialize in statistical patterns of legislative voting, but there is evidence of the</w:t>
+      </w:r>
+      <w:r>
+        <w:t xml:space="preserve"> influence as a result of the legislation. For example, one study found that firms that donated to winning candidates experienced an abnormal equity return of 3% compared to firms that contributed to losing campaigns (Akey 2015). Another study found that f</w:t>
+      </w:r>
+      <w:r>
+        <w:t>uture returns of firms is positively and significantly correlated with contributions in support for candidates, finding the strongest effect among firms that support candidates within the state that the firm is based (Cooper, Gulen, and Ovtchinnikov 2010).</w:t>
+      </w:r>
+      <w:r>
+        <w:t xml:space="preserve"> In addition to immediately-felt financial returns, donors may systematically contribute money to legislative agenda setters, such as chairs of financial committees, in an effort to set future legislative agendas (Fouirnaies 2018). Even campaign contributi</w:t>
+      </w:r>
+      <w:r>
+        <w:t>on from business executives are “best understood as purchases of ‘good will’ whose returns, while positive in expectation, are contingent and rare” (Gordon, Hafer, and Landa 2007).</w:t>
+      </w:r>
+    </w:p>
+    <w:p>
+      <w:pPr>
+        <w:pStyle w:val="BodyText"/>
+        <w:pBdr>
+          <w:bottom w:val="single" w:sz="4" w:space="1" w:color="auto"/>
+        </w:pBdr>
+        <w:shd w:val="clear" w:color="auto" w:fill="DBE5F1" w:themeFill="accent1" w:themeFillTint="33"/>
+      </w:pPr>
       <w:r>
         <w:lastRenderedPageBreak/>
-        <w:t>manifestation of the finding that legislators are responsive to changes</w:t>
-      </w:r>
-      <w:r>
-        <w:t xml:space="preserve"> to the opinions of the national individual donor class (Canes-Wrone and Gibson 2019). One article went so far as to conclude that “evidence in the article undermines belief in the military-industrial complex model” (Wayman 1985) when studying the effect o</w:t>
-      </w:r>
-      <w:r>
-        <w:t>f defense-related PACs on roll-call voting.</w:t>
-      </w:r>
-    </w:p>
-    <w:p>
-      <w:pPr>
-        <w:pStyle w:val="BodyText"/>
-        <w:shd w:val="clear" w:color="auto" w:fill="DAEEF3" w:themeFill="accent5" w:themeFillTint="33"/>
-        <w:spacing w:line="480" w:lineRule="auto"/>
-      </w:pPr>
-      <w:r>
-        <w:t>Other studies on the connection between campaign contributions and legislative voting does support that moneyed interests play a significant role in the legislative process, particularly organized business intere</w:t>
-      </w:r>
-      <w:r>
-        <w:t>sts that are within a member’s district (Hall and Wayman 1990), potentially similar to how members of congress prioritize public opinion of their district over national public opinion (Butler and Nickerson 2011). Further, there appears to be a stronger inf</w:t>
-      </w:r>
-      <w:r>
-        <w:t>luence as a result of contributions from individuals with business interests, opposed to PACs, which many other studies focus on (Fellowes and Wolf 2004). A meta-analysis found that model specification played a significant role in whether significant resul</w:t>
-      </w:r>
-      <w:r>
-        <w:t xml:space="preserve">ts were found when looking for a connection between donations and roll-calls votes, concluding that studies that controlled for “friendly giving by including a measure of legislators’ ideology and that include more than one contributions variable are less </w:t>
-      </w:r>
-      <w:r>
-        <w:t>likely to produce significant results” (Roscoe and Jenkins 2005). Despite this variability in model specification, the authors conclude that one-third of roll-call votes are impacted by campaign contributions (Roscoe and Jenkins 2005).</w:t>
-      </w:r>
-    </w:p>
-    <w:p>
-      <w:pPr>
-        <w:pStyle w:val="BodyText"/>
-        <w:shd w:val="clear" w:color="auto" w:fill="DAEEF3" w:themeFill="accent5" w:themeFillTint="33"/>
-        <w:spacing w:line="480" w:lineRule="auto"/>
-      </w:pPr>
-      <w:r>
-        <w:t>Potentially, the inf</w:t>
-      </w:r>
-      <w:r>
-        <w:t>luence exerted by contributors when making a political contribution is so indirect that it doesn’t always materialize in statistical patterns of legislative voting, but there is evidence of the influence as a result of the legislation. For example, one stu</w:t>
-      </w:r>
-      <w:r>
-        <w:t xml:space="preserve">dy found </w:t>
-      </w:r>
-      <w:r>
-        <w:lastRenderedPageBreak/>
-        <w:t>that future returns of firms is positively and significantly correlated with contributions in support for candidates, finding the strongest effect among firms that support candidates within the state that the firm is based (Cooper, Gulen, and Ovtc</w:t>
-      </w:r>
-      <w:r>
-        <w:t>hinnikov 2010). In addition to immediately-felt financial returns, donors may systematically contribute money to legislative agenda setters, such as chairs of financial committees, in an effort to set future legislative agendas (Fouirnaies 2018). Even camp</w:t>
-      </w:r>
-      <w:r>
-        <w:t>aign contribution from business executives are “best understood as purchases of ‘good will’ whose returns, while positive in expectation, are contingent and rare” (Gordon, Hafer, and Landa 2007).</w:t>
-      </w:r>
-    </w:p>
-    <w:p>
-      <w:pPr>
-        <w:pStyle w:val="BodyText"/>
-        <w:shd w:val="clear" w:color="auto" w:fill="DAEEF3" w:themeFill="accent5" w:themeFillTint="33"/>
-        <w:spacing w:line="480" w:lineRule="auto"/>
-      </w:pPr>
-      <w:r>
-        <w:t xml:space="preserve">Instead of focusing on direct access or financial outcomes, </w:t>
-      </w:r>
-      <w:r>
-        <w:t>this research article examines politicians’ public support of policy issues. Under the access-oriented/ influence model of political donor motivations, we would expect to find politicians who are more supportive of certain policy issues after receiving cam</w:t>
-      </w:r>
-      <w:r>
-        <w:t xml:space="preserve">paign contributions from access-oriented donors, which leads to </w:t>
+        <w:t>Instead of focusing on direct access or financial outcomes, this research a</w:t>
+      </w:r>
+      <w:r>
+        <w:t>rticle examines politicians’ public support of policy issues. Under the access-oriented/ influence model of political donor motivations, we would expect to find politicians who are more supportive of certain policy issues after receiving campaign contribut</w:t>
+      </w:r>
+      <w:r>
+        <w:t xml:space="preserve">ions from access-oriented donors, which leads to </w:t>
       </w:r>
       <m:oMath>
         <m:sSub>
@@ -511,8 +641,10 @@
     <w:p>
       <w:pPr>
         <w:pStyle w:val="BodyText"/>
-        <w:shd w:val="clear" w:color="auto" w:fill="DAEEF3" w:themeFill="accent5" w:themeFillTint="33"/>
-        <w:spacing w:line="480" w:lineRule="auto"/>
+        <w:pBdr>
+          <w:bottom w:val="single" w:sz="4" w:space="1" w:color="auto"/>
+        </w:pBdr>
+        <w:shd w:val="clear" w:color="auto" w:fill="DBE5F1" w:themeFill="accent1" w:themeFillTint="33"/>
       </w:pPr>
       <m:oMath>
         <m:sSub>
@@ -551,14 +683,16 @@
     <w:p>
       <w:pPr>
         <w:pStyle w:val="BodyText"/>
-        <w:shd w:val="clear" w:color="auto" w:fill="DAEEF3" w:themeFill="accent5" w:themeFillTint="33"/>
-        <w:spacing w:line="480" w:lineRule="auto"/>
-      </w:pPr>
-      <w:r>
-        <w:t>S</w:t>
-      </w:r>
-      <w:r>
-        <w:t xml:space="preserve">ince access-oriented donors are thought to be wealthier contributors, sometimes seeking access for financial gain, this paper will also examine the amount contributed by members of donor coalitions that are accepted by </w:t>
+        <w:pBdr>
+          <w:bottom w:val="single" w:sz="4" w:space="1" w:color="auto"/>
+        </w:pBdr>
+        <w:shd w:val="clear" w:color="auto" w:fill="DBE5F1" w:themeFill="accent1" w:themeFillTint="33"/>
+      </w:pPr>
+      <w:r>
+        <w:t>Since access-ori</w:t>
+      </w:r>
+      <w:r>
+        <w:t xml:space="preserve">ented donors are thought to be wealthier contributors, sometimes seeking access for financial gain, this paper will also examine the amount contributed by members of donor coalitions that are accepted by </w:t>
       </w:r>
       <m:oMath>
         <m:sSub>
@@ -618,17 +752,19 @@
         </m:sSub>
       </m:oMath>
       <w:r>
-        <w:t xml:space="preserve"> also serves as a measure of </w:t>
-      </w:r>
-      <w:r>
-        <w:t>face validity for the theory of access-oriented motivation and this study’s measurement.</w:t>
+        <w:t xml:space="preserve"> also serves as a measure of face validity f</w:t>
+      </w:r>
+      <w:r>
+        <w:t>or the theory of access-oriented motivation and this study’s measurement.</w:t>
       </w:r>
     </w:p>
     <w:p>
       <w:pPr>
         <w:pStyle w:val="BodyText"/>
-        <w:shd w:val="clear" w:color="auto" w:fill="DAEEF3" w:themeFill="accent5" w:themeFillTint="33"/>
-        <w:spacing w:line="480" w:lineRule="auto"/>
+        <w:pBdr>
+          <w:bottom w:val="single" w:sz="4" w:space="1" w:color="auto"/>
+        </w:pBdr>
+        <w:shd w:val="clear" w:color="auto" w:fill="DBE5F1" w:themeFill="accent1" w:themeFillTint="33"/>
       </w:pPr>
       <m:oMath>
         <m:sSub>
@@ -674,28 +810,99 @@
         <w:rPr>
           <w:b/>
         </w:rPr>
-        <w:t xml:space="preserve"> contributors to political campaigns than donors not in access-oriented coalitions.</w:t>
+        <w:t xml:space="preserve"> </w:t>
+      </w:r>
+      <w:r>
+        <w:rPr>
+          <w:b/>
+        </w:rPr>
+        <w:t>contributors to political campaigns than donors not in access-oriented coalitions.</w:t>
       </w:r>
     </w:p>
     <w:p>
       <w:pPr>
         <w:pStyle w:val="Heading1"/>
-        <w:spacing w:line="480" w:lineRule="auto"/>
+        <w:pBdr>
+          <w:bottom w:val="single" w:sz="4" w:space="1" w:color="auto"/>
+        </w:pBdr>
+        <w:shd w:val="clear" w:color="auto" w:fill="DBE5F1" w:themeFill="accent1" w:themeFillTint="33"/>
       </w:pPr>
       <w:bookmarkStart w:id="2" w:name="consumption-model"/>
       <w:r>
-        <w:lastRenderedPageBreak/>
-        <w:t>Consumption Mo</w:t>
-      </w:r>
-      <w:r>
-        <w:t>del</w:t>
+        <w:t>Consumption Model</w:t>
       </w:r>
       <w:bookmarkEnd w:id="2"/>
     </w:p>
     <w:p>
       <w:pPr>
         <w:pStyle w:val="FirstParagraph"/>
-        <w:spacing w:line="480" w:lineRule="auto"/>
+        <w:pBdr>
+          <w:bottom w:val="single" w:sz="4" w:space="1" w:color="auto"/>
+        </w:pBdr>
+        <w:shd w:val="clear" w:color="auto" w:fill="DBE5F1" w:themeFill="accent1" w:themeFillTint="33"/>
+      </w:pPr>
+      <w:r>
+        <w:t xml:space="preserve">While the access-oriented model is centered on donor </w:t>
+      </w:r>
+      <w:r>
+        <w:rPr>
+          <w:i/>
+        </w:rPr>
+        <w:t>influencing</w:t>
+      </w:r>
+      <w:r>
+        <w:t xml:space="preserve"> the political process, the consumption model is about donors </w:t>
+      </w:r>
+      <w:r>
+        <w:rPr>
+          <w:i/>
+        </w:rPr>
+        <w:t>participating</w:t>
+      </w:r>
+      <w:r>
+        <w:t xml:space="preserve"> </w:t>
+      </w:r>
+      <w:r>
+        <w:t xml:space="preserve">in the political process. As Ansolabehere, de Figueiredo, and Snyder (2003) concluded, “In our view, campaign contributing should not be viewed as an investment, but rather as a form of consumption–or, in the language of politics, participation.” They put </w:t>
+      </w:r>
+      <w:r>
+        <w:t>forward that individual donors are intrinsically motivated by ideology. People don’t receive a direct benefit from making a political donation, but they do experience the indirect benefits of participating in a political campaign that matches their ideolog</w:t>
+      </w:r>
+      <w:r>
+        <w:t>y and excites them. Said another way, for consumption motivated donors, making a contribution is just an extension of voting on a participatory spectrum. Under the consumption model of political donor motivations, donations are a way for individuals to par</w:t>
+      </w:r>
+      <w:r>
+        <w:t>ticipate and be responsive to their “perception of the stakes in the election” (Hill and Huber 2017). Ideological proximity has been found to be an important component of explaining a donor’s decision to make a contribution (Ensley 2009). Divergence of ide</w:t>
+      </w:r>
+      <w:r>
+        <w:t>ology among the candidates for an office does not seem to impact donors’ decision to make a contribution (Ensley 2009).</w:t>
+      </w:r>
+    </w:p>
+    <w:p>
+      <w:pPr>
+        <w:pStyle w:val="BodyText"/>
+        <w:pBdr>
+          <w:bottom w:val="single" w:sz="4" w:space="1" w:color="auto"/>
+        </w:pBdr>
+        <w:shd w:val="clear" w:color="auto" w:fill="DBE5F1" w:themeFill="accent1" w:themeFillTint="33"/>
+      </w:pPr>
+      <w:r>
+        <w:t xml:space="preserve">Often associated with the consumption model of donation is the idea of ideological proximity. In other words, donors give to candidates </w:t>
+      </w:r>
+      <w:r>
+        <w:t>that they are ideologically similar to. For example, the similarity between a donor’s policy preferences and a senator’s roll calls is a predictor of whether a donor makes a contribution (Barber, Canes-Wrone, and Thrower 2017). Out-of-state donors have bee</w:t>
+      </w:r>
+      <w:r>
+        <w:t>n found to have policy motivations for making a donation in an effort to acquire surrogate representation (Baker 2020b), but this finding didn’t hold for in-district donations.</w:t>
+      </w:r>
+    </w:p>
+    <w:p>
+      <w:pPr>
+        <w:pStyle w:val="BodyText"/>
+        <w:pBdr>
+          <w:bottom w:val="single" w:sz="4" w:space="1" w:color="auto"/>
+        </w:pBdr>
+        <w:shd w:val="clear" w:color="auto" w:fill="DBE5F1" w:themeFill="accent1" w:themeFillTint="33"/>
       </w:pPr>
       <m:oMath>
         <m:sSub>
@@ -728,19 +935,29 @@
         <w:rPr>
           <w:b/>
         </w:rPr>
-        <w:t>: Public support from politicians on certain political issues will precede, or Granger cause, donations from various coalitions of political donors.</w:t>
+        <w:t xml:space="preserve">: Public support from politicians on certain political issues will precede, </w:t>
+      </w:r>
+      <w:r>
+        <w:rPr>
+          <w:b/>
+        </w:rPr>
+        <w:t>or Granger cause, donations from various coalitions of political donors.</w:t>
       </w:r>
     </w:p>
     <w:p>
       <w:pPr>
         <w:pStyle w:val="BodyText"/>
-        <w:spacing w:line="480" w:lineRule="auto"/>
-      </w:pPr>
-      <w:r>
-        <w:t>With the rise of small-dollar donors on the internet and the assumption that these small-dollar dono</w:t>
-      </w:r>
-      <w:r>
-        <w:t xml:space="preserve">rs are motivated by the consumption model of donor motivations, this paper will examine the amount contributed by members of donor coalitions that are accepted by </w:t>
+        <w:pBdr>
+          <w:bottom w:val="single" w:sz="4" w:space="1" w:color="auto"/>
+        </w:pBdr>
+        <w:shd w:val="clear" w:color="auto" w:fill="DBE5F1" w:themeFill="accent1" w:themeFillTint="33"/>
+      </w:pPr>
+      <w:r>
+        <w:lastRenderedPageBreak/>
+        <w:t>With the rise of small-dollar donors on the internet and the assumption that these small-dollar donors are motivated by the consumption model of donor motivations, this paper will exa</w:t>
+      </w:r>
+      <w:r>
+        <w:t xml:space="preserve">mine the amount contributed by members of donor coalitions that are accepted by </w:t>
       </w:r>
       <m:oMath>
         <m:sSub>
@@ -800,16 +1017,16 @@
         </m:sSub>
       </m:oMath>
       <w:r>
-        <w:t xml:space="preserve"> also serves as a measure of face validity for the theory of access-oriented motivati</w:t>
-      </w:r>
-      <w:r>
-        <w:t>on and this study’s measurement.</w:t>
+        <w:t xml:space="preserve"> also serves as a measure of face validity for the theory of access-oriented motivation and this study’s measurement.</w:t>
       </w:r>
     </w:p>
     <w:p>
       <w:pPr>
         <w:pStyle w:val="BodyText"/>
-        <w:spacing w:line="480" w:lineRule="auto"/>
+        <w:pBdr>
+          <w:bottom w:val="single" w:sz="4" w:space="1" w:color="auto"/>
+        </w:pBdr>
+        <w:shd w:val="clear" w:color="auto" w:fill="DBE5F1" w:themeFill="accent1" w:themeFillTint="33"/>
       </w:pPr>
       <m:oMath>
         <m:sSub>
@@ -842,11 +1059,17 @@
         <w:rPr>
           <w:b/>
         </w:rPr>
-        <w:t xml:space="preserve">: Donors from consumption coalitions will on average be </w:t>
+        <w:t>: Donors from consumption coalitions will on av</w:t>
       </w:r>
       <w:r>
         <w:rPr>
           <w:b/>
+        </w:rPr>
+        <w:t xml:space="preserve">erage be </w:t>
+      </w:r>
+      <w:r>
+        <w:rPr>
+          <w:b/>
           <w:i/>
         </w:rPr>
         <w:t>smaller</w:t>
@@ -861,7 +1084,6 @@
     <w:p>
       <w:pPr>
         <w:pStyle w:val="Heading1"/>
-        <w:spacing w:line="480" w:lineRule="auto"/>
       </w:pPr>
       <w:bookmarkStart w:id="3" w:name="online-fundraising"/>
       <w:r>
@@ -872,7 +1094,6 @@
     <w:p>
       <w:pPr>
         <w:pStyle w:val="Heading1"/>
-        <w:spacing w:line="480" w:lineRule="auto"/>
       </w:pPr>
       <w:bookmarkStart w:id="4" w:name="rise-of-small-dollar-donors"/>
       <w:r>
@@ -883,7 +1104,6 @@
     <w:p>
       <w:pPr>
         <w:pStyle w:val="Heading1"/>
-        <w:spacing w:line="480" w:lineRule="auto"/>
       </w:pPr>
       <w:bookmarkStart w:id="5" w:name="ideological-measurement-using-donor-data"/>
       <w:r>
@@ -894,7 +1114,6 @@
     <w:p>
       <w:pPr>
         <w:pStyle w:val="Heading1"/>
-        <w:spacing w:line="480" w:lineRule="auto"/>
       </w:pPr>
       <w:bookmarkStart w:id="6" w:name="data"/>
       <w:r>
@@ -905,130 +1124,120 @@
     <w:p>
       <w:pPr>
         <w:pStyle w:val="FirstParagraph"/>
-        <w:spacing w:line="480" w:lineRule="auto"/>
-      </w:pPr>
-      <w:r>
-        <w:t xml:space="preserve">Data for this research comes from two primary sources: politicians’ social media posts and political donation data. For social media posts, this paper used the Facebook (Barbera, </w:t>
+      </w:pPr>
+      <w:r>
+        <w:t>Data for this research comes from two primary sources: politicians’</w:t>
+      </w:r>
+      <w:r>
+        <w:t xml:space="preserve"> social media posts and political donation data. For social media posts, this paper used the Facebook (Barbera, Geisler, and Atteveldt 2017) and Twitter (Kearney 2019) APIs to collect social media posts from all candidates for the Wisconsin State Senate an</w:t>
+      </w:r>
+      <w:r>
+        <w:t>d Wisconsin State Assembly during the 2016 election cycle (</w:t>
+      </w:r>
+      <w:r>
+        <w:rPr>
+          <w:i/>
+        </w:rPr>
+        <w:t>n</w:t>
+      </w:r>
+      <w:r>
+        <w:t xml:space="preserve"> = 82,851). A subset of these posts were hand-coded into 27 topical categories. This subset was used to train a BERT deep learning transfer model that was used to predict the topic of the remainde</w:t>
+      </w:r>
+      <w:r>
+        <w:t>r of the posts (training dataset = 8,242, 10% of total posts; testing dataset = 4,122, 5% of total posts). Political donation data for all candidates to the Wisconsin State Legislature during the 2016 election cycle were collected from the Wisconsin Campai</w:t>
+      </w:r>
+      <w:r>
+        <w:t>gn Information System (CFIS) (</w:t>
+      </w:r>
+      <w:r>
+        <w:rPr>
+          <w:i/>
+        </w:rPr>
+        <w:t>n</w:t>
+      </w:r>
+      <w:r>
+        <w:t xml:space="preserve"> = 12,962). These donations were used to create a network of political donations with candidates and donors serving as nodes and donations between them as edges. This network was clustered into distinct communities so that do</w:t>
+      </w:r>
+      <w:r>
+        <w:t xml:space="preserve">nors in each community are most similar to one another based on which campaigns they contributed to. I theorize that these clusters of donors represent </w:t>
+      </w:r>
+      <w:r>
+        <w:rPr>
+          <w:i/>
+        </w:rPr>
+        <w:t>latent coalitions</w:t>
+      </w:r>
+      <w:r>
+        <w:t xml:space="preserve"> of donors who, whether they operate in an organized fashion or not, are working toward</w:t>
+      </w:r>
+      <w:r>
+        <w:t xml:space="preserve"> the goal of electing the same candidates. Studying political fundraisers as members of political coalitions has been studied in the past (Adams 2007; Heerwig 2016). This paper’s statistically-driven definition of latent coalitions seeks to add to the coal</w:t>
+      </w:r>
+      <w:r>
+        <w:t>ition literature.</w:t>
+      </w:r>
+    </w:p>
+    <w:p>
+      <w:pPr>
+        <w:pStyle w:val="Heading1"/>
+      </w:pPr>
+      <w:bookmarkStart w:id="7" w:name="methodology"/>
+      <w:r>
+        <w:t>Methodology</w:t>
+      </w:r>
+      <w:bookmarkEnd w:id="7"/>
+    </w:p>
+    <w:p>
+      <w:pPr>
+        <w:pStyle w:val="FirstParagraph"/>
+      </w:pPr>
+      <w:r>
+        <w:t xml:space="preserve">These two datasets were analyzed against each other using the Granger causality time-series methodology. This methodology has been used by other researchers to study social </w:t>
       </w:r>
       <w:r>
         <w:lastRenderedPageBreak/>
-        <w:t>Geisler, and Atteveldt 2017) an</w:t>
-      </w:r>
-      <w:r>
-        <w:t>d Twitter (Kearney 2019) APIs to collect social media posts from all candidates for the Wisconsin State Senate and Wisconsin State Assembly during the 2016 election cycle (</w:t>
-      </w:r>
-      <w:r>
-        <w:rPr>
-          <w:i/>
-        </w:rPr>
-        <w:t>n</w:t>
-      </w:r>
-      <w:r>
-        <w:t xml:space="preserve"> = 82,851). A subset of these posts were hand-coded into 27 topical categories. Thi</w:t>
-      </w:r>
-      <w:r>
-        <w:t>s subset was used to train a BERT deep learning transfer model that was used to predict the topic of the remainder of the posts (training dataset = 8,242, 10% of total posts; testing dataset = 4,122, 5% of total posts). Political donation data for all cand</w:t>
-      </w:r>
-      <w:r>
-        <w:t>idates to the Wisconsin State Legislature during the 2016 election cycle were collected from the Wisconsin Campaign Information System (CFIS) (</w:t>
-      </w:r>
-      <w:r>
-        <w:rPr>
-          <w:i/>
-        </w:rPr>
-        <w:t>n</w:t>
-      </w:r>
-      <w:r>
-        <w:t xml:space="preserve"> = 12,962). These donations were used to create a network of political donations with candidates and donors serv</w:t>
-      </w:r>
-      <w:r>
-        <w:t>ing as nodes and donations between them as edges. This network was clustered into distinct communities so that donors in each community are most similar to one another based on which campaigns they contributed to. I theorize that these clusters of donors r</w:t>
-      </w:r>
-      <w:r>
-        <w:t xml:space="preserve">epresent </w:t>
-      </w:r>
-      <w:r>
-        <w:rPr>
-          <w:i/>
-        </w:rPr>
-        <w:t>latent coalitions</w:t>
-      </w:r>
-      <w:r>
-        <w:t xml:space="preserve"> of donors who, whether they operate in an organized fashion or not, are working toward the goal of electing the same candidates. Studying political fundraisers as members of political coalitions has been studied in the past (Adam</w:t>
-      </w:r>
-      <w:r>
-        <w:t>s 2007; Heerwig 2016). This paper’s statistically-driven definition of latent coalitions seeks to add to the coalition literature.</w:t>
+        <w:t>media (Freelon, McIlwain, and Clark 2018; Lukito 2020</w:t>
+      </w:r>
+      <w:r>
+        <w:t>). Similar to political donations, this methodology has been used to study the relationship between social media and non-social media events such as offline protests (Bastos, Mercea, and Charpentier 2015) and stock prices (Park, Leung, and Ma 2017). Grange</w:t>
+      </w:r>
+      <w:r>
+        <w:t>r causality detects whether movements in one time series precedes, lags, has a confounding variable, or is not related to another time series. Specifically, this paper compares time series of donations from clusters of political donors and time series of t</w:t>
+      </w:r>
+      <w:r>
+        <w:t>he number of social media posts by each topic that were made by campaigns that each donor cluster contributed to. For example, a time series of donations from a donor coalition was compared to the aggregate count of posts about a given topic made by candid</w:t>
+      </w:r>
+      <w:r>
+        <w:t>ates that the donor cluster contributed to.</w:t>
       </w:r>
     </w:p>
     <w:p>
       <w:pPr>
         <w:pStyle w:val="Heading1"/>
-        <w:spacing w:line="480" w:lineRule="auto"/>
-      </w:pPr>
-      <w:bookmarkStart w:id="7" w:name="methodology"/>
-      <w:r>
-        <w:t>Methodology</w:t>
-      </w:r>
-      <w:bookmarkEnd w:id="7"/>
+      </w:pPr>
+      <w:bookmarkStart w:id="8" w:name="preliminary-results"/>
+      <w:r>
+        <w:t>Preliminary Results</w:t>
+      </w:r>
+      <w:bookmarkEnd w:id="8"/>
     </w:p>
     <w:p>
       <w:pPr>
         <w:pStyle w:val="FirstParagraph"/>
-        <w:spacing w:line="480" w:lineRule="auto"/>
-      </w:pPr>
-      <w:r>
-        <w:t>These two datasets were analyzed against each other using the Granger causality time-series methodology. This met</w:t>
-      </w:r>
-      <w:r>
-        <w:t xml:space="preserve">hodology has been used by other researchers to study social media (Freelon, McIlwain, and Clark 2018; Lukito 2020). Similar to political donations, this </w:t>
-      </w:r>
-      <w:r>
-        <w:lastRenderedPageBreak/>
-        <w:t>methodology has been used to study the relationship between social media and non-social media events su</w:t>
-      </w:r>
-      <w:r>
-        <w:t xml:space="preserve">ch as offline protests (Bastos, Mercea, and Charpentier 2015) and stock prices (Park, Leung, and Ma 2017). Granger causality detects whether movements in one time series precedes, lags, has a confounding variable, or is not related to another time series. </w:t>
-      </w:r>
-      <w:r>
-        <w:t>Specifically, this paper compares time series of donations from clusters of political donors and time series of the number of social media posts by each topic that were made by campaigns that each donor cluster contributed to. For example, a time series of</w:t>
-      </w:r>
-      <w:r>
-        <w:t xml:space="preserve"> donations from a donor coalition was compared to the aggregate count of posts about a given topic made by candidates that the donor cluster contributed to.</w:t>
-      </w:r>
-    </w:p>
-    <w:p>
-      <w:pPr>
-        <w:pStyle w:val="Heading1"/>
-        <w:spacing w:line="480" w:lineRule="auto"/>
-      </w:pPr>
-      <w:bookmarkStart w:id="8" w:name="preliminary-results"/>
-      <w:r>
-        <w:t>Preliminary Results</w:t>
-      </w:r>
-      <w:bookmarkEnd w:id="8"/>
-    </w:p>
-    <w:p>
-      <w:pPr>
-        <w:pStyle w:val="FirstParagraph"/>
-        <w:spacing w:line="480" w:lineRule="auto"/>
-      </w:pPr>
-      <w:r>
-        <w:t>Initial results suggest that it is more common to observe behavior consistent w</w:t>
-      </w:r>
-      <w:r>
-        <w:t xml:space="preserve">ith the consumption model (31% of coalitions, 4/13) than the access-oriented model. However, the access-oriented model is still observed in 15% of coalitions (2/13). Under a strict interpretation of either model, we would expect to find behavior that fits </w:t>
-      </w:r>
-      <w:r>
-        <w:t>only with that model. These results that find both the models present in the data is in line with some other research in suggesting that there are a “diversity of roles individual contributors play in the campaign finance system” (Heerwig 2016). Specific r</w:t>
-      </w:r>
-      <w:r>
-        <w:t>esults of the Granger causality model are in Figure 1 below.</w:t>
+      </w:pPr>
+      <w:r>
+        <w:t xml:space="preserve">Initial results suggest that it is more common to observe behavior consistent with the consumption model (31% of coalitions, 4/13) than the access-oriented model. However, the access-oriented </w:t>
+      </w:r>
+      <w:r>
+        <w:t>model is still observed in 15% of coalitions (2/13). Under a strict interpretation of either model, we would expect to find behavior that fits only with that model. These results that find both the models present in the data is in line with some other rese</w:t>
+      </w:r>
+      <w:r>
+        <w:t>arch in suggesting that there are a “diversity of roles individual contributors play in the campaign finance system” (Heerwig 2016). Specific results of the Granger causality model are in Figure 1 below.</w:t>
       </w:r>
     </w:p>
     <w:p>
       <w:pPr>
         <w:pStyle w:val="CaptionedFigure"/>
-        <w:spacing w:line="480" w:lineRule="auto"/>
       </w:pPr>
       <w:r>
         <w:rPr>
@@ -1036,7 +1245,7 @@
         </w:rPr>
         <w:lastRenderedPageBreak/>
         <w:drawing>
-          <wp:inline distT="0" distB="0" distL="0" distR="0" wp14:anchorId="275E93BC" wp14:editId="725649C4">
+          <wp:inline distT="0" distB="0" distL="0" distR="0" wp14:anchorId="65775637" wp14:editId="2E3370CC">
             <wp:extent cx="5334000" cy="5334000"/>
             <wp:effectExtent l="0" t="0" r="0" b="0"/>
             <wp:docPr id="1" name="Picture" descr="Donor Motivation Models"/>
@@ -1081,7 +1290,6 @@
     <w:p>
       <w:pPr>
         <w:pStyle w:val="ImageCaption"/>
-        <w:spacing w:line="480" w:lineRule="auto"/>
       </w:pPr>
       <w:r>
         <w:t>Donor Motivation Models</w:t>
@@ -1090,31 +1298,27 @@
     <w:p>
       <w:pPr>
         <w:pStyle w:val="BodyText"/>
-        <w:spacing w:line="480" w:lineRule="auto"/>
-      </w:pPr>
-      <w:r>
-        <w:t>One theoretical next step for this paper is to flesh out the implications of observing behavior that fits under both the consumption and access-oriented model of politic</w:t>
-      </w:r>
-      <w:r>
-        <w:t>al donors. Most often, the literature assumes that political donors have monolithic a monolithic psychological process that motivate them. However, the clear breakdown of different coalitions exhibiting behavior that falls into different models, and distin</w:t>
-      </w:r>
-      <w:r>
-        <w:t xml:space="preserve">ct behavior in relation to unique policy issues, suggests that latent coalitions of political </w:t>
-      </w:r>
+      </w:pPr>
+      <w:r>
+        <w:t xml:space="preserve">One theoretical next step </w:t>
+      </w:r>
+      <w:r>
+        <w:t>for this paper is to flesh out the implications of observing behavior that fits under both the consumption and access-oriented model of political donors. Most often, the literature assumes that political donors have monolithic a monolithic psychological pr</w:t>
+      </w:r>
+      <w:r>
+        <w:t>ocess that motivate them. However, the clear breakdown of different coalitions exhibiting behavior that falls into different models, and distinct behavior in relation to unique policy issues, suggests that latent coalitions of political donors are strategi</w:t>
+      </w:r>
+      <w:r>
+        <w:t>c actors with unique motivations. One empirical next step is to quantify potential confounders for donor clusters that don’t fit under either model, such as geographic proximity or competitiveness of the races contributed to.</w:t>
+      </w:r>
+    </w:p>
+    <w:p>
+      <w:pPr>
+        <w:pStyle w:val="Heading1"/>
+      </w:pPr>
+      <w:bookmarkStart w:id="9" w:name="references"/>
       <w:r>
         <w:lastRenderedPageBreak/>
-        <w:t>donors are strategic actors with unique motivations. One empirical next step is to quantify potential confounders for donor clusters that don’t fit under either m</w:t>
-      </w:r>
-      <w:r>
-        <w:t>odel, such as geographic proximity or competitiveness of the races contributed to.</w:t>
-      </w:r>
-    </w:p>
-    <w:p>
-      <w:pPr>
-        <w:pStyle w:val="Heading1"/>
-      </w:pPr>
-      <w:bookmarkStart w:id="9" w:name="references"/>
-      <w:r>
         <w:t>References</w:t>
       </w:r>
       <w:bookmarkEnd w:id="9"/>
@@ -1126,7 +1330,10 @@
       <w:bookmarkStart w:id="10" w:name="ref-adams2016"/>
       <w:bookmarkStart w:id="11" w:name="refs"/>
       <w:r>
-        <w:t xml:space="preserve">Adams, Brian E. 2007. “Fundraising Coalitions in Open Seat Mayoral Elections.” </w:t>
+        <w:t>Adams, Brian E. 200</w:t>
+      </w:r>
+      <w:r>
+        <w:t xml:space="preserve">7. “Fundraising Coalitions in Open Seat Mayoral Elections.” </w:t>
       </w:r>
       <w:r>
         <w:rPr>
@@ -1153,32 +1360,238 @@
       <w:pPr>
         <w:pStyle w:val="Bibliography"/>
       </w:pPr>
-      <w:bookmarkStart w:id="12" w:name="ref-rfacebook"/>
+      <w:bookmarkStart w:id="12" w:name="ref-akey2015"/>
       <w:bookmarkEnd w:id="10"/>
       <w:r>
-        <w:t xml:space="preserve">Barbera, Pablo, Andrew Geisler, and Wouter van Atteveldt. 2017. </w:t>
-      </w:r>
-      <w:r>
-        <w:rPr>
-          <w:i/>
-        </w:rPr>
-        <w:t>Rfacebook</w:t>
-      </w:r>
-      <w:r>
-        <w:t xml:space="preserve">. </w:t>
+        <w:t xml:space="preserve">Akey, Pat. 2015. “Valuing Changes in </w:t>
+      </w:r>
+      <w:r>
+        <w:t xml:space="preserve">Political Networks: Evidence from Campaign Contributions to Close Congressional Elections.” </w:t>
+      </w:r>
+      <w:r>
+        <w:rPr>
+          <w:i/>
+        </w:rPr>
+        <w:t>The Review of Financial Studies</w:t>
+      </w:r>
+      <w:r>
+        <w:t xml:space="preserve"> 28 (11): 3188–3223. </w:t>
       </w:r>
       <w:hyperlink r:id="rId9">
         <w:r>
           <w:rPr>
             <w:rStyle w:val="Hyperlink"/>
           </w:rPr>
-          <w:t>https://cran.r-project</w:t>
+          <w:t>https://doi.org/10.1093/rfs/hhv035</w:t>
+        </w:r>
+      </w:hyperlink>
+      <w:r>
+        <w:t>.</w:t>
+      </w:r>
+    </w:p>
+    <w:p>
+      <w:pPr>
+        <w:pStyle w:val="Bibliography"/>
+      </w:pPr>
+      <w:bookmarkStart w:id="13" w:name="ref-ansolabehere2003"/>
+      <w:bookmarkEnd w:id="12"/>
+      <w:r>
+        <w:t>Ansolabehere, Stephen,</w:t>
+      </w:r>
+      <w:r>
+        <w:t xml:space="preserve"> John M. de Figueiredo, and James M. Snyder. 2003. “Why Is There so Little Money in U.s. Politics.” </w:t>
+      </w:r>
+      <w:r>
+        <w:rPr>
+          <w:i/>
+        </w:rPr>
+        <w:t>Journal of Economic Perspectives</w:t>
+      </w:r>
+      <w:r>
+        <w:t xml:space="preserve"> 17 (1): 105–30.</w:t>
+      </w:r>
+    </w:p>
+    <w:p>
+      <w:pPr>
+        <w:pStyle w:val="Bibliography"/>
+      </w:pPr>
+      <w:bookmarkStart w:id="14" w:name="ref-baker2020a"/>
+      <w:bookmarkEnd w:id="13"/>
+      <w:r>
+        <w:t>Baker, Anne. 2020a. “Policies, Profits, Networks, or Duty?: Donors’ Motivations for Contributing to Parties</w:t>
+      </w:r>
+      <w:r>
+        <w:t xml:space="preserve"> and Interest Groups.” </w:t>
+      </w:r>
+      <w:r>
+        <w:rPr>
+          <w:i/>
+        </w:rPr>
+        <w:t>The Social Science Journal</w:t>
+      </w:r>
+      <w:r>
+        <w:t xml:space="preserve"> 0 (0): 1–16. </w:t>
+      </w:r>
+      <w:hyperlink r:id="rId10">
+        <w:r>
+          <w:rPr>
+            <w:rStyle w:val="Hyperlink"/>
+          </w:rPr>
+          <w:t>https://doi.org/10.1080/03623319.2020.1727224</w:t>
+        </w:r>
+      </w:hyperlink>
+      <w:r>
+        <w:t>.</w:t>
+      </w:r>
+    </w:p>
+    <w:p>
+      <w:pPr>
+        <w:pStyle w:val="Bibliography"/>
+      </w:pPr>
+      <w:bookmarkStart w:id="15" w:name="ref-baker2020b"/>
+      <w:bookmarkEnd w:id="14"/>
+      <w:r>
+        <w:t>———. 2020b. “The Partisan and Policy Motivations of Political Donors Seeking Surr</w:t>
+      </w:r>
+      <w:r>
+        <w:t xml:space="preserve">ogate Representation in House Elections.” </w:t>
+      </w:r>
+      <w:r>
+        <w:rPr>
+          <w:i/>
+        </w:rPr>
+        <w:t>Political Behavior</w:t>
+      </w:r>
+      <w:r>
+        <w:t xml:space="preserve"> 42 (4): 1035–54. </w:t>
+      </w:r>
+      <w:hyperlink r:id="rId11">
+        <w:r>
+          <w:rPr>
+            <w:rStyle w:val="Hyperlink"/>
+          </w:rPr>
+          <w:t>https://doi.org/10.1007/s11109-019-09531-2</w:t>
+        </w:r>
+      </w:hyperlink>
+      <w:r>
+        <w:t>.</w:t>
+      </w:r>
+    </w:p>
+    <w:p>
+      <w:pPr>
+        <w:pStyle w:val="Bibliography"/>
+      </w:pPr>
+      <w:bookmarkStart w:id="16" w:name="ref-barber2016a"/>
+      <w:bookmarkEnd w:id="15"/>
+      <w:r>
+        <w:t xml:space="preserve">Barber, Michael. 2016. “Donation Motivations: Testing Theories of Access and Ideology.” </w:t>
+      </w:r>
+      <w:r>
+        <w:rPr>
+          <w:i/>
+        </w:rPr>
+        <w:t>Political Research Quarterly</w:t>
+      </w:r>
+      <w:r>
+        <w:t xml:space="preserve"> 69 (1): 148–59.</w:t>
+      </w:r>
+    </w:p>
+    <w:p>
+      <w:pPr>
+        <w:pStyle w:val="Bibliography"/>
+      </w:pPr>
+      <w:bookmarkStart w:id="17" w:name="ref-barber2017"/>
+      <w:bookmarkEnd w:id="16"/>
+      <w:r>
+        <w:t xml:space="preserve">Barber, Michael J., Brandice Canes-Wrone, and Sharece Thrower. 2017. “Ideologically Sophisticated Donors: Which Candidates </w:t>
+      </w:r>
+      <w:r>
+        <w:t xml:space="preserve">Do Individual Contributors Finance?” </w:t>
+      </w:r>
+      <w:r>
+        <w:rPr>
+          <w:i/>
+        </w:rPr>
+        <w:t>American Journal of Political Science</w:t>
+      </w:r>
+      <w:r>
+        <w:t xml:space="preserve"> 61 (2): 271–88. </w:t>
+      </w:r>
+      <w:hyperlink r:id="rId12">
+        <w:r>
+          <w:rPr>
+            <w:rStyle w:val="Hyperlink"/>
+          </w:rPr>
+          <w:t>https://doi.org/https://doi.org/10.1111/ajps.12275</w:t>
+        </w:r>
+      </w:hyperlink>
+      <w:r>
+        <w:t>.</w:t>
+      </w:r>
+    </w:p>
+    <w:p>
+      <w:pPr>
+        <w:pStyle w:val="Bibliography"/>
+      </w:pPr>
+      <w:bookmarkStart w:id="18" w:name="ref-rfacebook"/>
+      <w:bookmarkEnd w:id="17"/>
+      <w:r>
+        <w:t xml:space="preserve">Barbera, Pablo, Andrew Geisler, and Wouter </w:t>
+      </w:r>
+      <w:r>
+        <w:t xml:space="preserve">van Atteveldt. 2017. </w:t>
+      </w:r>
+      <w:r>
+        <w:rPr>
+          <w:i/>
+        </w:rPr>
+        <w:t>Rfacebook</w:t>
+      </w:r>
+      <w:r>
+        <w:t xml:space="preserve">. </w:t>
+      </w:r>
+      <w:hyperlink r:id="rId13">
+        <w:r>
+          <w:rPr>
+            <w:rStyle w:val="Hyperlink"/>
+          </w:rPr>
+          <w:t>https://cran.r-project.org/web/packages/Rfacebook/Rfacebook.pdf</w:t>
+        </w:r>
+      </w:hyperlink>
+      <w:r>
+        <w:t>.</w:t>
+      </w:r>
+    </w:p>
+    <w:p>
+      <w:pPr>
+        <w:pStyle w:val="Bibliography"/>
+      </w:pPr>
+      <w:bookmarkStart w:id="19" w:name="ref-bastos2015"/>
+      <w:bookmarkEnd w:id="18"/>
+      <w:r>
+        <w:t xml:space="preserve">Bastos, Marco T., Dan Mercea, and Arthur Charpentier. 2015. “Tents, Tweets, and Events: The Interplay Between Ongoing Protests and Social Media.” </w:t>
+      </w:r>
+      <w:r>
+        <w:rPr>
+          <w:i/>
+        </w:rPr>
+        <w:t>Journal of Communication</w:t>
+      </w:r>
+      <w:r>
+        <w:t xml:space="preserve"> 65 (2): 320–50. </w:t>
+      </w:r>
+      <w:hyperlink r:id="rId14">
+        <w:r>
+          <w:rPr>
+            <w:rStyle w:val="Hyperlink"/>
+          </w:rPr>
+          <w:t>https://doi.org</w:t>
         </w:r>
         <w:r>
           <w:rPr>
             <w:rStyle w:val="Hyperlink"/>
           </w:rPr>
-          <w:t>.org/web/packages/Rfacebook/Rfacebook.pdf</w:t>
+          <w:t>/10.1111/jcom.12145</w:t>
         </w:r>
       </w:hyperlink>
       <w:r>
@@ -1189,26 +1602,48 @@
       <w:pPr>
         <w:pStyle w:val="Bibliography"/>
       </w:pPr>
-      <w:bookmarkStart w:id="13" w:name="ref-bastos2015"/>
-      <w:bookmarkEnd w:id="12"/>
-      <w:r>
-        <w:t xml:space="preserve">Bastos, Marco T., Dan Mercea, and Arthur Charpentier. 2015. “Tents, Tweets, and Events: The Interplay Between Ongoing Protests and Social Media.” </w:t>
-      </w:r>
-      <w:r>
-        <w:rPr>
-          <w:i/>
-        </w:rPr>
-        <w:t>Journal of Communication</w:t>
-      </w:r>
-      <w:r>
-        <w:t xml:space="preserve"> 65 (2): 320–50. </w:t>
-      </w:r>
-      <w:hyperlink r:id="rId10">
+      <w:bookmarkStart w:id="20" w:name="ref-butler2011"/>
+      <w:bookmarkEnd w:id="19"/>
+      <w:r>
+        <w:t xml:space="preserve">Butler, Daniel M., and David W. Nickerson. 2011. “Can Learning Constituency Opinion Affect How Legislators Vote? Results from a Field Experiment.” </w:t>
+      </w:r>
+      <w:r>
+        <w:rPr>
+          <w:i/>
+        </w:rPr>
+        <w:t>Quarterly Journal of Political Science</w:t>
+      </w:r>
+      <w:r>
+        <w:t xml:space="preserve"> 6: 55–83.</w:t>
+      </w:r>
+    </w:p>
+    <w:p>
+      <w:pPr>
+        <w:pStyle w:val="Bibliography"/>
+      </w:pPr>
+      <w:bookmarkStart w:id="21" w:name="ref-caneswrone2019"/>
+      <w:bookmarkEnd w:id="20"/>
+      <w:r>
+        <w:t>Canes-Wrone, Brandice, and Nathan Gibso</w:t>
+      </w:r>
+      <w:r>
+        <w:t xml:space="preserve">n. 2019. “Does Money Buy Congressional Love? Individual Donors and Legislative Voting.” </w:t>
+      </w:r>
+      <w:r>
+        <w:rPr>
+          <w:i/>
+        </w:rPr>
+        <w:t>Congress &amp; the Presidency</w:t>
+      </w:r>
+      <w:r>
+        <w:t xml:space="preserve"> 46 (1): 1–27. </w:t>
+      </w:r>
+      <w:hyperlink r:id="rId15">
         <w:r>
           <w:rPr>
             <w:rStyle w:val="Hyperlink"/>
           </w:rPr>
-          <w:t>https://doi.org/10.1111/jcom.12145</w:t>
+          <w:t>https://doi.org/10.1080/07343469.2018.1518965</w:t>
         </w:r>
       </w:hyperlink>
       <w:r>
@@ -1219,54 +1654,35 @@
       <w:pPr>
         <w:pStyle w:val="Bibliography"/>
       </w:pPr>
-      <w:bookmarkStart w:id="14" w:name="ref-butler2011"/>
-      <w:bookmarkEnd w:id="13"/>
-      <w:r>
-        <w:t xml:space="preserve">Butler, Daniel M., and David W. Nickerson. 2011. “Can Learning Constituency Opinion Affect How Legislators Vote? Results from a Field Experiment.” </w:t>
-      </w:r>
-      <w:r>
-        <w:rPr>
-          <w:i/>
-        </w:rPr>
-        <w:t>Quarterly Journal of Political Science</w:t>
-      </w:r>
-      <w:r>
-        <w:t xml:space="preserve"> 6: 55–</w:t>
-      </w:r>
-      <w:r>
-        <w:t>83.</w:t>
-      </w:r>
-    </w:p>
-    <w:p>
-      <w:pPr>
-        <w:pStyle w:val="Bibliography"/>
-      </w:pPr>
-      <w:bookmarkStart w:id="15" w:name="ref-caneswrone2019"/>
-      <w:bookmarkEnd w:id="14"/>
-      <w:r>
-        <w:t xml:space="preserve">Canes-Wrone, Brandice, and Nathan Gibson. 2019. “Does Money Buy Congressional Love? Individual Donors and Legislative Voting.” </w:t>
-      </w:r>
-      <w:r>
-        <w:rPr>
-          <w:i/>
-        </w:rPr>
-        <w:t>Congress &amp; the Presidency</w:t>
-      </w:r>
-      <w:r>
-        <w:t xml:space="preserve"> 46 (1): 1–27. </w:t>
-      </w:r>
-      <w:hyperlink r:id="rId11">
+      <w:bookmarkStart w:id="22" w:name="ref-cooper2010"/>
+      <w:bookmarkEnd w:id="21"/>
+      <w:r>
+        <w:t xml:space="preserve">Cooper, Michael </w:t>
+      </w:r>
+      <w:r>
+        <w:t xml:space="preserve">J., Huseyin Gulen, and Alexei V. Ovtchinnikov. 2010. “Corporate Political Contributions and Stock Returns.” </w:t>
+      </w:r>
+      <w:r>
+        <w:rPr>
+          <w:i/>
+        </w:rPr>
+        <w:t>The Journal of Finance</w:t>
+      </w:r>
+      <w:r>
+        <w:t xml:space="preserve"> 65 (2): 687–724. </w:t>
+      </w:r>
+      <w:hyperlink r:id="rId16">
         <w:r>
           <w:rPr>
             <w:rStyle w:val="Hyperlink"/>
           </w:rPr>
-          <w:t>https://doi.org/10.1</w:t>
+          <w:t>https://doi.org/https://</w:t>
         </w:r>
         <w:r>
           <w:rPr>
             <w:rStyle w:val="Hyperlink"/>
           </w:rPr>
-          <w:t>080/07343469.2018.1518965</w:t>
+          <w:t>doi.org/10.1111/j.1540-6261.2009.01548.x</w:t>
         </w:r>
       </w:hyperlink>
       <w:r>
@@ -1277,26 +1693,26 @@
       <w:pPr>
         <w:pStyle w:val="Bibliography"/>
       </w:pPr>
-      <w:bookmarkStart w:id="16" w:name="ref-cooper2010"/>
-      <w:bookmarkEnd w:id="15"/>
-      <w:r>
-        <w:t xml:space="preserve">Cooper, Michael J., Huseyin Gulen, and Alexei V. Ovtchinnikov. 2010. “Corporate Political Contributions and Stock Returns.” </w:t>
-      </w:r>
-      <w:r>
-        <w:rPr>
-          <w:i/>
-        </w:rPr>
-        <w:t>The Journal of Finance</w:t>
-      </w:r>
-      <w:r>
-        <w:t xml:space="preserve"> 65 (2): 687–724. </w:t>
-      </w:r>
-      <w:hyperlink r:id="rId12">
+      <w:bookmarkStart w:id="23" w:name="ref-ensley2009"/>
+      <w:bookmarkEnd w:id="22"/>
+      <w:r>
+        <w:t xml:space="preserve">Ensley, Michael J. 2009. “Individual Campaign Contributions and Candidate Ideology.” </w:t>
+      </w:r>
+      <w:r>
+        <w:rPr>
+          <w:i/>
+        </w:rPr>
+        <w:t>Public Choice</w:t>
+      </w:r>
+      <w:r>
+        <w:t xml:space="preserve"> 138 (1/2): 221–38. </w:t>
+      </w:r>
+      <w:hyperlink r:id="rId17">
         <w:r>
           <w:rPr>
             <w:rStyle w:val="Hyperlink"/>
           </w:rPr>
-          <w:t>https://doi.org/https://doi.org/10.1111/j.1540-6261.2009.01548.x</w:t>
+          <w:t>http://www.jstor.org/stable/40270840</w:t>
         </w:r>
       </w:hyperlink>
       <w:r>
@@ -1307,22 +1723,20 @@
       <w:pPr>
         <w:pStyle w:val="Bibliography"/>
       </w:pPr>
-      <w:bookmarkStart w:id="17" w:name="ref-fellowes2004"/>
-      <w:bookmarkEnd w:id="16"/>
-      <w:r>
-        <w:t xml:space="preserve">Fellowes, Matthew C., and Patrick J. Wolf. 2004. “Funding Mechanisms and Policy Instruments: How Business Campaign Contributions Influence Congressional Votes.” </w:t>
-      </w:r>
-      <w:r>
-        <w:rPr>
-          <w:i/>
-        </w:rPr>
-        <w:t xml:space="preserve">Political </w:t>
-      </w:r>
-      <w:r>
-        <w:rPr>
-          <w:i/>
-        </w:rPr>
-        <w:t>Research Quarterly</w:t>
+      <w:bookmarkStart w:id="24" w:name="ref-fellowes2004"/>
+      <w:bookmarkEnd w:id="23"/>
+      <w:r>
+        <w:lastRenderedPageBreak/>
+        <w:t>Fe</w:t>
+      </w:r>
+      <w:r>
+        <w:t xml:space="preserve">llowes, Matthew C., and Patrick J. Wolf. 2004. “Funding Mechanisms and Policy Instruments: How Business Campaign Contributions Influence Congressional Votes.” </w:t>
+      </w:r>
+      <w:r>
+        <w:rPr>
+          <w:i/>
+        </w:rPr>
+        <w:t>Political Research Quarterly</w:t>
       </w:r>
       <w:r>
         <w:t xml:space="preserve"> 57 (2): 315–24.</w:t>
@@ -1332,10 +1746,13 @@
       <w:pPr>
         <w:pStyle w:val="Bibliography"/>
       </w:pPr>
-      <w:bookmarkStart w:id="18" w:name="ref-fouirnaies2018"/>
-      <w:bookmarkEnd w:id="17"/>
-      <w:r>
-        <w:t xml:space="preserve">Fouirnaies, Alexander. 2018. “When Are Agenda Setters Valuable?” </w:t>
+      <w:bookmarkStart w:id="25" w:name="ref-fouirnaies2018"/>
+      <w:bookmarkEnd w:id="24"/>
+      <w:r>
+        <w:t>Fouirnaies, Alexander. 2018. “When Are Agenda Setter</w:t>
+      </w:r>
+      <w:r>
+        <w:t xml:space="preserve">s Valuable?” </w:t>
       </w:r>
       <w:r>
         <w:rPr>
@@ -1346,18 +1763,12 @@
       <w:r>
         <w:t xml:space="preserve"> 62 (1): 176–91. </w:t>
       </w:r>
-      <w:hyperlink r:id="rId13">
+      <w:hyperlink r:id="rId18">
         <w:r>
           <w:rPr>
             <w:rStyle w:val="Hyperlink"/>
           </w:rPr>
-          <w:t>https://doi.org/https://doi.org/</w:t>
-        </w:r>
-        <w:r>
-          <w:rPr>
-            <w:rStyle w:val="Hyperlink"/>
-          </w:rPr>
-          <w:t>10.1111/ajps.12316</w:t>
+          <w:t>https://doi.org/https://doi.org/10.1111/ajps.12316</w:t>
         </w:r>
       </w:hyperlink>
       <w:r>
@@ -1368,10 +1779,13 @@
       <w:pPr>
         <w:pStyle w:val="Bibliography"/>
       </w:pPr>
-      <w:bookmarkStart w:id="19" w:name="ref-fouirnaies2015"/>
-      <w:bookmarkEnd w:id="18"/>
-      <w:r>
-        <w:t xml:space="preserve">Fouirnaies, Alexander, and Andrew Hall. 2015. “The Exposure Theory of Access: Why Some Firms Seek More Access to Incumbents Than Others.” </w:t>
+      <w:bookmarkStart w:id="26" w:name="ref-fouirnaies2015"/>
+      <w:bookmarkEnd w:id="25"/>
+      <w:r>
+        <w:t xml:space="preserve">Fouirnaies, Alexander, and Andrew Hall. 2015. “The Exposure Theory </w:t>
+      </w:r>
+      <w:r>
+        <w:t xml:space="preserve">of Access: Why Some Firms Seek More Access to Incumbents Than Others.” </w:t>
       </w:r>
       <w:r>
         <w:rPr>
@@ -1382,7 +1796,7 @@
       <w:r>
         <w:t xml:space="preserve">, January. </w:t>
       </w:r>
-      <w:hyperlink r:id="rId14">
+      <w:hyperlink r:id="rId19">
         <w:r>
           <w:rPr>
             <w:rStyle w:val="Hyperlink"/>
@@ -1398,10 +1812,13 @@
       <w:pPr>
         <w:pStyle w:val="Bibliography"/>
       </w:pPr>
-      <w:bookmarkStart w:id="20" w:name="ref-francia2003"/>
-      <w:bookmarkEnd w:id="19"/>
-      <w:r>
-        <w:t xml:space="preserve">Francia, Peter L., John C. Green, Paul S. Herrnson, Lynda W. Powell, and and Clyde Wilcox. 2003. </w:t>
+      <w:bookmarkStart w:id="27" w:name="ref-francia2003"/>
+      <w:bookmarkEnd w:id="26"/>
+      <w:r>
+        <w:t>Francia, Peter L., John C. Green, Paul S. Herrnson, Lynda</w:t>
+      </w:r>
+      <w:r>
+        <w:t xml:space="preserve"> W. Powell, and and Clyde Wilcox. 2003. </w:t>
       </w:r>
       <w:r>
         <w:rPr>
@@ -1410,18 +1827,15 @@
         <w:t>The Financiers of Congressional Elections</w:t>
       </w:r>
       <w:r>
-        <w:t>. New York, NY: Columbia U</w:t>
-      </w:r>
-      <w:r>
-        <w:t>niversity Press.</w:t>
+        <w:t>. New York, NY: Columbia University Press.</w:t>
       </w:r>
     </w:p>
     <w:p>
       <w:pPr>
         <w:pStyle w:val="Bibliography"/>
       </w:pPr>
-      <w:bookmarkStart w:id="21" w:name="ref-freelon2018"/>
-      <w:bookmarkEnd w:id="20"/>
+      <w:bookmarkStart w:id="28" w:name="ref-freelon2018"/>
+      <w:bookmarkEnd w:id="27"/>
       <w:r>
         <w:t xml:space="preserve">Freelon, D, C McIlwain, and M Clark. 2018. “Quantifying the Power and Consequences of Social Media Protest.” </w:t>
       </w:r>
@@ -1432,20 +1846,78 @@
         <w:t>New Media &amp; Society</w:t>
       </w:r>
       <w:r>
-        <w:t xml:space="preserve"> 20 (3): 990–1011. </w:t>
-      </w:r>
-      <w:hyperlink r:id="rId15">
+        <w:t xml:space="preserve"> </w:t>
+      </w:r>
+      <w:r>
+        <w:t xml:space="preserve">20 (3): 990–1011. </w:t>
+      </w:r>
+      <w:hyperlink r:id="rId20">
         <w:r>
           <w:rPr>
             <w:rStyle w:val="Hyperlink"/>
           </w:rPr>
-          <w:t>https://doi.org/10.1177/14614448</w:t>
+          <w:t>https://doi.org/10.1177/1461444816676646</w:t>
+        </w:r>
+      </w:hyperlink>
+      <w:r>
+        <w:t>.</w:t>
+      </w:r>
+    </w:p>
+    <w:p>
+      <w:pPr>
+        <w:pStyle w:val="Bibliography"/>
+      </w:pPr>
+      <w:bookmarkStart w:id="29" w:name="ref-gordon2007"/>
+      <w:bookmarkEnd w:id="28"/>
+      <w:r>
+        <w:t xml:space="preserve">Gordon, Sanford C., Catherine Hafer, and Dimitri Landa. 2007. “Consumption or Investment? On Motivations for Political Giving.” </w:t>
+      </w:r>
+      <w:r>
+        <w:rPr>
+          <w:i/>
+        </w:rPr>
+        <w:t>The Jour</w:t>
+      </w:r>
+      <w:r>
+        <w:rPr>
+          <w:i/>
+        </w:rPr>
+        <w:t>nal of Politics</w:t>
+      </w:r>
+      <w:r>
+        <w:t xml:space="preserve"> 69 (4): 1057–72.</w:t>
+      </w:r>
+    </w:p>
+    <w:p>
+      <w:pPr>
+        <w:pStyle w:val="Bibliography"/>
+      </w:pPr>
+      <w:bookmarkStart w:id="30" w:name="ref-grenzke1989"/>
+      <w:bookmarkEnd w:id="29"/>
+      <w:r>
+        <w:t xml:space="preserve">Grenzke, Janet M. 1989. “PACs and the Congressional Supermarket: The Currency Is Complex.” </w:t>
+      </w:r>
+      <w:r>
+        <w:rPr>
+          <w:i/>
+        </w:rPr>
+        <w:t>American Journal of Political Science</w:t>
+      </w:r>
+      <w:r>
+        <w:t xml:space="preserve"> 33 (1): 1–24. </w:t>
+      </w:r>
+      <w:hyperlink r:id="rId21">
+        <w:r>
+          <w:rPr>
+            <w:rStyle w:val="Hyperlink"/>
+          </w:rPr>
+          <w:t>http://www.jstor.org/stab</w:t>
         </w:r>
         <w:r>
           <w:rPr>
             <w:rStyle w:val="Hyperlink"/>
           </w:rPr>
-          <w:t>16676646</w:t>
+          <w:t>le/2111251</w:t>
         </w:r>
       </w:hyperlink>
       <w:r>
@@ -1456,82 +1928,32 @@
       <w:pPr>
         <w:pStyle w:val="Bibliography"/>
       </w:pPr>
-      <w:bookmarkStart w:id="22" w:name="ref-gordon2007"/>
-      <w:bookmarkEnd w:id="21"/>
-      <w:r>
-        <w:lastRenderedPageBreak/>
-        <w:t xml:space="preserve">Gordon, Sanford C., Catherine Hafer, and Dimitri Landa. 2007. “Consumption or Investment? On Motivations for Political Giving.” </w:t>
-      </w:r>
-      <w:r>
-        <w:rPr>
-          <w:i/>
-        </w:rPr>
-        <w:t>The Journal of Politics</w:t>
-      </w:r>
-      <w:r>
-        <w:t xml:space="preserve"> 69 (4): 1057–72.</w:t>
-      </w:r>
-    </w:p>
-    <w:p>
-      <w:pPr>
-        <w:pStyle w:val="Bibliography"/>
-      </w:pPr>
-      <w:bookmarkStart w:id="23" w:name="ref-grenzke1989"/>
-      <w:bookmarkEnd w:id="22"/>
-      <w:r>
-        <w:t>Grenzke, Janet M. 1989. “PACs and the Congressional Supermarket: The Currency</w:t>
-      </w:r>
-      <w:r>
-        <w:t xml:space="preserve"> Is Complex.” </w:t>
-      </w:r>
-      <w:r>
-        <w:rPr>
-          <w:i/>
-        </w:rPr>
-        <w:t>American Journal of Political Science</w:t>
-      </w:r>
-      <w:r>
-        <w:t xml:space="preserve"> 33 (1): 1–24. </w:t>
-      </w:r>
-      <w:hyperlink r:id="rId16">
+      <w:bookmarkStart w:id="31" w:name="ref-hall1990"/>
+      <w:bookmarkEnd w:id="30"/>
+      <w:r>
+        <w:t xml:space="preserve">Hall, Richard L., and Frank W. Wayman. 1990. “Buying Time: Moneyed Interests and the Mobilization of Bias in Congressional Committees.” </w:t>
+      </w:r>
+      <w:r>
+        <w:rPr>
+          <w:i/>
+        </w:rPr>
+        <w:t>American Political Science Review</w:t>
+      </w:r>
+      <w:r>
+        <w:t xml:space="preserve"> 84 (3): 797–820. </w:t>
+      </w:r>
+      <w:hyperlink r:id="rId22">
         <w:r>
           <w:rPr>
             <w:rStyle w:val="Hyperlink"/>
           </w:rPr>
-          <w:t>http://www.jstor.org/stable/2111251</w:t>
+          <w:t>https:</w:t>
         </w:r>
-      </w:hyperlink>
-      <w:r>
-        <w:t>.</w:t>
-      </w:r>
-    </w:p>
-    <w:p>
-      <w:pPr>
-        <w:pStyle w:val="Bibliography"/>
-      </w:pPr>
-      <w:bookmarkStart w:id="24" w:name="ref-hall1990"/>
-      <w:bookmarkEnd w:id="23"/>
-      <w:r>
-        <w:t xml:space="preserve">Hall, Richard L., and Frank W. Wayman. 1990. “Buying Time: Moneyed Interests and the Mobilization </w:t>
-      </w:r>
-      <w:r>
-        <w:t xml:space="preserve">of Bias in Congressional Committees.” </w:t>
-      </w:r>
-      <w:r>
-        <w:rPr>
-          <w:i/>
-        </w:rPr>
-        <w:t>American Political Science Review</w:t>
-      </w:r>
-      <w:r>
-        <w:t xml:space="preserve"> 84 (3): 797–820. </w:t>
-      </w:r>
-      <w:hyperlink r:id="rId17">
         <w:r>
           <w:rPr>
             <w:rStyle w:val="Hyperlink"/>
           </w:rPr>
-          <w:t>https://doi.org/10.2307/1962767</w:t>
+          <w:t>//doi.org/10.2307/1962767</w:t>
         </w:r>
       </w:hyperlink>
       <w:r>
@@ -1542,13 +1964,10 @@
       <w:pPr>
         <w:pStyle w:val="Bibliography"/>
       </w:pPr>
-      <w:bookmarkStart w:id="25" w:name="ref-heerwig2016"/>
-      <w:bookmarkEnd w:id="24"/>
-      <w:r>
-        <w:t>Heerwig, Jennifer A. 2016. “Donations and Dependence: Individual Contributor Strate</w:t>
-      </w:r>
-      <w:r>
-        <w:t xml:space="preserve">gies in House Elections.” </w:t>
+      <w:bookmarkStart w:id="32" w:name="ref-heerwig2016"/>
+      <w:bookmarkEnd w:id="31"/>
+      <w:r>
+        <w:t xml:space="preserve">Heerwig, Jennifer A. 2016. “Donations and Dependence: Individual Contributor Strategies in House Elections.” </w:t>
       </w:r>
       <w:r>
         <w:rPr>
@@ -1559,7 +1978,7 @@
       <w:r>
         <w:t xml:space="preserve"> 60: 181–98. </w:t>
       </w:r>
-      <w:hyperlink r:id="rId18">
+      <w:hyperlink r:id="rId23">
         <w:r>
           <w:rPr>
             <w:rStyle w:val="Hyperlink"/>
@@ -1575,13 +1994,10 @@
       <w:pPr>
         <w:pStyle w:val="Bibliography"/>
       </w:pPr>
-      <w:bookmarkStart w:id="26" w:name="ref-herndon1982"/>
-      <w:bookmarkEnd w:id="25"/>
-      <w:r>
-        <w:t>Herndon, James F. 1982. “Access, Record, and</w:t>
-      </w:r>
-      <w:r>
-        <w:t xml:space="preserve"> Competition as Influences on Interest Group Contributions to Congressional Campaigns.” </w:t>
+      <w:bookmarkStart w:id="33" w:name="ref-herndon1982"/>
+      <w:bookmarkEnd w:id="32"/>
+      <w:r>
+        <w:t xml:space="preserve">Herndon, James F. 1982. “Access, Record, and Competition as Influences on Interest Group Contributions to Congressional Campaigns.” </w:t>
       </w:r>
       <w:r>
         <w:rPr>
@@ -1597,8 +2013,47 @@
       <w:pPr>
         <w:pStyle w:val="Bibliography"/>
       </w:pPr>
-      <w:bookmarkStart w:id="27" w:name="ref-kalla2015"/>
-      <w:bookmarkEnd w:id="26"/>
+      <w:bookmarkStart w:id="34" w:name="ref-hill2017"/>
+      <w:bookmarkEnd w:id="33"/>
+      <w:r>
+        <w:t>Hill, Seth J., a</w:t>
+      </w:r>
+      <w:r>
+        <w:t xml:space="preserve">nd Gregory A. Huber. 2017. “Representativeness and Motivations of the Contemporary Donorate: Results from Merged Survey and Administrative Records.” </w:t>
+      </w:r>
+      <w:r>
+        <w:rPr>
+          <w:i/>
+        </w:rPr>
+        <w:t>Political Behavior</w:t>
+      </w:r>
+      <w:r>
+        <w:t xml:space="preserve"> 39 (1): 3–29. </w:t>
+      </w:r>
+      <w:hyperlink r:id="rId24">
+        <w:r>
+          <w:rPr>
+            <w:rStyle w:val="Hyperlink"/>
+          </w:rPr>
+          <w:t>https://doi.o</w:t>
+        </w:r>
+        <w:r>
+          <w:rPr>
+            <w:rStyle w:val="Hyperlink"/>
+          </w:rPr>
+          <w:t>rg/10.1007/s11109-016-9343-y</w:t>
+        </w:r>
+      </w:hyperlink>
+      <w:r>
+        <w:t>.</w:t>
+      </w:r>
+    </w:p>
+    <w:p>
+      <w:pPr>
+        <w:pStyle w:val="Bibliography"/>
+      </w:pPr>
+      <w:bookmarkStart w:id="35" w:name="ref-kalla2015"/>
+      <w:bookmarkEnd w:id="34"/>
       <w:r>
         <w:t xml:space="preserve">Kalla, Joshua L., and David E. Broockman. 2016. “Campaign Contributions Facilitate Access to Congressional Officials: A Randomized Field Experiment.” </w:t>
       </w:r>
@@ -1611,7 +2066,7 @@
       <w:r>
         <w:t xml:space="preserve"> 60 (3): 545–58. </w:t>
       </w:r>
-      <w:hyperlink r:id="rId19">
+      <w:hyperlink r:id="rId25">
         <w:r>
           <w:rPr>
             <w:rStyle w:val="Hyperlink"/>
@@ -1627,8 +2082,8 @@
       <w:pPr>
         <w:pStyle w:val="Bibliography"/>
       </w:pPr>
-      <w:bookmarkStart w:id="28" w:name="ref-rtweet"/>
-      <w:bookmarkEnd w:id="27"/>
+      <w:bookmarkStart w:id="36" w:name="ref-rtweet"/>
+      <w:bookmarkEnd w:id="35"/>
       <w:r>
         <w:t xml:space="preserve">Kearney, Michael W. 2019. “Rtweet: Collecting and Analyzing Twitter Data.” </w:t>
       </w:r>
@@ -1641,18 +2096,12 @@
       <w:r>
         <w:t xml:space="preserve"> 4 (42): 1829. </w:t>
       </w:r>
-      <w:hyperlink r:id="rId20">
+      <w:hyperlink r:id="rId26">
         <w:r>
           <w:rPr>
             <w:rStyle w:val="Hyperlink"/>
           </w:rPr>
-          <w:t>https://do</w:t>
-        </w:r>
-        <w:r>
-          <w:rPr>
-            <w:rStyle w:val="Hyperlink"/>
-          </w:rPr>
-          <w:t>i.org/10.21105/joss.01829</w:t>
+          <w:t>https://doi.org/10.21105/joss.01829</w:t>
         </w:r>
       </w:hyperlink>
       <w:r>
@@ -1663,8 +2112,8 @@
       <w:pPr>
         <w:pStyle w:val="Bibliography"/>
       </w:pPr>
-      <w:bookmarkStart w:id="29" w:name="ref-langbein1986"/>
-      <w:bookmarkEnd w:id="28"/>
+      <w:bookmarkStart w:id="37" w:name="ref-langbein1986"/>
+      <w:bookmarkEnd w:id="36"/>
       <w:r>
         <w:t xml:space="preserve">Langbein, Laura I. 1986. “Money and Access: Some Empirical Evidence.” </w:t>
       </w:r>
@@ -1682,13 +2131,14 @@
       <w:pPr>
         <w:pStyle w:val="Bibliography"/>
       </w:pPr>
-      <w:bookmarkStart w:id="30" w:name="ref-lukito2020"/>
-      <w:bookmarkEnd w:id="29"/>
-      <w:r>
-        <w:t xml:space="preserve">Lukito, Josephine. 2020. “Coordinating a Multi-Platform Disinformation Campaign: Internet Research Agency Activity on </w:t>
-      </w:r>
-      <w:r>
-        <w:t xml:space="preserve">Three U.s. Social Media Platforms, 2015 to 2017.” </w:t>
+      <w:bookmarkStart w:id="38" w:name="ref-lukito2020"/>
+      <w:bookmarkEnd w:id="37"/>
+      <w:r>
+        <w:lastRenderedPageBreak/>
+        <w:t>Lukito, Josephine. 2020. “Coordinating a Multi-Platform Disinformation Campaign: Interne</w:t>
+      </w:r>
+      <w:r>
+        <w:t xml:space="preserve">t Research Agency Activity on Three U.s. Social Media Platforms, 2015 to 2017.” </w:t>
       </w:r>
       <w:r>
         <w:rPr>
@@ -1699,7 +2149,7 @@
       <w:r>
         <w:t xml:space="preserve"> 37 (2): 238–55. </w:t>
       </w:r>
-      <w:hyperlink r:id="rId21">
+      <w:hyperlink r:id="rId27">
         <w:r>
           <w:rPr>
             <w:rStyle w:val="Hyperlink"/>
@@ -1715,13 +2165,13 @@
       <w:pPr>
         <w:pStyle w:val="Bibliography"/>
       </w:pPr>
-      <w:bookmarkStart w:id="31" w:name="ref-milbrath1958"/>
-      <w:bookmarkEnd w:id="30"/>
-      <w:r>
-        <w:t>Milbrath, Lester W. 1958. “The Political Party Activit</w:t>
-      </w:r>
-      <w:r>
-        <w:t xml:space="preserve">y of Washington Lobbyists.” </w:t>
+      <w:bookmarkStart w:id="39" w:name="ref-milbrath1958"/>
+      <w:bookmarkEnd w:id="38"/>
+      <w:r>
+        <w:t>Milbrath, Lester W. 1958</w:t>
+      </w:r>
+      <w:r>
+        <w:t xml:space="preserve">. “The Political Party Activity of Washington Lobbyists.” </w:t>
       </w:r>
       <w:r>
         <w:rPr>
@@ -1737,8 +2187,8 @@
       <w:pPr>
         <w:pStyle w:val="Bibliography"/>
       </w:pPr>
-      <w:bookmarkStart w:id="32" w:name="ref-park2017"/>
-      <w:bookmarkEnd w:id="31"/>
+      <w:bookmarkStart w:id="40" w:name="ref-park2017"/>
+      <w:bookmarkEnd w:id="39"/>
       <w:r>
         <w:t xml:space="preserve">Park, J., H. Leung, and K. Ma. 2017. “Information Fusion of Stock Prices and Sentiment in Social Media Using Granger Causality.” In </w:t>
       </w:r>
@@ -1746,18 +2196,18 @@
         <w:rPr>
           <w:i/>
         </w:rPr>
-        <w:t>2017 Ieee International Conference on Multisensor Fusion</w:t>
-      </w:r>
-      <w:r>
-        <w:rPr>
-          <w:i/>
-        </w:rPr>
-        <w:t xml:space="preserve"> and Integration for Intelligent Systems (Mfi)</w:t>
+        <w:t>2017 Ieee International Co</w:t>
+      </w:r>
+      <w:r>
+        <w:rPr>
+          <w:i/>
+        </w:rPr>
+        <w:t>nference on Multisensor Fusion and Integration for Intelligent Systems (Mfi)</w:t>
       </w:r>
       <w:r>
         <w:t xml:space="preserve">, 614–19. </w:t>
       </w:r>
-      <w:hyperlink r:id="rId22">
+      <w:hyperlink r:id="rId28">
         <w:r>
           <w:rPr>
             <w:rStyle w:val="Hyperlink"/>
@@ -1773,8 +2223,8 @@
       <w:pPr>
         <w:pStyle w:val="Bibliography"/>
       </w:pPr>
-      <w:bookmarkStart w:id="33" w:name="ref-roscoe2005"/>
-      <w:bookmarkEnd w:id="32"/>
+      <w:bookmarkStart w:id="41" w:name="ref-roscoe2005"/>
+      <w:bookmarkEnd w:id="40"/>
       <w:r>
         <w:t xml:space="preserve">Roscoe, Douglas D., and Shannon Jenkins. 2005. “A Meta-Analysis of Campaign Contributions’ Impact on Roll Call Voting*.” </w:t>
       </w:r>
@@ -1787,7 +2237,7 @@
       <w:r>
         <w:t xml:space="preserve"> 86 (1): 52–68. </w:t>
       </w:r>
-      <w:hyperlink r:id="rId23">
+      <w:hyperlink r:id="rId29">
         <w:r>
           <w:rPr>
             <w:rStyle w:val="Hyperlink"/>
@@ -1809,8 +2259,8 @@
       <w:pPr>
         <w:pStyle w:val="Bibliography"/>
       </w:pPr>
-      <w:bookmarkStart w:id="34" w:name="ref-wayman1985"/>
-      <w:bookmarkEnd w:id="33"/>
+      <w:bookmarkStart w:id="42" w:name="ref-wayman1985"/>
+      <w:bookmarkEnd w:id="41"/>
       <w:r>
         <w:t xml:space="preserve">Wayman, Frank Whelon. 1985. “Arms Control and Strategic Arms Voting in the U.s. Senate: Patterns of Change, 1967-1983.” </w:t>
       </w:r>
@@ -1823,7 +2273,7 @@
       <w:r>
         <w:t xml:space="preserve"> 29 (2): 225–51. </w:t>
       </w:r>
-      <w:hyperlink r:id="rId24">
+      <w:hyperlink r:id="rId30">
         <w:r>
           <w:rPr>
             <w:rStyle w:val="Hyperlink"/>
@@ -1839,40 +2289,69 @@
       <w:pPr>
         <w:pStyle w:val="Bibliography"/>
       </w:pPr>
-      <w:bookmarkStart w:id="35" w:name="ref-wright1985"/>
-      <w:bookmarkEnd w:id="34"/>
-      <w:r>
-        <w:lastRenderedPageBreak/>
-        <w:t xml:space="preserve">Wright, John R. 1985. “PACs, Contributions, and Roll Calls: An Organizational Perspective.” </w:t>
-      </w:r>
-      <w:r>
-        <w:rPr>
-          <w:i/>
-        </w:rPr>
-        <w:t>American Political Science Review</w:t>
-      </w:r>
-      <w:r>
-        <w:t xml:space="preserve"> 79 (2): 400–414. </w:t>
-      </w:r>
-      <w:hyperlink r:id="rId25">
+      <w:bookmarkStart w:id="43" w:name="ref-welch1980"/>
+      <w:bookmarkEnd w:id="42"/>
+      <w:r>
+        <w:t xml:space="preserve">Welch, W. P. 1980. “The Allocation of Political Monies: Economic Interest Groups.” </w:t>
+      </w:r>
+      <w:r>
+        <w:rPr>
+          <w:i/>
+        </w:rPr>
+        <w:t>Public Choice</w:t>
+      </w:r>
+      <w:r>
+        <w:t xml:space="preserve"> 35 (1): 97–120. </w:t>
+      </w:r>
+      <w:hyperlink r:id="rId31">
         <w:r>
           <w:rPr>
             <w:rStyle w:val="Hyperlink"/>
           </w:rPr>
-          <w:t>ht</w:t>
+          <w:t>https://doi.org/10.1007/BF001</w:t>
         </w:r>
         <w:r>
           <w:rPr>
             <w:rStyle w:val="Hyperlink"/>
           </w:rPr>
-          <w:t>tps://doi.org/10.2307/1956656</w:t>
+          <w:t>54752</w:t>
         </w:r>
       </w:hyperlink>
       <w:r>
         <w:t>.</w:t>
       </w:r>
+    </w:p>
+    <w:p>
+      <w:pPr>
+        <w:pStyle w:val="Bibliography"/>
+      </w:pPr>
+      <w:bookmarkStart w:id="44" w:name="ref-wright1985"/>
+      <w:bookmarkEnd w:id="43"/>
+      <w:r>
+        <w:t xml:space="preserve">Wright, John R. 1985. “PACs, Contributions, and Roll Calls: An Organizational Perspective.” </w:t>
+      </w:r>
+      <w:r>
+        <w:rPr>
+          <w:i/>
+        </w:rPr>
+        <w:t>American Political Science Review</w:t>
+      </w:r>
+      <w:r>
+        <w:t xml:space="preserve"> 79 (2): 400–414. </w:t>
+      </w:r>
+      <w:hyperlink r:id="rId32">
+        <w:r>
+          <w:rPr>
+            <w:rStyle w:val="Hyperlink"/>
+          </w:rPr>
+          <w:t>https://doi.org/10.2307/1956656</w:t>
+        </w:r>
+      </w:hyperlink>
+      <w:r>
+        <w:t>.</w:t>
+      </w:r>
       <w:bookmarkEnd w:id="11"/>
-      <w:bookmarkEnd w:id="35"/>
+      <w:bookmarkEnd w:id="44"/>
     </w:p>
     <w:sectPr>
       <w:pgSz w:w="12240" w:h="15840"/>
@@ -1932,7 +2411,7 @@
   <w:abstractNum w:abstractNumId="0" w15:restartNumberingAfterBreak="0">
     <w:nsid w:val="2C1AE401"/>
     <w:multiLevelType w:val="multilevel"/>
-    <w:tmpl w:val="1084E12A"/>
+    <w:tmpl w:val="645EEBD2"/>
     <w:lvl w:ilvl="0">
       <w:numFmt w:val="bullet"/>
       <w:lvlText w:val=" "/>

</xml_diff>

<commit_message>
jeff and sunny minor revisions
</commit_message>
<xml_diff>
--- a/aejmc/midwinter_paper.docx
+++ b/aejmc/midwinter_paper.docx
@@ -3461,7 +3461,19 @@
         <w:pStyle w:val="BodyText"/>
       </w:pPr>
       <w:r>
-        <w:t xml:space="preserve">Using social media will allow this paper to analyze the textual and linguistic characteristics of the posts. Previous research has been able to study the connection between digital language and political behaviors such as protests [needcite] but not donations. This paper will be able to use the connections found in</w:t>
+        <w:t xml:space="preserve">Using social media will allow this paper to analyze the textual and linguistic characteristics of the posts. Previous research has been able to study the connection between digital language and political behaviors such as protests</w:t>
+      </w:r>
+      <w:r>
+        <w:t xml:space="preserve"> </w:t>
+      </w:r>
+      <w:r>
+        <w:t xml:space="preserve">(Harlow et al. 2020; Wilson 2017; Zhang and Pan 2019)</w:t>
+      </w:r>
+      <w:r>
+        <w:t xml:space="preserve"> </w:t>
+      </w:r>
+      <w:r>
+        <w:t xml:space="preserve">but not donations. This paper will be able to use the connections found in</w:t>
       </w:r>
       <w:r>
         <w:t xml:space="preserve"> </w:t>
@@ -3684,7 +3696,7 @@
         <w:pStyle w:val="BodyText"/>
       </w:pPr>
       <w:r>
-        <w:t xml:space="preserve">These 12,364 posts were used to train and test a BERT deep learning transfer model. Of these 12,364 posts that were hand-coded, about 90%, 11,128 were used in the training set and about 10%, 1,236, were used in the test set. This trained model achieved about 82.9% accuracy in categorizing the topic of posts in the test set. This model was applied to the rest of the uncoded corpus that were later used for aggregations and calculations of the topics that politicians were posting about.</w:t>
+        <w:t xml:space="preserve">These 12,364 posts were used to train and test a BERT deep learning transfer model. Of these 12,364 posts that were hand-coded, about 90%, 11,128 were used in the training set and about 10%, 1,236, were used in the test set. This trained model achieved 82.9% accuracy in categorizing the topic of posts in the test set. This model was applied to the rest of the uncoded corpus that were later used for aggregations and calculations of the topics that politicians were posting about.</w:t>
       </w:r>
     </w:p>
     <w:p>
@@ -3772,7 +3784,7 @@
         <w:pStyle w:val="BodyText"/>
       </w:pPr>
       <w:r>
-        <w:t xml:space="preserve">Political donation data for all candidates to the Wisconsin State Legislature during the 2016 election cycle were collected from the Wisconsin Campaign Information System (CFIS). Anonymous contributions were removed, names were made uniform (removed punctuation, made all names lowercase, etc.), and OpenRefine</w:t>
+        <w:t xml:space="preserve">Individual political donation data for all candidates to the Wisconsin State Legislature during the 2016 election cycle were collected from the Wisconsin Campaign Information System (CFIS). Anonymous contributions were removed, names were made uniform (removed punctuation, made all names lowercase, etc.), and OpenRefine</w:t>
       </w:r>
       <w:r>
         <w:t xml:space="preserve"> </w:t>
@@ -3784,7 +3796,7 @@
         <w:t xml:space="preserve"> </w:t>
       </w:r>
       <w:r>
-        <w:t xml:space="preserve">was used to stem names to identify people who might be the same person (e.g., Jim Smith and James Smith). To ensure that people who have the same name, but are different people, were not counted as the same individual, their zip code was added to the end of their name to create a unique identifier. Finally, only contributions from donors who contributed to more than one campaign were used. This filtering was done for computational efficiency and also because there were many donors who only made a single contribution which resulted in unequal, and computationally unusable, clusters. These steps left [neednumber] donations.</w:t>
+        <w:t xml:space="preserve">was used to stem names to identify people who might be the same person (e.g., Jim Smith and James Smith). To ensure that people who have the same name, but are different people, were not counted as the same individual, their zip code was added to the end of their name to create a unique identifier. Finally, only contributions from donors who contributed to more than one campaign were used. This filtering was done for computational efficiency and also because there were many donors who only made a single contribution which resulted in unequal, and computationally unusable, clusters. These steps left 28,858 from donations from 7,567 donors.</w:t>
       </w:r>
     </w:p>
     <w:p>
@@ -4024,25 +4036,13 @@
         <w:t xml:space="preserve">(Zeileis and Hothorn 2002)</w:t>
       </w:r>
       <w:r>
-        <w:t xml:space="preserve">. P-values were adjusted with the Benjamin-Hochberg method</w:t>
-      </w:r>
-      <w:r>
-        <w:t xml:space="preserve"> </w:t>
-      </w:r>
-      <w:r>
-        <w:t xml:space="preserve">(Haynes 2013a)</w:t>
-      </w:r>
-      <w:r>
-        <w:t xml:space="preserve"> </w:t>
-      </w:r>
-      <w:r>
-        <w:t xml:space="preserve">since there are multiple p-values being calculated, which is the best adjustment method for the relatively large number of tests being calculated</w:t>
-      </w:r>
-      <w:r>
-        <w:t xml:space="preserve"> </w:t>
-      </w:r>
-      <w:r>
-        <w:t xml:space="preserve">(Haynes 2013b)</w:t>
+        <w:t xml:space="preserve">. P-values were adjusted with the Bonferroni method</w:t>
+      </w:r>
+      <w:r>
+        <w:t xml:space="preserve"> </w:t>
+      </w:r>
+      <w:r>
+        <w:t xml:space="preserve">(Haynes 2013)</w:t>
       </w:r>
       <w:r>
         <w:t xml:space="preserve">. The optimal lag for each model was calculated using a Bayesian Information Criteria</w:t>
@@ -4089,9 +4089,723 @@
         <w:pStyle w:val="BodyText"/>
       </w:pPr>
       <w:r>
-        <w:t xml:space="preserve">We compare time series of donations from clusters of political donors and time series of the number of social media posts by each topic that were made by campaigns that each donor cluster contributed to. In other words, a time series of donations from a donor coalition was compared to the aggregate count of posts about a given topic made by candidates that the donor cluster contributed to. For example, donations from donor coalition 6 Granger caused politicians that received donations from the coalition to publicly support women’s issue and pro-choice policies. Stated another way, donations from coalition 6 predict whether candidates will publicly support pro-women policies. The theoretical connection to political donor psychology is that this behavior is expected under the access-oriented model of political donor motivations. The full results of the Granger causality tests are found in Figure 2.</w:t>
-      </w:r>
-    </w:p>
+        <w:t xml:space="preserve">We compare time series of donations from clusters of political donors and time series of the number of social media posts by each topic that were made by campaigns that each donor cluster contributed to. In other words, a time series of donations from a donor coalition was compared to the aggregate count of posts about a given topic made by candidates that the donor cluster contributed to. For example, donations from donor coalition 6 Granger caused politicians that received donations from the coalition to publicly support women’s issue and pro-choice policies. Stated another way, donations from coalition 6 predict whether candidates will publicly support pro-women policies. The theoretical connection to political donor psychology is that this behavior is expected under the access-oriented model of political donor motivations. Coalitions and policy topics that are accepted by either</w:t>
+      </w:r>
+      <w:r>
+        <w:t xml:space="preserve"> </w:t>
+      </w:r>
+      <m:oMath>
+        <m:sSub>
+          <m:e>
+            <m:r>
+              <m:t>H</m:t>
+            </m:r>
+          </m:e>
+          <m:sub>
+            <m:r>
+              <m:t>1</m:t>
+            </m:r>
+          </m:sub>
+        </m:sSub>
+      </m:oMath>
+      <w:r>
+        <w:t xml:space="preserve"> </w:t>
+      </w:r>
+      <w:r>
+        <w:t xml:space="preserve">or</w:t>
+      </w:r>
+      <w:r>
+        <w:t xml:space="preserve"> </w:t>
+      </w:r>
+      <m:oMath>
+        <m:sSub>
+          <m:e>
+            <m:r>
+              <m:t>H</m:t>
+            </m:r>
+          </m:e>
+          <m:sub>
+            <m:r>
+              <m:t>3</m:t>
+            </m:r>
+          </m:sub>
+        </m:sSub>
+      </m:oMath>
+      <w:r>
+        <w:t xml:space="preserve"> </w:t>
+      </w:r>
+      <w:r>
+        <w:t xml:space="preserve">are in Table 1. The full results of the Granger causality tests are visualized in Figure 2.</w:t>
+      </w:r>
+    </w:p>
+    <w:p>
+      <w:pPr>
+        <w:pStyle w:val="TableCaption"/>
+      </w:pPr>
+      <w:r>
+        <w:t xml:space="preserve">H1 and H3 acceptances</w:t>
+      </w:r>
+    </w:p>
+    <w:tbl>
+      <w:tblPr>
+        <w:tblStyle w:val="Table"/>
+        <w:tblW w:type="pct" w:w="0.0"/>
+        <w:tblLook w:firstRow="1"/>
+        <w:tblCaption w:val="H1 and H3 acceptances"/>
+      </w:tblPr>
+      <w:tblGrid/>
+      <w:tr>
+        <w:trPr>
+          <w:cnfStyle w:firstRow="1"/>
+        </w:trPr>
+        <w:tc>
+          <w:tcPr>
+            <w:tcBorders>
+              <w:bottom w:val="single"/>
+            </w:tcBorders>
+            <w:vAlign w:val="bottom"/>
+          </w:tcPr>
+          <w:p>
+            <w:pPr>
+              <w:pStyle w:val="Compact"/>
+              <w:jc w:val="right"/>
+            </w:pPr>
+            <w:r>
+              <w:t xml:space="preserve">coalition</w:t>
+            </w:r>
+          </w:p>
+        </w:tc>
+        <w:tc>
+          <w:tcPr>
+            <w:tcBorders>
+              <w:bottom w:val="single"/>
+            </w:tcBorders>
+            <w:vAlign w:val="bottom"/>
+          </w:tcPr>
+          <w:p>
+            <w:pPr>
+              <w:pStyle w:val="Compact"/>
+              <w:jc w:val="left"/>
+            </w:pPr>
+            <w:r>
+              <w:t xml:space="preserve">policy topic</w:t>
+            </w:r>
+          </w:p>
+        </w:tc>
+        <w:tc>
+          <w:tcPr>
+            <w:tcBorders>
+              <w:bottom w:val="single"/>
+            </w:tcBorders>
+            <w:vAlign w:val="bottom"/>
+          </w:tcPr>
+          <w:p>
+            <w:pPr>
+              <w:pStyle w:val="Compact"/>
+              <w:jc w:val="left"/>
+            </w:pPr>
+            <w:r>
+              <w:t xml:space="preserve">model</w:t>
+            </w:r>
+          </w:p>
+        </w:tc>
+        <w:tc>
+          <w:tcPr>
+            <w:tcBorders>
+              <w:bottom w:val="single"/>
+            </w:tcBorders>
+            <w:vAlign w:val="bottom"/>
+          </w:tcPr>
+          <w:p>
+            <w:pPr>
+              <w:pStyle w:val="Compact"/>
+              <w:jc w:val="right"/>
+            </w:pPr>
+            <w:r>
+              <w:t xml:space="preserve">BIC</w:t>
+            </w:r>
+          </w:p>
+        </w:tc>
+        <w:tc>
+          <w:tcPr>
+            <w:tcBorders>
+              <w:bottom w:val="single"/>
+            </w:tcBorders>
+            <w:vAlign w:val="bottom"/>
+          </w:tcPr>
+          <w:p>
+            <w:pPr>
+              <w:pStyle w:val="Compact"/>
+              <w:jc w:val="right"/>
+            </w:pPr>
+            <w:r>
+              <w:t xml:space="preserve">F-statistic</w:t>
+            </w:r>
+          </w:p>
+        </w:tc>
+        <w:tc>
+          <w:tcPr>
+            <w:tcBorders>
+              <w:bottom w:val="single"/>
+            </w:tcBorders>
+            <w:vAlign w:val="bottom"/>
+          </w:tcPr>
+          <w:p>
+            <w:pPr>
+              <w:pStyle w:val="Compact"/>
+              <w:jc w:val="left"/>
+            </w:pPr>
+            <w:r>
+              <w:t xml:space="preserve">p-value</w:t>
+            </w:r>
+          </w:p>
+        </w:tc>
+      </w:tr>
+      <w:tr>
+        <w:tc>
+          <w:p>
+            <w:pPr>
+              <w:pStyle w:val="Compact"/>
+              <w:jc w:val="right"/>
+            </w:pPr>
+            <w:r>
+              <w:t xml:space="preserve">0</w:t>
+            </w:r>
+          </w:p>
+        </w:tc>
+        <w:tc>
+          <w:p>
+            <w:pPr>
+              <w:pStyle w:val="Compact"/>
+              <w:jc w:val="left"/>
+            </w:pPr>
+            <w:r>
+              <w:t xml:space="preserve">veterans issues: bipartisan</w:t>
+            </w:r>
+          </w:p>
+        </w:tc>
+        <w:tc>
+          <w:p>
+            <w:pPr>
+              <w:pStyle w:val="Compact"/>
+              <w:jc w:val="left"/>
+            </w:pPr>
+            <w:r>
+              <w:t xml:space="preserve">consumption</w:t>
+            </w:r>
+          </w:p>
+        </w:tc>
+        <w:tc>
+          <w:p>
+            <w:pPr>
+              <w:pStyle w:val="Compact"/>
+              <w:jc w:val="right"/>
+            </w:pPr>
+            <w:r>
+              <w:t xml:space="preserve">5</w:t>
+            </w:r>
+          </w:p>
+        </w:tc>
+        <w:tc>
+          <w:p>
+            <w:pPr>
+              <w:pStyle w:val="Compact"/>
+              <w:jc w:val="right"/>
+            </w:pPr>
+            <w:r>
+              <w:t xml:space="preserve">7.6</w:t>
+            </w:r>
+          </w:p>
+        </w:tc>
+        <w:tc>
+          <w:p>
+            <w:pPr>
+              <w:pStyle w:val="Compact"/>
+              <w:jc w:val="left"/>
+            </w:pPr>
+            <w:r>
+              <w:t xml:space="preserve">&lt;.001</w:t>
+            </w:r>
+          </w:p>
+        </w:tc>
+      </w:tr>
+      <w:tr>
+        <w:tc>
+          <w:p>
+            <w:pPr>
+              <w:pStyle w:val="Compact"/>
+              <w:jc w:val="right"/>
+            </w:pPr>
+            <w:r>
+              <w:t xml:space="preserve">1</w:t>
+            </w:r>
+          </w:p>
+        </w:tc>
+        <w:tc>
+          <w:p>
+            <w:pPr>
+              <w:pStyle w:val="Compact"/>
+              <w:jc w:val="left"/>
+            </w:pPr>
+            <w:r>
+              <w:t xml:space="preserve">veterans issues: bipartisan</w:t>
+            </w:r>
+          </w:p>
+        </w:tc>
+        <w:tc>
+          <w:p>
+            <w:pPr>
+              <w:pStyle w:val="Compact"/>
+              <w:jc w:val="left"/>
+            </w:pPr>
+            <w:r>
+              <w:t xml:space="preserve">access</w:t>
+            </w:r>
+          </w:p>
+        </w:tc>
+        <w:tc>
+          <w:p>
+            <w:pPr>
+              <w:pStyle w:val="Compact"/>
+              <w:jc w:val="right"/>
+            </w:pPr>
+            <w:r>
+              <w:t xml:space="preserve">7</w:t>
+            </w:r>
+          </w:p>
+        </w:tc>
+        <w:tc>
+          <w:p>
+            <w:pPr>
+              <w:pStyle w:val="Compact"/>
+              <w:jc w:val="right"/>
+            </w:pPr>
+            <w:r>
+              <w:t xml:space="preserve">7.1</w:t>
+            </w:r>
+          </w:p>
+        </w:tc>
+        <w:tc>
+          <w:p>
+            <w:pPr>
+              <w:pStyle w:val="Compact"/>
+              <w:jc w:val="left"/>
+            </w:pPr>
+            <w:r>
+              <w:t xml:space="preserve">&lt;.001</w:t>
+            </w:r>
+          </w:p>
+        </w:tc>
+      </w:tr>
+      <w:tr>
+        <w:tc>
+          <w:p>
+            <w:pPr>
+              <w:pStyle w:val="Compact"/>
+              <w:jc w:val="right"/>
+            </w:pPr>
+            <w:r>
+              <w:t xml:space="preserve">1</w:t>
+            </w:r>
+          </w:p>
+        </w:tc>
+        <w:tc>
+          <w:p>
+            <w:pPr>
+              <w:pStyle w:val="Compact"/>
+              <w:jc w:val="left"/>
+            </w:pPr>
+            <w:r>
+              <w:t xml:space="preserve">drug abuse: bipartisan</w:t>
+            </w:r>
+          </w:p>
+        </w:tc>
+        <w:tc>
+          <w:p>
+            <w:pPr>
+              <w:pStyle w:val="Compact"/>
+              <w:jc w:val="left"/>
+            </w:pPr>
+            <w:r>
+              <w:t xml:space="preserve">consumption</w:t>
+            </w:r>
+          </w:p>
+        </w:tc>
+        <w:tc>
+          <w:p>
+            <w:pPr>
+              <w:pStyle w:val="Compact"/>
+              <w:jc w:val="right"/>
+            </w:pPr>
+            <w:r>
+              <w:t xml:space="preserve">7</w:t>
+            </w:r>
+          </w:p>
+        </w:tc>
+        <w:tc>
+          <w:p>
+            <w:pPr>
+              <w:pStyle w:val="Compact"/>
+              <w:jc w:val="right"/>
+            </w:pPr>
+            <w:r>
+              <w:t xml:space="preserve">4.5</w:t>
+            </w:r>
+          </w:p>
+        </w:tc>
+        <w:tc>
+          <w:p>
+            <w:pPr>
+              <w:pStyle w:val="Compact"/>
+              <w:jc w:val="left"/>
+            </w:pPr>
+            <w:r>
+              <w:t xml:space="preserve">&lt;.001</w:t>
+            </w:r>
+          </w:p>
+        </w:tc>
+      </w:tr>
+      <w:tr>
+        <w:tc>
+          <w:p>
+            <w:pPr>
+              <w:pStyle w:val="Compact"/>
+              <w:jc w:val="right"/>
+            </w:pPr>
+            <w:r>
+              <w:t xml:space="preserve">3</w:t>
+            </w:r>
+          </w:p>
+        </w:tc>
+        <w:tc>
+          <w:p>
+            <w:pPr>
+              <w:pStyle w:val="Compact"/>
+              <w:jc w:val="left"/>
+            </w:pPr>
+            <w:r>
+              <w:t xml:space="preserve">race issues: liberal</w:t>
+            </w:r>
+          </w:p>
+        </w:tc>
+        <w:tc>
+          <w:p>
+            <w:pPr>
+              <w:pStyle w:val="Compact"/>
+              <w:jc w:val="left"/>
+            </w:pPr>
+            <w:r>
+              <w:t xml:space="preserve">access</w:t>
+            </w:r>
+          </w:p>
+        </w:tc>
+        <w:tc>
+          <w:p>
+            <w:pPr>
+              <w:pStyle w:val="Compact"/>
+              <w:jc w:val="right"/>
+            </w:pPr>
+            <w:r>
+              <w:t xml:space="preserve">4</w:t>
+            </w:r>
+          </w:p>
+        </w:tc>
+        <w:tc>
+          <w:p>
+            <w:pPr>
+              <w:pStyle w:val="Compact"/>
+              <w:jc w:val="right"/>
+            </w:pPr>
+            <w:r>
+              <w:t xml:space="preserve">6.7</w:t>
+            </w:r>
+          </w:p>
+        </w:tc>
+        <w:tc>
+          <w:p>
+            <w:pPr>
+              <w:pStyle w:val="Compact"/>
+              <w:jc w:val="left"/>
+            </w:pPr>
+            <w:r>
+              <w:t xml:space="preserve">&lt;.001</w:t>
+            </w:r>
+          </w:p>
+        </w:tc>
+      </w:tr>
+      <w:tr>
+        <w:tc>
+          <w:p>
+            <w:pPr>
+              <w:pStyle w:val="Compact"/>
+              <w:jc w:val="right"/>
+            </w:pPr>
+            <w:r>
+              <w:t xml:space="preserve">4</w:t>
+            </w:r>
+          </w:p>
+        </w:tc>
+        <w:tc>
+          <w:p>
+            <w:pPr>
+              <w:pStyle w:val="Compact"/>
+              <w:jc w:val="left"/>
+            </w:pPr>
+            <w:r>
+              <w:t xml:space="preserve">guns: conservative</w:t>
+            </w:r>
+          </w:p>
+        </w:tc>
+        <w:tc>
+          <w:p>
+            <w:pPr>
+              <w:pStyle w:val="Compact"/>
+              <w:jc w:val="left"/>
+            </w:pPr>
+            <w:r>
+              <w:t xml:space="preserve">consumption</w:t>
+            </w:r>
+          </w:p>
+        </w:tc>
+        <w:tc>
+          <w:p>
+            <w:pPr>
+              <w:pStyle w:val="Compact"/>
+              <w:jc w:val="right"/>
+            </w:pPr>
+            <w:r>
+              <w:t xml:space="preserve">4</w:t>
+            </w:r>
+          </w:p>
+        </w:tc>
+        <w:tc>
+          <w:p>
+            <w:pPr>
+              <w:pStyle w:val="Compact"/>
+              <w:jc w:val="right"/>
+            </w:pPr>
+            <w:r>
+              <w:t xml:space="preserve">6.5</w:t>
+            </w:r>
+          </w:p>
+        </w:tc>
+        <w:tc>
+          <w:p>
+            <w:pPr>
+              <w:pStyle w:val="Compact"/>
+              <w:jc w:val="left"/>
+            </w:pPr>
+            <w:r>
+              <w:t xml:space="preserve">&lt;.001</w:t>
+            </w:r>
+          </w:p>
+        </w:tc>
+      </w:tr>
+      <w:tr>
+        <w:tc>
+          <w:p>
+            <w:pPr>
+              <w:pStyle w:val="Compact"/>
+              <w:jc w:val="right"/>
+            </w:pPr>
+            <w:r>
+              <w:t xml:space="preserve">6</w:t>
+            </w:r>
+          </w:p>
+        </w:tc>
+        <w:tc>
+          <w:p>
+            <w:pPr>
+              <w:pStyle w:val="Compact"/>
+              <w:jc w:val="left"/>
+            </w:pPr>
+            <w:r>
+              <w:t xml:space="preserve">abortion and women’s issues: conservative</w:t>
+            </w:r>
+          </w:p>
+        </w:tc>
+        <w:tc>
+          <w:p>
+            <w:pPr>
+              <w:pStyle w:val="Compact"/>
+              <w:jc w:val="left"/>
+            </w:pPr>
+            <w:r>
+              <w:t xml:space="preserve">access</w:t>
+            </w:r>
+          </w:p>
+        </w:tc>
+        <w:tc>
+          <w:p>
+            <w:pPr>
+              <w:pStyle w:val="Compact"/>
+              <w:jc w:val="right"/>
+            </w:pPr>
+            <w:r>
+              <w:t xml:space="preserve">2</w:t>
+            </w:r>
+          </w:p>
+        </w:tc>
+        <w:tc>
+          <w:p>
+            <w:pPr>
+              <w:pStyle w:val="Compact"/>
+              <w:jc w:val="right"/>
+            </w:pPr>
+            <w:r>
+              <w:t xml:space="preserve">14.2</w:t>
+            </w:r>
+          </w:p>
+        </w:tc>
+        <w:tc>
+          <w:p>
+            <w:pPr>
+              <w:pStyle w:val="Compact"/>
+              <w:jc w:val="left"/>
+            </w:pPr>
+            <w:r>
+              <w:t xml:space="preserve">&lt;.001</w:t>
+            </w:r>
+          </w:p>
+        </w:tc>
+      </w:tr>
+      <w:tr>
+        <w:tc>
+          <w:p>
+            <w:pPr>
+              <w:pStyle w:val="Compact"/>
+              <w:jc w:val="right"/>
+            </w:pPr>
+            <w:r>
+              <w:t xml:space="preserve">7</w:t>
+            </w:r>
+          </w:p>
+        </w:tc>
+        <w:tc>
+          <w:p>
+            <w:pPr>
+              <w:pStyle w:val="Compact"/>
+              <w:jc w:val="left"/>
+            </w:pPr>
+            <w:r>
+              <w:t xml:space="preserve">drug abuse: bipartisan</w:t>
+            </w:r>
+          </w:p>
+        </w:tc>
+        <w:tc>
+          <w:p>
+            <w:pPr>
+              <w:pStyle w:val="Compact"/>
+              <w:jc w:val="left"/>
+            </w:pPr>
+            <w:r>
+              <w:t xml:space="preserve">consumption</w:t>
+            </w:r>
+          </w:p>
+        </w:tc>
+        <w:tc>
+          <w:p>
+            <w:pPr>
+              <w:pStyle w:val="Compact"/>
+              <w:jc w:val="right"/>
+            </w:pPr>
+            <w:r>
+              <w:t xml:space="preserve">7</w:t>
+            </w:r>
+          </w:p>
+        </w:tc>
+        <w:tc>
+          <w:p>
+            <w:pPr>
+              <w:pStyle w:val="Compact"/>
+              <w:jc w:val="right"/>
+            </w:pPr>
+            <w:r>
+              <w:t xml:space="preserve">5.7</w:t>
+            </w:r>
+          </w:p>
+        </w:tc>
+        <w:tc>
+          <w:p>
+            <w:pPr>
+              <w:pStyle w:val="Compact"/>
+              <w:jc w:val="left"/>
+            </w:pPr>
+            <w:r>
+              <w:t xml:space="preserve">&lt;.001</w:t>
+            </w:r>
+          </w:p>
+        </w:tc>
+      </w:tr>
+      <w:tr>
+        <w:tc>
+          <w:p>
+            <w:pPr>
+              <w:pStyle w:val="Compact"/>
+              <w:jc w:val="right"/>
+            </w:pPr>
+            <w:r>
+              <w:t xml:space="preserve">11</w:t>
+            </w:r>
+          </w:p>
+        </w:tc>
+        <w:tc>
+          <w:p>
+            <w:pPr>
+              <w:pStyle w:val="Compact"/>
+              <w:jc w:val="left"/>
+            </w:pPr>
+            <w:r>
+              <w:t xml:space="preserve">infrastructure: liberal</w:t>
+            </w:r>
+          </w:p>
+        </w:tc>
+        <w:tc>
+          <w:p>
+            <w:pPr>
+              <w:pStyle w:val="Compact"/>
+              <w:jc w:val="left"/>
+            </w:pPr>
+            <w:r>
+              <w:t xml:space="preserve">consumption</w:t>
+            </w:r>
+          </w:p>
+        </w:tc>
+        <w:tc>
+          <w:p>
+            <w:pPr>
+              <w:pStyle w:val="Compact"/>
+              <w:jc w:val="right"/>
+            </w:pPr>
+            <w:r>
+              <w:t xml:space="preserve">7</w:t>
+            </w:r>
+          </w:p>
+        </w:tc>
+        <w:tc>
+          <w:p>
+            <w:pPr>
+              <w:pStyle w:val="Compact"/>
+              <w:jc w:val="right"/>
+            </w:pPr>
+            <w:r>
+              <w:t xml:space="preserve">5.8</w:t>
+            </w:r>
+          </w:p>
+        </w:tc>
+        <w:tc>
+          <w:p>
+            <w:pPr>
+              <w:pStyle w:val="Compact"/>
+              <w:jc w:val="left"/>
+            </w:pPr>
+            <w:r>
+              <w:t xml:space="preserve">&lt;.001</w:t>
+            </w:r>
+          </w:p>
+        </w:tc>
+      </w:tr>
+    </w:tbl>
     <w:p>
       <w:pPr>
         <w:pStyle w:val="CaptionedFigure"/>
@@ -4494,15 +5208,25 @@
         <w:pStyle w:val="FirstParagraph"/>
       </w:pPr>
       <w:r>
-        <w:t xml:space="preserve">Recent scholarship into the motivations of political donors has developed a nuanced into the psychology of political contributors where different donors can hold different motivations. We find evidence that supports this line of thinking. Different donor coalitions exhibited behavior that is inline with both the access-oriented and consumption model of political donations with policy issues across the ideological spectrum of liberal, conservative, and bipartisan. Example social media posts of the various topics can be found in the appendix.</w:t>
-      </w:r>
-    </w:p>
-    <w:p>
-      <w:pPr>
-        <w:pStyle w:val="BodyText"/>
-      </w:pPr>
-      <w:r>
-        <w:t xml:space="preserve">Three donor coalitions have a policy issue accepted by</w:t>
+        <w:t xml:space="preserve">We find evidence that supports the recent scholarship into the motivations of political donors that maintains a nuanced view into the psychology of political contributors: different donors hold different motivations. Different donor coalitions exhibited behavior that is inline with both the access-oriented and consumption model of political donations with policy issues across the ideological spectrum of liberal, conservative, and bipartisan. Example social media posts of the various topics can be found in the appendix.</w:t>
+      </w:r>
+    </w:p>
+    <w:p>
+      <w:pPr>
+        <w:pStyle w:val="Heading1"/>
+      </w:pPr>
+      <w:bookmarkStart w:id="30" w:name="access-oriented-coaltiions"/>
+      <w:r>
+        <w:t xml:space="preserve">Access-oriented Coaltiions</w:t>
+      </w:r>
+      <w:bookmarkEnd w:id="30"/>
+    </w:p>
+    <w:p>
+      <w:pPr>
+        <w:pStyle w:val="FirstParagraph"/>
+      </w:pPr>
+      <w:r>
+        <w:t xml:space="preserve">For three donor coalitions show behavior consistent with the access-oriented model where we can predict politicians’ public support of policy issues after they receive contributions from these donor groups. For these three groups and policy issues</w:t>
       </w:r>
       <w:r>
         <w:t xml:space="preserve"> </w:t>
@@ -4525,36 +5249,76 @@
         <w:t xml:space="preserve"> </w:t>
       </w:r>
       <w:r>
-        <w:t xml:space="preserve">show behavior that is consistent with the access-oriented model. In other words, we can predict politicians to publicly support certain policy issues via social media posts after they receive contributions from these donor coalitions. These three coalitions represent 1,572 individual donors or 21.3% of all donors in the dataset; 6,489 individual donations or 22.4% of donations; and $654,577.60 or 16.5% of dollars contributed. Each of these three coalitions appear to have unique policy and even ideological positions that they support.</w:t>
-      </w:r>
-    </w:p>
-    <w:p>
-      <w:pPr>
-        <w:pStyle w:val="BodyText"/>
-      </w:pPr>
-      <w:r>
-        <w:t xml:space="preserve">One coalition’s donations predicts politicians’ support for conservative policies as it relates to abortion and women’s health, pro-life policies. Some posts explicitly talk about pro-life organizations and the politicians’ support of those organizations (appendix example 1), other posts talk about specific policies and where the legislative process (appendix example 2), and others still are campaign-oriented appeals that use more less explicit language that the BERT model was still able to pickup on (appendix example 3). This donor coalition is one of the smaller clusters of donors with only 252 donors or 3.5% of donors. However, these results do not suggest that there are only 252 donors in this dataset who care about this issue. Instead, this group’s donors have a unique statistical relationship where when they contribute money to a political campaign, it predicts that the campaign will publicly support pro-life policies.</w:t>
-      </w:r>
-    </w:p>
-    <w:p>
-      <w:pPr>
-        <w:pStyle w:val="BodyText"/>
-      </w:pPr>
-      <w:r>
-        <w:t xml:space="preserve">Another coalition who fit the access-oriented model make contributions that precede politicians who they donate to publicly supporting liberal policies on race issues. Some social media posts talk about broader cultural issues as they relate to race (appendix example 4) and others discuss evidence and propose policies to address racial issues (appendix example 5). This coalition contains 423 donors or 3.4% of all donors in this dataset.</w:t>
-      </w:r>
-    </w:p>
-    <w:p>
-      <w:pPr>
-        <w:pStyle w:val="BodyText"/>
-      </w:pPr>
-      <w:r>
-        <w:t xml:space="preserve">The final access-oriented coalition of donors show a connection to politicians posting about bipartisan veterans’ issues. Veterans’ issues were particularly salient during the 2016 election in Wisconsin with Veteran’s Affairs hospitals, specific the Tomah, Wisconsin VA Hospital and one Wisconsin-run housing complex, Wisconsin Veteran’s Home At King, receiving a lot of public attention for poor management and other issues. Both Republicans (appendix example 6) and Democrats (appendix example 7) publicly supported various policies and initiatives aimed to assist veterans. This coalition contains the second most donors, 897, or 12.1% of all donors.</w:t>
-      </w:r>
-    </w:p>
-    <w:p>
-      <w:pPr>
-        <w:pStyle w:val="BodyText"/>
+        <w:t xml:space="preserve">is accepted. These access-oriented coalitions represent 1,572 individual donors or 21.3% of all donors in the dataset; 6,489 individual donations or 22.4% of donations; and $654,577.60 or 16.5% of dollars contributed. Each of these three coalitions appear to have unique policy and even ideological positions that they support.</w:t>
+      </w:r>
+    </w:p>
+    <w:p>
+      <w:pPr>
+        <w:pStyle w:val="Heading2"/>
+      </w:pPr>
+      <w:bookmarkStart w:id="31" w:name="race-issues"/>
+      <w:r>
+        <w:t xml:space="preserve">Race Issues</w:t>
+      </w:r>
+      <w:bookmarkEnd w:id="31"/>
+    </w:p>
+    <w:p>
+      <w:pPr>
+        <w:pStyle w:val="FirstParagraph"/>
+      </w:pPr>
+      <w:r>
+        <w:t xml:space="preserve">Donations from donor coalition 3 Granger caused politicians they contributed to to talk about liberal policies on race. Some social media posts talk about broader cultural issues as they relate to race (appendix example 1) and others discuss evidence and propose policies to address racial issues (appendix example 2). Race was a big part of the 2016 presidential campaign, and racial issues were also a topic in this dataset. This coalition contains 423 donors or 5.7% of all donors in this dataset.</w:t>
+      </w:r>
+    </w:p>
+    <w:p>
+      <w:pPr>
+        <w:pStyle w:val="Heading2"/>
+      </w:pPr>
+      <w:bookmarkStart w:id="32" w:name="pro-life"/>
+      <w:r>
+        <w:t xml:space="preserve">Pro-life</w:t>
+      </w:r>
+      <w:bookmarkEnd w:id="32"/>
+    </w:p>
+    <w:p>
+      <w:pPr>
+        <w:pStyle w:val="FirstParagraph"/>
+      </w:pPr>
+      <w:r>
+        <w:t xml:space="preserve">Coalition 6’s donations predicts politicians’ support for conservative policies on abortion and women’s health, pro-life policies. Some posts explicitly talk about pro-life organizations and the politicians’ support of those organizations, other posts talk about specific policies and where the legislative process, and others still are campaign-oriented appeals that use more coded language that the BERT model was still able to pickup on (appendix examples 3, 4, and 5, respectively). Pro-life policies are a perennial topic in Wisconsin elections. This donor coalition is one of the smaller clusters of donors with only 252 donors or 3.4% of donors.</w:t>
+      </w:r>
+    </w:p>
+    <w:p>
+      <w:pPr>
+        <w:pStyle w:val="Heading2"/>
+      </w:pPr>
+      <w:bookmarkStart w:id="33" w:name="veterans-issues"/>
+      <w:r>
+        <w:t xml:space="preserve">Veteran’s Issues</w:t>
+      </w:r>
+      <w:bookmarkEnd w:id="33"/>
+    </w:p>
+    <w:p>
+      <w:pPr>
+        <w:pStyle w:val="FirstParagraph"/>
+      </w:pPr>
+      <w:r>
+        <w:t xml:space="preserve">The final access-oriented group of donors, coalition 1, have donations that precede politicians posting about bipartisan veteran’s issues. Veteran’s issues were particularly salient during the 2016 election in Wisconsin with Veteran’s Affairs hospitals, specifically the Tomah, Wisconsin VA Hospital and one Wisconsin-run housing complex, Wisconsin Veteran’s Home At King, receiving a lot of public attention for poor management and other issues. Both Republicans (appendix example 6) and Democrats (appendix example 7) publicly supported various policies and initiatives aimed to assist veterans. This coalition contains the second most donors, 897, or 12.1% of all donors.</w:t>
+      </w:r>
+    </w:p>
+    <w:p>
+      <w:pPr>
+        <w:pStyle w:val="Heading1"/>
+      </w:pPr>
+      <w:bookmarkStart w:id="34" w:name="consumption-oriented-coalitions"/>
+      <w:r>
+        <w:t xml:space="preserve">Consumption-oriented Coalitions</w:t>
+      </w:r>
+      <w:bookmarkEnd w:id="34"/>
+    </w:p>
+    <w:p>
+      <w:pPr>
+        <w:pStyle w:val="FirstParagraph"/>
       </w:pPr>
       <w:r>
         <w:t xml:space="preserve">In addition to these three access-oriented clusters of donors, five coalitions of donors exhibit behavior that one would expect under the consumption model of donor motivations and are accepted by</w:t>
@@ -4582,34 +5346,74 @@
     </w:p>
     <w:p>
       <w:pPr>
-        <w:pStyle w:val="BodyText"/>
-      </w:pPr>
-      <w:r>
-        <w:t xml:space="preserve">One consumption-oriented coalition of donors show a relationship with conservative gun-related policies. In other words, donations from this coalition of donor lag politicians publicly supporting conservative gun-related policies. Social media posts that are categorized as being supportive of conservative policies on gun-related issues range from talking about their relationship to pro-gun interest groups (appendix example 8) as well as specific policies (appendix example 9). This coalition is medium-sized with 605 donors or 8.2% of the total donors.</w:t>
-      </w:r>
-    </w:p>
-    <w:p>
-      <w:pPr>
-        <w:pStyle w:val="BodyText"/>
-      </w:pPr>
-      <w:r>
-        <w:t xml:space="preserve">In addition to a conservative consumption-oriented group, there is a group of donors consumptive group of donors whose donations can be predicted by politicians publicly supporting liberal measure on public infrastructure and roads. Most of these posts are either general support of public infrastructure improvements (appendix example 10) or targeted Republican Governor Scott Walker and Republicans over roads containing a large number of pot holes (appendix example 11). There are 395 donors in the coalition or 5.4% of donors.</w:t>
-      </w:r>
-    </w:p>
-    <w:p>
-      <w:pPr>
-        <w:pStyle w:val="BodyText"/>
-      </w:pPr>
-      <w:r>
-        <w:t xml:space="preserve">There are two different issues that have a significant consumption-motivated relationship with groups of political donors, both of which provide interesting considerations. One coalition (377 donors, 5.1% of donors) have a consumption-oriented relationship with politicians support veterans issues. This topic, veterans issue, had a different coalition of donors that display an access-oriented relationship with the topic. Both a consumption-oriented and an access-oriented group displaying a relationship to the same topic is noteworthy. In addition, the donor coalition that showed the access-oriented relationship to veterans issues also exhibited a consumption-oriented relationship to another bipartisan issue, drug abuse. While it is just a singular example, this datum suggests that political donors can have different motivations with different policies, for example, they can be access-oriented on veterans issues and consumption-oriented on drug abuse issues. Another coalition of 428 donors, representing 5.8% of donors, also had a significant consumptive relationship with drug abuse. Most posts about drug abuse focused on the opioid and heroine epidemic across Wisconsin (appendix example 12). The implications of these statistical patterns are addressed further in the discussion section.</w:t>
-      </w:r>
-    </w:p>
-    <w:p>
-      <w:pPr>
-        <w:pStyle w:val="BodyText"/>
-      </w:pPr>
-      <w:r>
-        <w:t xml:space="preserve">The output of the bootstrap used to test</w:t>
+        <w:pStyle w:val="Heading2"/>
+      </w:pPr>
+      <w:bookmarkStart w:id="35" w:name="pro-gun"/>
+      <w:r>
+        <w:t xml:space="preserve">Pro-gun</w:t>
+      </w:r>
+      <w:bookmarkEnd w:id="35"/>
+    </w:p>
+    <w:p>
+      <w:pPr>
+        <w:pStyle w:val="FirstParagraph"/>
+      </w:pPr>
+      <w:r>
+        <w:t xml:space="preserve">One consumption-oriented group, coalition4, shows a relationship with conservative gun-related policies where pro-gun public support Granger causes donations from this group. In other words, donations from this coalition of donor can be predicted by politicians publicly supporting conservative gun-related policies. Social media posts that are categorized as being supportive of conservative policies on gun-related issues range from talking about their relationship to pro-gun interest groups (appendix example 8) as well as specific policies (appendix example 9). This coalition is medium-sized with 605 donors or 8.2% of the total donors.</w:t>
+      </w:r>
+    </w:p>
+    <w:p>
+      <w:pPr>
+        <w:pStyle w:val="Heading2"/>
+      </w:pPr>
+      <w:bookmarkStart w:id="36" w:name="infrastructure-and-roads"/>
+      <w:r>
+        <w:t xml:space="preserve">Infrastructure and roads</w:t>
+      </w:r>
+      <w:bookmarkEnd w:id="36"/>
+    </w:p>
+    <w:p>
+      <w:pPr>
+        <w:pStyle w:val="FirstParagraph"/>
+      </w:pPr>
+      <w:r>
+        <w:t xml:space="preserve">In addition to a conservative consumption-oriented group, coalition 11 is a group of donors consumptive group of donors whose donations can be predicted by politicians publicly supporting liberal measure on public infrastructure and roads. Most of these posts are either general support of public infrastructure improvements (appendix example 10) or targeted Republican Governor Scott Walker and Republicans over roads containing a large number of pot holes (appendix example 11). There are 395 donors in the coalition or 5.4% of donors.</w:t>
+      </w:r>
+    </w:p>
+    <w:p>
+      <w:pPr>
+        <w:pStyle w:val="Heading2"/>
+      </w:pPr>
+      <w:bookmarkStart w:id="37" w:name="veterans-issues-drug-abuse"/>
+      <w:r>
+        <w:t xml:space="preserve">Veteran’s Issues &amp; Drug Abuse</w:t>
+      </w:r>
+      <w:bookmarkEnd w:id="37"/>
+    </w:p>
+    <w:p>
+      <w:pPr>
+        <w:pStyle w:val="FirstParagraph"/>
+      </w:pPr>
+      <w:r>
+        <w:t xml:space="preserve">Two different bipartisan policy issues Granger cause donations from two different coalitions. Coalition 0 (377 donors, 5.1% of donors) has a consumption-oriented relationship with politicians’ support of veteran’s issues. This topic, veterans issue, had a different coalition of donors that display an access-oriented relationship with the topic. Both a consumption-oriented and an access-oriented group displaying a relationship to the same topic is noteworthy. In addition, the donor coalition that showed the access-oriented relationship to veterans issues, coalition 1, also exhibited a consumption-oriented relationship to another bipartisan issue, drug abuse. While it is just a singular example, this datum suggests that political donors can have different motivations with different policies, for example, they can be access-oriented on veterans issues and consumption-oriented on drug abuse issues. Another coalition of 428 donors, representing 5.8% of donors, also had a significant consumptive relationship with drug abuse. Most posts about drug abuse focused on the opioid and heroin epidemic across Wisconsin (appendix example 12). The implications of these statistical patterns are addressed further in the discussion section.</w:t>
+      </w:r>
+    </w:p>
+    <w:p>
+      <w:pPr>
+        <w:pStyle w:val="Heading1"/>
+      </w:pPr>
+      <w:bookmarkStart w:id="38" w:name="donor-sizes"/>
+      <w:r>
+        <w:t xml:space="preserve">Donor Sizes</w:t>
+      </w:r>
+      <w:bookmarkEnd w:id="38"/>
+    </w:p>
+    <w:p>
+      <w:pPr>
+        <w:pStyle w:val="FirstParagraph"/>
+      </w:pPr>
+      <w:r>
+        <w:t xml:space="preserve">Neither the access-oriented donors nor the consumption-oriented donors contributed statistically significantly different amounts of money than donors that were donors that were not only access-oriented and not only consumption-oriented. The outputs of the bootstrap used to test</w:t>
       </w:r>
       <w:r>
         <w:t xml:space="preserve"> </w:t>
@@ -4649,7 +5453,7 @@
         </m:sSub>
       </m:oMath>
       <w:r>
-        <w:t xml:space="preserve">, that consumption-oriented donors are on-average smaller donors, is in Table 2. Neither the access-oriented donors nor the consumption-oriented donors contributed statistically significantly different amounts of money than donors that were donors that were not only access-oriented and not only consumption-oriented. Therefore,</w:t>
+        <w:t xml:space="preserve">, that consumption-oriented donors are on-average smaller donors, are in Table 2. Both</w:t>
       </w:r>
       <w:r>
         <w:t xml:space="preserve"> </w:t>
@@ -4921,10 +5725,20 @@
     </w:tbl>
     <w:p>
       <w:pPr>
-        <w:pStyle w:val="BodyText"/>
-      </w:pPr>
-      <w:r>
-        <w:t xml:space="preserve">Table 3 shows the output for</w:t>
+        <w:pStyle w:val="Heading1"/>
+      </w:pPr>
+      <w:bookmarkStart w:id="39" w:name="donor-spatial-positions"/>
+      <w:r>
+        <w:t xml:space="preserve">Donor Spatial Positions</w:t>
+      </w:r>
+      <w:bookmarkEnd w:id="39"/>
+    </w:p>
+    <w:p>
+      <w:pPr>
+        <w:pStyle w:val="FirstParagraph"/>
+      </w:pPr>
+      <w:r>
+        <w:t xml:space="preserve">Consumption-motivated donors are on average in more polarized positions (further to the left and right of the graph) than non-consumption-oriented donors, and access-oriented donors are on average in less polarized positions (closer to the middle of the graph) than non-access-oriented donors. Table 3 shows the output for</w:t>
       </w:r>
       <w:r>
         <w:t xml:space="preserve"> </w:t>
@@ -4964,7 +5778,7 @@
         </m:sSub>
       </m:oMath>
       <w:r>
-        <w:t xml:space="preserve">, that access-oriented donors are less polarized in the network graph. Both of these hypotheses are accepted. In other words, consumption-motivated donors are on average in more polarized positions (further to the left and right of the graph) than non-consumption-oriented donors. Similarly, access-oriented donors are on average in less polarized positions (closer to the middle of the graph) than non-access-oriented donors. These results are discussed further in the next section.</w:t>
+        <w:t xml:space="preserve">, that access-oriented donors are less polarized in the network graph. Both of these hypotheses are accepted. These results are discussed further in the next section.</w:t>
       </w:r>
     </w:p>
     <w:p>
@@ -5192,11 +6006,11 @@
       <w:pPr>
         <w:pStyle w:val="Heading1"/>
       </w:pPr>
-      <w:bookmarkStart w:id="30" w:name="discussion"/>
+      <w:bookmarkStart w:id="40" w:name="discussion"/>
       <w:r>
         <w:t xml:space="preserve">Discussion</w:t>
       </w:r>
-      <w:bookmarkEnd w:id="30"/>
+      <w:bookmarkEnd w:id="40"/>
     </w:p>
     <w:p>
       <w:pPr>
@@ -5211,7 +6025,7 @@
         <w:pStyle w:val="BodyText"/>
       </w:pPr>
       <w:r>
-        <w:t xml:space="preserve">While much of the popular concern over money in politics is around access-oriented donors manipulating the political system, we find that there are more consumption-oriented donors than access-oriented donors. There are more consumption-motivated groups of donors than access-oriented donors, five groups compared to three, respectively. These group consumptive groups also represent more people (2,702 versus 1,572), donations (11,080 versus 6,489), and total amount contributed ($1,341,129.70 versus $654,577.60).</w:t>
+        <w:t xml:space="preserve">While much of the popular concern over money in politics is around access-oriented donors manipulating the political system, we find that there are more consumption-oriented donors than access-oriented donors. There are more consumption-motivated groups of donors than access-oriented donors, five groups compared to three, respectively. These group consumptive groups also represent more people (2,702 versus 1,572), donations (11,080 versus 6,489), and total amount contributed ($1,341,129.70 versus $654,577.60). While any number of access-oriented donors may remain concerning to some in the public, these results suggest that more people use political donations as a vehicle for increased participation, not manipulation, of the political process.</w:t>
       </w:r>
     </w:p>
     <w:p>
@@ -5219,18 +6033,219 @@
         <w:pStyle w:val="BodyText"/>
       </w:pPr>
       <w:r>
-        <w:t xml:space="preserve">While any number of access-oriented donors may remain concerning to some in the public.</w:t>
+        <w:t xml:space="preserve">The folk theory of political donors is that of access-oriented donors with financial interests donating large sums of money to politicians, but the results of</w:t>
+      </w:r>
+      <w:r>
+        <w:t xml:space="preserve"> </w:t>
+      </w:r>
+      <m:oMath>
+        <m:sSub>
+          <m:e>
+            <m:r>
+              <m:t>H</m:t>
+            </m:r>
+          </m:e>
+          <m:sub>
+            <m:r>
+              <m:t>2</m:t>
+            </m:r>
+          </m:sub>
+        </m:sSub>
+      </m:oMath>
+      <w:r>
+        <w:t xml:space="preserve"> </w:t>
+      </w:r>
+      <w:r>
+        <w:t xml:space="preserve">reject this idea. Donors in access-oriented coalitions do not contribute statistically significantly more money on average than other donors. Just because a donor is not contributing a large sum of money themselves does not mean that they are not seeking to coax a politician into supporting specific policies. This effect can be amplified when coalitions of donors operate in conjunction with one another. For example, members of an interest group could each contribute a relatively small amount of money, but in aggregate, the unified donations could potentially gain that interest group access to a politician. If anything, donors that are labeled in this study as being in an access-oriented cluster potentially donate less money than other donors, but this non-statistically significant result with a relatively large confidence interval is not conclusive. A future study could replicate this analysis with multiple election cycles or study multiple states or federal elections to achieve higher statistical power. The converse is found for consumption-oriented donors.</w:t>
+      </w:r>
+    </w:p>
+    <w:p>
+      <w:pPr>
+        <w:pStyle w:val="BodyText"/>
+      </w:pPr>
+      <w:r>
+        <w:t xml:space="preserve">The folk theory of consumption-motivated donors is of small-dollar donors whose contributions can be harnessed online. Similar to access-oriented donors,</w:t>
+      </w:r>
+      <w:r>
+        <w:t xml:space="preserve"> </w:t>
+      </w:r>
+      <m:oMath>
+        <m:sSub>
+          <m:e>
+            <m:r>
+              <m:t>H</m:t>
+            </m:r>
+          </m:e>
+          <m:sub>
+            <m:r>
+              <m:t>4</m:t>
+            </m:r>
+          </m:sub>
+        </m:sSub>
+      </m:oMath>
+      <w:r>
+        <w:t xml:space="preserve"> </w:t>
+      </w:r>
+      <w:r>
+        <w:t xml:space="preserve">is rejected and consumption-motivated donors are not on average smaller donors than other contributors. Again, these results suggests a disaggregation between the notion that the amount of money one contributes is indicative of one’s motivations. If someone is able to to contribute a large sum of money and they care about a certain issue, it stands to reason that they may just support campaigns who already care about that issue. If contributions to campaigns are similar to financial investments, the equivalent is someone investing in a company because they believe the company will do well in the future, not because every time someone invests in a company they expect to be able to tangibly alter the direction of the company. While there are certainly activist investors, they are well outnumbered by the amount of people who are not activist investors, even among wealthy individuals. This paper challenges conventional beliefs on the size of access-oriented versus consumptive donors, but it does concur with the literature on the levels of polarization among donors.</w:t>
+      </w:r>
+    </w:p>
+    <w:p>
+      <w:pPr>
+        <w:pStyle w:val="BodyText"/>
+      </w:pPr>
+      <w:r>
+        <w:t xml:space="preserve">Consumption-motivated donors are in more polarized spatial positions within the donor graph than non-consumptive donors, and access-oriented donors are more centrally located. The acceptances of</w:t>
+      </w:r>
+      <w:r>
+        <w:t xml:space="preserve"> </w:t>
+      </w:r>
+      <m:oMath>
+        <m:sSub>
+          <m:e>
+            <m:r>
+              <m:t>H</m:t>
+            </m:r>
+          </m:e>
+          <m:sub>
+            <m:r>
+              <m:t>5</m:t>
+            </m:r>
+          </m:sub>
+        </m:sSub>
+      </m:oMath>
+      <w:r>
+        <w:t xml:space="preserve"> </w:t>
+      </w:r>
+      <w:r>
+        <w:t xml:space="preserve">and</w:t>
+      </w:r>
+      <w:r>
+        <w:t xml:space="preserve"> </w:t>
+      </w:r>
+      <m:oMath>
+        <m:sSub>
+          <m:e>
+            <m:r>
+              <m:t>H</m:t>
+            </m:r>
+          </m:e>
+          <m:sub>
+            <m:r>
+              <m:t>6</m:t>
+            </m:r>
+          </m:sub>
+        </m:sSub>
+      </m:oMath>
+      <w:r>
+        <w:t xml:space="preserve"> </w:t>
+      </w:r>
+      <w:r>
+        <w:t xml:space="preserve">are in agreement with past literature. These results provide descriptive context and are not meant to imply any level of causality. Past studies have either suggested or found a connection between donor motivations and political polarization, and this study also finds these descriptive relationships. Future studies should examine the causal mechanisms of these relationships. Do candidates take more polarizing stances in an effort to court consumptive donors? Has an increased number of consumptive donors helped more polarized candidates to win office? Do access-oriented donors seek out campaigns that are more moderate? Or can access-oriented donors influence the ideological extremity of candidates?</w:t>
+      </w:r>
+    </w:p>
+    <w:p>
+      <w:pPr>
+        <w:pStyle w:val="BodyText"/>
+      </w:pPr>
+      <w:r>
+        <w:t xml:space="preserve">In addition to the finding that both the access-oriented and consumption motivational models can exist in different donor coalitions, one of the thirteen donor clusters, coalition 1, revealed a duality where they were access-oriented in relation to one policy issue and consumption-oriented to another. While it is possible that this finding is spurious, there is additional face validity in this finding because the two issues the donor coalition had a relationship with were both bipartisan issues–veterans issues and drug abuse. Not many studies have come to the conclusion that donors can operate with both motivational models. While this study finds this behavior to be relatively rare, in only one donor cluster, it does open up the possibilities to an even more complex view as to why donors make a political contribution. Further, public support of one policy issue, veteran’s issues, is both Granger caused by donations from a coalition and Granger causes another coalition to make a contribution. This result suggests that issues can play different roles to different groups of political donors. One group of donors can seek access in order to influence that policy, and another group can display consumptive behavior and reward politicians who already publicly support policy issues.</w:t>
       </w:r>
     </w:p>
     <w:p>
       <w:pPr>
         <w:pStyle w:val="Heading1"/>
       </w:pPr>
-      <w:bookmarkStart w:id="31" w:name="appendix"/>
+      <w:bookmarkStart w:id="41" w:name="limitations"/>
+      <w:r>
+        <w:t xml:space="preserve">Limitations</w:t>
+      </w:r>
+      <w:bookmarkEnd w:id="41"/>
+    </w:p>
+    <w:p>
+      <w:pPr>
+        <w:pStyle w:val="FirstParagraph"/>
+      </w:pPr>
+      <w:r>
+        <w:t xml:space="preserve">Like all observational studies, this research cannot claim true causality. While the main methodology employed is formally called</w:t>
+      </w:r>
+      <w:r>
+        <w:t xml:space="preserve"> </w:t>
+      </w:r>
+      <w:r>
+        <w:t xml:space="preserve">“</w:t>
+      </w:r>
+      <w:r>
+        <w:t xml:space="preserve">Granger causality,</w:t>
+      </w:r>
+      <w:r>
+        <w:t xml:space="preserve">”</w:t>
+      </w:r>
+      <w:r>
+        <w:t xml:space="preserve"> </w:t>
+      </w:r>
+      <w:r>
+        <w:t xml:space="preserve">this causality is in an econometric sense and is more akin to predictive value. So while the findings of this paper do have predictive power–for example, donations from certain groups of individuals successfully receiving candidates to publicly support policy issues–true causal claims cannot be made. Future studies should use the findings from this research to conduct lab experiments where causal claims can be made.</w:t>
+      </w:r>
+    </w:p>
+    <w:p>
+      <w:pPr>
+        <w:pStyle w:val="BodyText"/>
+      </w:pPr>
+      <w:r>
+        <w:t xml:space="preserve">We found discrete examples of donor coalitions demonstrating access-oriented or consumptive behavior on specific issues. However, these results do not suggest that these donors only care about those issues or that other donors don’t care about these issues. Instead, these donors have a unique statistical relationship where when they contribute money to a political campaign, it either predicts or is predicted by campaigns public support of policy issues. Future studies can employ surveys to identify if the statistical relationships found in an analysis like this paper concur with people’s self conceptions. Do donor coalitions who donate in a consumptive fashion where they contribute to a campaign after they publicly support an issue actually report that they prioritize that issue? Possibly, these behaviors are subconscious reactions. Donors may not be able to exactly identify</w:t>
+      </w:r>
+      <w:r>
+        <w:t xml:space="preserve"> </w:t>
+      </w:r>
+      <w:r>
+        <w:rPr>
+          <w:i/>
+        </w:rPr>
+        <w:t xml:space="preserve">why</w:t>
+      </w:r>
+      <w:r>
+        <w:t xml:space="preserve"> </w:t>
+      </w:r>
+      <w:r>
+        <w:t xml:space="preserve">they like a candidate or may report some other reason, when it is actually a reinforcement of a concurrence between their policies and the information environment that they consume.</w:t>
+      </w:r>
+    </w:p>
+    <w:p>
+      <w:pPr>
+        <w:pStyle w:val="BodyText"/>
+      </w:pPr>
+      <w:r>
+        <w:t xml:space="preserve">Finally, this study was not meant to find nor did it find exhaustive evidence as to what motivates ever single donor in the dataset. Even within the information ecology, this study does not consider things like news stories or personal friend circles. There are other potential reasons that donors make contributions, such as geographic proximity where people donate to their local candidates or allocating money to competitive races.</w:t>
+      </w:r>
+    </w:p>
+    <w:p>
+      <w:pPr>
+        <w:pStyle w:val="Heading1"/>
+      </w:pPr>
+      <w:bookmarkStart w:id="42" w:name="conclusion"/>
+      <w:r>
+        <w:t xml:space="preserve">Conclusion</w:t>
+      </w:r>
+      <w:bookmarkEnd w:id="42"/>
+    </w:p>
+    <w:p>
+      <w:pPr>
+        <w:pStyle w:val="FirstParagraph"/>
+      </w:pPr>
+      <w:r>
+        <w:t xml:space="preserve">Campaign finance scholars are divided on the motivations of political donors. Do political donors seek to buy access, to participate more in politics, or some combination of both? This study finds that different coalitions of donors, and in one instance, a singular coalition, exhibit behavior that is consistent with different motivational models. Overall, there are more consumptive donors compared to access-oriented donors. In addition, there is no statistical difference in the average contributor size of access-oriented and consumption-oriented donors compared to other donors. However, access-oriented donors are found to be more spatially central within donor networks, and consumptive donors are more polarized.</w:t>
+      </w:r>
+    </w:p>
+    <w:p>
+      <w:pPr>
+        <w:pStyle w:val="Heading1"/>
+      </w:pPr>
+      <w:bookmarkStart w:id="43" w:name="appendix"/>
       <w:r>
         <w:t xml:space="preserve">Appendix</w:t>
       </w:r>
-      <w:bookmarkEnd w:id="31"/>
+      <w:bookmarkEnd w:id="43"/>
     </w:p>
     <w:p>
       <w:pPr>
@@ -5293,6 +6308,86 @@
         <w:pStyle w:val="Compact"/>
       </w:pPr>
       <w:r>
+        <w:t xml:space="preserve">race issues: liberal</w:t>
+      </w:r>
+    </w:p>
+    <w:p>
+      <w:pPr>
+        <w:pStyle w:val="Compact"/>
+      </w:pPr>
+      <w:r>
+        <w:t xml:space="preserve">Bowen 4 Action</w:t>
+      </w:r>
+    </w:p>
+    <w:p>
+      <w:pPr>
+        <w:pStyle w:val="Compact"/>
+      </w:pPr>
+      <w:r>
+        <w:t xml:space="preserve">Twitter</w:t>
+      </w:r>
+    </w:p>
+    <w:p>
+      <w:pPr>
+        <w:pStyle w:val="Compact"/>
+      </w:pPr>
+      <w:r>
+        <w:t xml:space="preserve">@ JoyAnnReid: #OscarsSoWhite black people can’t even get nominated for the movies about black people…</w:t>
+      </w:r>
+    </w:p>
+    <w:p>
+      <w:pPr>
+        <w:pStyle w:val="Compact"/>
+      </w:pPr>
+      <w:r>
+        <w:t xml:space="preserve">2</w:t>
+      </w:r>
+    </w:p>
+    <w:p>
+      <w:pPr>
+        <w:pStyle w:val="Compact"/>
+      </w:pPr>
+      <w:r>
+        <w:t xml:space="preserve">race issues: liberal</w:t>
+      </w:r>
+    </w:p>
+    <w:p>
+      <w:pPr>
+        <w:pStyle w:val="Compact"/>
+      </w:pPr>
+      <w:r>
+        <w:t xml:space="preserve">Citizens of the 81st for Dave Considine</w:t>
+      </w:r>
+    </w:p>
+    <w:p>
+      <w:pPr>
+        <w:pStyle w:val="Compact"/>
+      </w:pPr>
+      <w:r>
+        <w:t xml:space="preserve">Twitter</w:t>
+      </w:r>
+    </w:p>
+    <w:p>
+      <w:pPr>
+        <w:pStyle w:val="Compact"/>
+      </w:pPr>
+      <w:r>
+        <w:t xml:space="preserve">1 in every 9 African-Americans are disenfranchised because of felony convictions in Wisconsin</w:t>
+      </w:r>
+    </w:p>
+    <w:p>
+      <w:pPr>
+        <w:pStyle w:val="Compact"/>
+      </w:pPr>
+      <w:r>
+        <w:t xml:space="preserve">3</w:t>
+      </w:r>
+    </w:p>
+    <w:p>
+      <w:pPr>
+        <w:pStyle w:val="Compact"/>
+      </w:pPr>
+      <w:r>
         <w:t xml:space="preserve">abortion and women’s issues: conservative</w:t>
       </w:r>
     </w:p>
@@ -5325,7 +6420,7 @@
         <w:pStyle w:val="Compact"/>
       </w:pPr>
       <w:r>
-        <w:t xml:space="preserve">2</w:t>
+        <w:t xml:space="preserve">4</w:t>
       </w:r>
     </w:p>
     <w:p>
@@ -5365,7 +6460,7 @@
         <w:pStyle w:val="Compact"/>
       </w:pPr>
       <w:r>
-        <w:t xml:space="preserve">3</w:t>
+        <w:t xml:space="preserve">5</w:t>
       </w:r>
     </w:p>
     <w:p>
@@ -5405,7 +6500,7 @@
         <w:pStyle w:val="Compact"/>
       </w:pPr>
       <w:r>
-        <w:t xml:space="preserve">4</w:t>
+        <w:t xml:space="preserve">6</w:t>
       </w:r>
     </w:p>
     <w:p>
@@ -5413,7 +6508,7 @@
         <w:pStyle w:val="Compact"/>
       </w:pPr>
       <w:r>
-        <w:t xml:space="preserve">race issues: liberal</w:t>
+        <w:t xml:space="preserve">veterans issues: bipartisan</w:t>
       </w:r>
     </w:p>
     <w:p>
@@ -5421,7 +6516,7 @@
         <w:pStyle w:val="Compact"/>
       </w:pPr>
       <w:r>
-        <w:t xml:space="preserve">Bowen 4 Action</w:t>
+        <w:t xml:space="preserve">Sanfelippo for Assembly</w:t>
       </w:r>
     </w:p>
     <w:p>
@@ -5437,7 +6532,7 @@
         <w:pStyle w:val="Compact"/>
       </w:pPr>
       <w:r>
-        <w:t xml:space="preserve">@ JoyAnnReid: #OscarsSoWhite black people can’t even get nominated for the movies about black people…</w:t>
+        <w:t xml:space="preserve">Welcome Home Veterans Initiative seeks to solve veteran homelessness in state:</w:t>
       </w:r>
     </w:p>
     <w:p>
@@ -5445,7 +6540,7 @@
         <w:pStyle w:val="Compact"/>
       </w:pPr>
       <w:r>
-        <w:t xml:space="preserve">5</w:t>
+        <w:t xml:space="preserve">7</w:t>
       </w:r>
     </w:p>
     <w:p>
@@ -5453,7 +6548,7 @@
         <w:pStyle w:val="Compact"/>
       </w:pPr>
       <w:r>
-        <w:t xml:space="preserve">race issues: liberal</w:t>
+        <w:t xml:space="preserve">veterans issues: bipartisan</w:t>
       </w:r>
     </w:p>
     <w:p>
@@ -5461,7 +6556,7 @@
         <w:pStyle w:val="Compact"/>
       </w:pPr>
       <w:r>
-        <w:t xml:space="preserve">Citizens of the 81st for Dave Considine</w:t>
+        <w:t xml:space="preserve">Citizens for Peter Barca</w:t>
       </w:r>
     </w:p>
     <w:p>
@@ -5477,7 +6572,7 @@
         <w:pStyle w:val="Compact"/>
       </w:pPr>
       <w:r>
-        <w:t xml:space="preserve">1 in every 9 African-Americans are disenfranchised because of felony convictions in Wisconsin</w:t>
+        <w:t xml:space="preserve">Regionalizing Wisconsin’s county veterans service offices remains a concern in vet community</w:t>
       </w:r>
     </w:p>
     <w:p>
@@ -5485,7 +6580,7 @@
         <w:pStyle w:val="Compact"/>
       </w:pPr>
       <w:r>
-        <w:t xml:space="preserve">6</w:t>
+        <w:t xml:space="preserve">8</w:t>
       </w:r>
     </w:p>
     <w:p>
@@ -5493,7 +6588,7 @@
         <w:pStyle w:val="Compact"/>
       </w:pPr>
       <w:r>
-        <w:t xml:space="preserve">veterans issues: bipartisan</w:t>
+        <w:t xml:space="preserve">guns: conservative</w:t>
       </w:r>
     </w:p>
     <w:p>
@@ -5501,7 +6596,7 @@
         <w:pStyle w:val="Compact"/>
       </w:pPr>
       <w:r>
-        <w:t xml:space="preserve">Sanfelippo for Assembly</w:t>
+        <w:t xml:space="preserve">Scott Fitzgerald for Senate</w:t>
       </w:r>
     </w:p>
     <w:p>
@@ -5517,7 +6612,7 @@
         <w:pStyle w:val="Compact"/>
       </w:pPr>
       <w:r>
-        <w:t xml:space="preserve">Welcome Home Veterans Initiative seeks to solve veteran homelessness in state:</w:t>
+        <w:t xml:space="preserve">Thanks to the Wisconsin Game Preserve Association for the honor of their 2015 Legislator of the Year award!</w:t>
       </w:r>
     </w:p>
     <w:p>
@@ -5525,7 +6620,7 @@
         <w:pStyle w:val="Compact"/>
       </w:pPr>
       <w:r>
-        <w:t xml:space="preserve">7</w:t>
+        <w:t xml:space="preserve">9</w:t>
       </w:r>
     </w:p>
     <w:p>
@@ -5533,7 +6628,7 @@
         <w:pStyle w:val="Compact"/>
       </w:pPr>
       <w:r>
-        <w:t xml:space="preserve">veterans issues: bipartisan</w:t>
+        <w:t xml:space="preserve">guns: conservative</w:t>
       </w:r>
     </w:p>
     <w:p>
@@ -5541,7 +6636,7 @@
         <w:pStyle w:val="Compact"/>
       </w:pPr>
       <w:r>
-        <w:t xml:space="preserve">Citizens for Peter Barca</w:t>
+        <w:t xml:space="preserve">Kremer for Wisconsin</w:t>
       </w:r>
     </w:p>
     <w:p>
@@ -5549,6 +6644,104 @@
         <w:pStyle w:val="Compact"/>
       </w:pPr>
       <w:r>
+        <w:t xml:space="preserve">Facebook</w:t>
+      </w:r>
+    </w:p>
+    <w:p>
+      <w:pPr>
+        <w:pStyle w:val="Compact"/>
+      </w:pPr>
+      <w:r>
+        <w:t xml:space="preserve">This is a fair interview with Frederica Freyberg discussing the</w:t>
+      </w:r>
+      <w:r>
+        <w:t xml:space="preserve"> </w:t>
+      </w:r>
+      <w:r>
+        <w:t xml:space="preserve">‘</w:t>
+      </w:r>
+      <w:r>
+        <w:t xml:space="preserve">Campus Carry Act</w:t>
+      </w:r>
+      <w:r>
+        <w:t xml:space="preserve">’</w:t>
+      </w:r>
+      <w:r>
+        <w:t xml:space="preserve"> </w:t>
+      </w:r>
+      <w:r>
+        <w:t xml:space="preserve">in Wisconsin. This aired on public television yesterday morning.</w:t>
+      </w:r>
+    </w:p>
+    <w:p>
+      <w:pPr>
+        <w:pStyle w:val="Compact"/>
+      </w:pPr>
+      <w:r>
+        <w:t xml:space="preserve">10</w:t>
+      </w:r>
+    </w:p>
+    <w:p>
+      <w:pPr>
+        <w:pStyle w:val="Compact"/>
+      </w:pPr>
+      <w:r>
+        <w:t xml:space="preserve">infrastructure: liberal</w:t>
+      </w:r>
+    </w:p>
+    <w:p>
+      <w:pPr>
+        <w:pStyle w:val="Compact"/>
+      </w:pPr>
+      <w:r>
+        <w:t xml:space="preserve">Friends of Jonathan Brostoff</w:t>
+      </w:r>
+    </w:p>
+    <w:p>
+      <w:pPr>
+        <w:pStyle w:val="Compact"/>
+      </w:pPr>
+      <w:r>
+        <w:t xml:space="preserve">Facebook</w:t>
+      </w:r>
+    </w:p>
+    <w:p>
+      <w:pPr>
+        <w:pStyle w:val="Compact"/>
+      </w:pPr>
+      <w:r>
+        <w:t xml:space="preserve">Dr. Mark Stout has written a compelling alternative to the $1.1 billion highway proposal. This option that would save money and provide a brighter, more progressive, more responsible future for our state. If you haven’t yet, please take a look and share widely.</w:t>
+      </w:r>
+    </w:p>
+    <w:p>
+      <w:pPr>
+        <w:pStyle w:val="Compact"/>
+      </w:pPr>
+      <w:r>
+        <w:t xml:space="preserve">11</w:t>
+      </w:r>
+    </w:p>
+    <w:p>
+      <w:pPr>
+        <w:pStyle w:val="Compact"/>
+      </w:pPr>
+      <w:r>
+        <w:t xml:space="preserve">infrastructure: liberal</w:t>
+      </w:r>
+    </w:p>
+    <w:p>
+      <w:pPr>
+        <w:pStyle w:val="Compact"/>
+      </w:pPr>
+      <w:r>
+        <w:t xml:space="preserve">Wachs for Assembly</w:t>
+      </w:r>
+    </w:p>
+    <w:p>
+      <w:pPr>
+        <w:pStyle w:val="Compact"/>
+      </w:pPr>
+      <w:r>
         <w:t xml:space="preserve">Twitter</w:t>
       </w:r>
     </w:p>
@@ -5557,7 +6750,7 @@
         <w:pStyle w:val="Compact"/>
       </w:pPr>
       <w:r>
-        <w:t xml:space="preserve">Regionalizing Wisconsin’s county veterans service offices remains a concern in vet community</w:t>
+        <w:t xml:space="preserve">WI roads rank 3rd worst in US. Yet Scott Walker isnt ready to put politics aside to solve our infrastructure woes.</w:t>
       </w:r>
     </w:p>
     <w:p>
@@ -5565,7 +6758,7 @@
         <w:pStyle w:val="Compact"/>
       </w:pPr>
       <w:r>
-        <w:t xml:space="preserve">8</w:t>
+        <w:t xml:space="preserve">12</w:t>
       </w:r>
     </w:p>
     <w:p>
@@ -5573,7 +6766,7 @@
         <w:pStyle w:val="Compact"/>
       </w:pPr>
       <w:r>
-        <w:t xml:space="preserve">guns: conservative</w:t>
+        <w:t xml:space="preserve">drug abuse: bipartisan</w:t>
       </w:r>
     </w:p>
     <w:p>
@@ -5581,7 +6774,7 @@
         <w:pStyle w:val="Compact"/>
       </w:pPr>
       <w:r>
-        <w:t xml:space="preserve">Scott Fitzgerald for Senate</w:t>
+        <w:t xml:space="preserve">Michael Schraa for Assembly</w:t>
       </w:r>
     </w:p>
     <w:p>
@@ -5589,7 +6782,7 @@
         <w:pStyle w:val="Compact"/>
       </w:pPr>
       <w:r>
-        <w:t xml:space="preserve">Twitter</w:t>
+        <w:t xml:space="preserve">Facebook</w:t>
       </w:r>
     </w:p>
     <w:p>
@@ -5597,7 +6790,7 @@
         <w:pStyle w:val="Compact"/>
       </w:pPr>
       <w:r>
-        <w:t xml:space="preserve">Thanks to the Wisconsin Game Preserve Association for the honor of their 2015 Legislator of the Year award!</w:t>
+        <w:t xml:space="preserve">A great story about the HOPE Agenda and my colleague on Joint Finance, WI State Rep John Nygren’s efforts to fight against heroin and opiate addiction.</w:t>
       </w:r>
     </w:p>
     <w:p>
@@ -5605,7 +6798,7 @@
         <w:pStyle w:val="Compact"/>
       </w:pPr>
       <w:r>
-        <w:t xml:space="preserve">9</w:t>
+        <w:t xml:space="preserve">Method</w:t>
       </w:r>
     </w:p>
     <w:p>
@@ -5613,7 +6806,7 @@
         <w:pStyle w:val="Compact"/>
       </w:pPr>
       <w:r>
-        <w:t xml:space="preserve">guns: conservative</w:t>
+        <w:t xml:space="preserve">koRpus</w:t>
       </w:r>
     </w:p>
     <w:p>
@@ -5621,7 +6814,7 @@
         <w:pStyle w:val="Compact"/>
       </w:pPr>
       <w:r>
-        <w:t xml:space="preserve">Kremer for Wisconsin</w:t>
+        <w:t xml:space="preserve">stringi</w:t>
       </w:r>
     </w:p>
     <w:p>
@@ -5629,7 +6822,7 @@
         <w:pStyle w:val="Compact"/>
       </w:pPr>
       <w:r>
-        <w:t xml:space="preserve">Facebook</w:t>
+        <w:t xml:space="preserve">Word count</w:t>
       </w:r>
     </w:p>
     <w:p>
@@ -5637,25 +6830,7 @@
         <w:pStyle w:val="Compact"/>
       </w:pPr>
       <w:r>
-        <w:t xml:space="preserve">This is a fair interview with Frederica Freyberg discussing the</w:t>
-      </w:r>
-      <w:r>
-        <w:t xml:space="preserve"> </w:t>
-      </w:r>
-      <w:r>
-        <w:t xml:space="preserve">‘</w:t>
-      </w:r>
-      <w:r>
-        <w:t xml:space="preserve">Campus Carry Act</w:t>
-      </w:r>
-      <w:r>
-        <w:t xml:space="preserve">’</w:t>
-      </w:r>
-      <w:r>
-        <w:t xml:space="preserve"> </w:t>
-      </w:r>
-      <w:r>
-        <w:t xml:space="preserve">in Wisconsin. This aired on public television yesterday morning.</w:t>
+        <w:t xml:space="preserve">7681</w:t>
       </w:r>
     </w:p>
     <w:p>
@@ -5663,7 +6838,7 @@
         <w:pStyle w:val="Compact"/>
       </w:pPr>
       <w:r>
-        <w:t xml:space="preserve">10</w:t>
+        <w:t xml:space="preserve">7610</w:t>
       </w:r>
     </w:p>
     <w:p>
@@ -5671,7 +6846,7 @@
         <w:pStyle w:val="Compact"/>
       </w:pPr>
       <w:r>
-        <w:t xml:space="preserve">infrastructure: liberal</w:t>
+        <w:t xml:space="preserve">Character count</w:t>
       </w:r>
     </w:p>
     <w:p>
@@ -5679,7 +6854,7 @@
         <w:pStyle w:val="Compact"/>
       </w:pPr>
       <w:r>
-        <w:t xml:space="preserve">Friends of Jonathan Brostoff</w:t>
+        <w:t xml:space="preserve">51899</w:t>
       </w:r>
     </w:p>
     <w:p>
@@ -5687,7 +6862,7 @@
         <w:pStyle w:val="Compact"/>
       </w:pPr>
       <w:r>
-        <w:t xml:space="preserve">Facebook</w:t>
+        <w:t xml:space="preserve">51888</w:t>
       </w:r>
     </w:p>
     <w:p>
@@ -5695,7 +6870,7 @@
         <w:pStyle w:val="Compact"/>
       </w:pPr>
       <w:r>
-        <w:t xml:space="preserve">Dr. Mark Stout has written a compelling alternative to the $1.1 billion highway proposal. This option that would save money and provide a brighter, more progressive, more responsible future for our state. If you haven’t yet, please take a look and share widely.</w:t>
+        <w:t xml:space="preserve">Sentence count</w:t>
       </w:r>
     </w:p>
     <w:p>
@@ -5703,7 +6878,7 @@
         <w:pStyle w:val="Compact"/>
       </w:pPr>
       <w:r>
-        <w:t xml:space="preserve">11</w:t>
+        <w:t xml:space="preserve">367</w:t>
       </w:r>
     </w:p>
     <w:p>
@@ -5711,7 +6886,7 @@
         <w:pStyle w:val="Compact"/>
       </w:pPr>
       <w:r>
-        <w:t xml:space="preserve">infrastructure: liberal</w:t>
+        <w:t xml:space="preserve">Not available</w:t>
       </w:r>
     </w:p>
     <w:p>
@@ -5719,7 +6894,7 @@
         <w:pStyle w:val="Compact"/>
       </w:pPr>
       <w:r>
-        <w:t xml:space="preserve">Wachs for Assembly</w:t>
+        <w:t xml:space="preserve">Reading time</w:t>
       </w:r>
     </w:p>
     <w:p>
@@ -5727,7 +6902,7 @@
         <w:pStyle w:val="Compact"/>
       </w:pPr>
       <w:r>
-        <w:t xml:space="preserve">Twitter</w:t>
+        <w:t xml:space="preserve">38.4 minutes</w:t>
       </w:r>
     </w:p>
     <w:p>
@@ -5735,181 +6910,21 @@
         <w:pStyle w:val="Compact"/>
       </w:pPr>
       <w:r>
-        <w:t xml:space="preserve">WI roads rank 3rd worst in US. Yet Scott Walker isnt ready to put politics aside to solve our infrastructure woes.</w:t>
-      </w:r>
-    </w:p>
-    <w:p>
-      <w:pPr>
-        <w:pStyle w:val="Compact"/>
-      </w:pPr>
-      <w:r>
-        <w:t xml:space="preserve">12</w:t>
-      </w:r>
-    </w:p>
-    <w:p>
-      <w:pPr>
-        <w:pStyle w:val="Compact"/>
-      </w:pPr>
-      <w:r>
-        <w:t xml:space="preserve">drug abuse: bipartisan</w:t>
-      </w:r>
-    </w:p>
-    <w:p>
-      <w:pPr>
-        <w:pStyle w:val="Compact"/>
-      </w:pPr>
-      <w:r>
-        <w:t xml:space="preserve">Michael Schraa for Assembly</w:t>
-      </w:r>
-    </w:p>
-    <w:p>
-      <w:pPr>
-        <w:pStyle w:val="Compact"/>
-      </w:pPr>
-      <w:r>
-        <w:t xml:space="preserve">Facebook</w:t>
-      </w:r>
-    </w:p>
-    <w:p>
-      <w:pPr>
-        <w:pStyle w:val="Compact"/>
-      </w:pPr>
-      <w:r>
-        <w:t xml:space="preserve">A great story about the HOPE Agenda and my colleague on Joint Finance, WI State Rep John Nygren’s efforts to fight against heroin and opiate addiction.</w:t>
-      </w:r>
-    </w:p>
-    <w:p>
-      <w:pPr>
-        <w:pStyle w:val="Compact"/>
-      </w:pPr>
-      <w:r>
-        <w:t xml:space="preserve">Method</w:t>
-      </w:r>
-    </w:p>
-    <w:p>
-      <w:pPr>
-        <w:pStyle w:val="Compact"/>
-      </w:pPr>
-      <w:r>
-        <w:t xml:space="preserve">koRpus</w:t>
-      </w:r>
-    </w:p>
-    <w:p>
-      <w:pPr>
-        <w:pStyle w:val="Compact"/>
-      </w:pPr>
-      <w:r>
-        <w:t xml:space="preserve">stringi</w:t>
-      </w:r>
-    </w:p>
-    <w:p>
-      <w:pPr>
-        <w:pStyle w:val="Compact"/>
-      </w:pPr>
-      <w:r>
-        <w:t xml:space="preserve">Word count</w:t>
-      </w:r>
-    </w:p>
-    <w:p>
-      <w:pPr>
-        <w:pStyle w:val="Compact"/>
-      </w:pPr>
-      <w:r>
-        <w:t xml:space="preserve">6516</w:t>
-      </w:r>
-    </w:p>
-    <w:p>
-      <w:pPr>
-        <w:pStyle w:val="Compact"/>
-      </w:pPr>
-      <w:r>
-        <w:t xml:space="preserve">6447</w:t>
-      </w:r>
-    </w:p>
-    <w:p>
-      <w:pPr>
-        <w:pStyle w:val="Compact"/>
-      </w:pPr>
-      <w:r>
-        <w:t xml:space="preserve">Character count</w:t>
-      </w:r>
-    </w:p>
-    <w:p>
-      <w:pPr>
-        <w:pStyle w:val="Compact"/>
-      </w:pPr>
-      <w:r>
-        <w:t xml:space="preserve">44270</w:t>
-      </w:r>
-    </w:p>
-    <w:p>
-      <w:pPr>
-        <w:pStyle w:val="Compact"/>
-      </w:pPr>
-      <w:r>
-        <w:t xml:space="preserve">44259</w:t>
-      </w:r>
-    </w:p>
-    <w:p>
-      <w:pPr>
-        <w:pStyle w:val="Compact"/>
-      </w:pPr>
-      <w:r>
-        <w:t xml:space="preserve">Sentence count</w:t>
-      </w:r>
-    </w:p>
-    <w:p>
-      <w:pPr>
-        <w:pStyle w:val="Compact"/>
-      </w:pPr>
-      <w:r>
-        <w:t xml:space="preserve">314</w:t>
-      </w:r>
-    </w:p>
-    <w:p>
-      <w:pPr>
-        <w:pStyle w:val="Compact"/>
-      </w:pPr>
-      <w:r>
-        <w:t xml:space="preserve">Not available</w:t>
-      </w:r>
-    </w:p>
-    <w:p>
-      <w:pPr>
-        <w:pStyle w:val="Compact"/>
-      </w:pPr>
-      <w:r>
-        <w:t xml:space="preserve">Reading time</w:t>
-      </w:r>
-    </w:p>
-    <w:p>
-      <w:pPr>
-        <w:pStyle w:val="Compact"/>
-      </w:pPr>
-      <w:r>
-        <w:t xml:space="preserve">32.6 minutes</w:t>
-      </w:r>
-    </w:p>
-    <w:p>
-      <w:pPr>
-        <w:pStyle w:val="Compact"/>
-      </w:pPr>
-      <w:r>
-        <w:t xml:space="preserve">32.2 minutes</w:t>
+        <w:t xml:space="preserve">38 minutes</w:t>
       </w:r>
     </w:p>
     <w:p>
       <w:pPr>
         <w:pStyle w:val="Heading1"/>
       </w:pPr>
-      <w:bookmarkStart w:id="32" w:name="references"/>
+      <w:bookmarkStart w:id="44" w:name="references"/>
       <w:r>
         <w:t xml:space="preserve">References</w:t>
       </w:r>
-      <w:bookmarkEnd w:id="32"/>
-    </w:p>
-    <w:bookmarkStart w:id="252" w:name="refs"/>
-    <w:bookmarkStart w:id="34" w:name="ref-bic"/>
+      <w:bookmarkEnd w:id="44"/>
+    </w:p>
+    <w:bookmarkStart w:id="267" w:name="refs"/>
+    <w:bookmarkStart w:id="46" w:name="ref-bic"/>
     <w:p>
       <w:pPr>
         <w:pStyle w:val="Bibliography"/>
@@ -5935,7 +6950,7 @@
       <w:r>
         <w:t xml:space="preserve"> </w:t>
       </w:r>
-      <w:hyperlink r:id="rId33">
+      <w:hyperlink r:id="rId45">
         <w:r>
           <w:rPr>
             <w:rStyle w:val="Hyperlink"/>
@@ -5947,8 +6962,8 @@
         <w:t xml:space="preserve">.</w:t>
       </w:r>
     </w:p>
-    <w:bookmarkEnd w:id="34"/>
-    <w:bookmarkStart w:id="36" w:name="ref-akey2015"/>
+    <w:bookmarkEnd w:id="46"/>
+    <w:bookmarkStart w:id="48" w:name="ref-akey2015"/>
     <w:p>
       <w:pPr>
         <w:pStyle w:val="Bibliography"/>
@@ -5974,7 +6989,7 @@
       <w:r>
         <w:t xml:space="preserve"> </w:t>
       </w:r>
-      <w:hyperlink r:id="rId35">
+      <w:hyperlink r:id="rId47">
         <w:r>
           <w:rPr>
             <w:rStyle w:val="Hyperlink"/>
@@ -5986,8 +7001,8 @@
         <w:t xml:space="preserve">.</w:t>
       </w:r>
     </w:p>
-    <w:bookmarkEnd w:id="36"/>
-    <w:bookmarkStart w:id="37" w:name="ref-albert2020"/>
+    <w:bookmarkEnd w:id="48"/>
+    <w:bookmarkStart w:id="49" w:name="ref-albert2020"/>
     <w:p>
       <w:pPr>
         <w:pStyle w:val="Bibliography"/>
@@ -6008,8 +7023,8 @@
         <w:t xml:space="preserve">.</w:t>
       </w:r>
     </w:p>
-    <w:bookmarkEnd w:id="37"/>
-    <w:bookmarkStart w:id="39" w:name="ref-anduiza2010"/>
+    <w:bookmarkEnd w:id="49"/>
+    <w:bookmarkStart w:id="51" w:name="ref-anduiza2010"/>
     <w:p>
       <w:pPr>
         <w:pStyle w:val="Bibliography"/>
@@ -6035,7 +7050,7 @@
       <w:r>
         <w:t xml:space="preserve"> </w:t>
       </w:r>
-      <w:hyperlink r:id="rId38">
+      <w:hyperlink r:id="rId50">
         <w:r>
           <w:rPr>
             <w:rStyle w:val="Hyperlink"/>
@@ -6047,8 +7062,8 @@
         <w:t xml:space="preserve">.</w:t>
       </w:r>
     </w:p>
-    <w:bookmarkEnd w:id="39"/>
-    <w:bookmarkStart w:id="40" w:name="ref-ansolabehere2003"/>
+    <w:bookmarkEnd w:id="51"/>
+    <w:bookmarkStart w:id="52" w:name="ref-ansolabehere2003"/>
     <w:p>
       <w:pPr>
         <w:pStyle w:val="Bibliography"/>
@@ -6072,8 +7087,8 @@
         <w:t xml:space="preserve">17 (1): 105–30.</w:t>
       </w:r>
     </w:p>
-    <w:bookmarkEnd w:id="40"/>
-    <w:bookmarkStart w:id="41" w:name="ref-arbour2020"/>
+    <w:bookmarkEnd w:id="52"/>
+    <w:bookmarkStart w:id="53" w:name="ref-arbour2020"/>
     <w:p>
       <w:pPr>
         <w:pStyle w:val="Bibliography"/>
@@ -6097,8 +7112,8 @@
         <w:t xml:space="preserve">57: 496–506.</w:t>
       </w:r>
     </w:p>
-    <w:bookmarkEnd w:id="41"/>
-    <w:bookmarkStart w:id="43" w:name="ref-austensmith1995"/>
+    <w:bookmarkEnd w:id="53"/>
+    <w:bookmarkStart w:id="55" w:name="ref-austensmith1995"/>
     <w:p>
       <w:pPr>
         <w:pStyle w:val="Bibliography"/>
@@ -6124,7 +7139,7 @@
       <w:r>
         <w:t xml:space="preserve"> </w:t>
       </w:r>
-      <w:hyperlink r:id="rId42">
+      <w:hyperlink r:id="rId54">
         <w:r>
           <w:rPr>
             <w:rStyle w:val="Hyperlink"/>
@@ -6136,8 +7151,8 @@
         <w:t xml:space="preserve">.</w:t>
       </w:r>
     </w:p>
-    <w:bookmarkEnd w:id="43"/>
-    <w:bookmarkStart w:id="45" w:name="ref-baker2020a"/>
+    <w:bookmarkEnd w:id="55"/>
+    <w:bookmarkStart w:id="57" w:name="ref-baker2020a"/>
     <w:p>
       <w:pPr>
         <w:pStyle w:val="Bibliography"/>
@@ -6163,7 +7178,7 @@
       <w:r>
         <w:t xml:space="preserve"> </w:t>
       </w:r>
-      <w:hyperlink r:id="rId44">
+      <w:hyperlink r:id="rId56">
         <w:r>
           <w:rPr>
             <w:rStyle w:val="Hyperlink"/>
@@ -6175,8 +7190,8 @@
         <w:t xml:space="preserve">.</w:t>
       </w:r>
     </w:p>
-    <w:bookmarkEnd w:id="45"/>
-    <w:bookmarkStart w:id="47" w:name="ref-baker2020b"/>
+    <w:bookmarkEnd w:id="57"/>
+    <w:bookmarkStart w:id="59" w:name="ref-baker2020b"/>
     <w:p>
       <w:pPr>
         <w:pStyle w:val="Bibliography"/>
@@ -6202,7 +7217,7 @@
       <w:r>
         <w:t xml:space="preserve"> </w:t>
       </w:r>
-      <w:hyperlink r:id="rId46">
+      <w:hyperlink r:id="rId58">
         <w:r>
           <w:rPr>
             <w:rStyle w:val="Hyperlink"/>
@@ -6214,8 +7229,8 @@
         <w:t xml:space="preserve">.</w:t>
       </w:r>
     </w:p>
-    <w:bookmarkEnd w:id="47"/>
-    <w:bookmarkStart w:id="48" w:name="ref-barber2016a"/>
+    <w:bookmarkEnd w:id="59"/>
+    <w:bookmarkStart w:id="60" w:name="ref-barber2016a"/>
     <w:p>
       <w:pPr>
         <w:pStyle w:val="Bibliography"/>
@@ -6239,8 +7254,8 @@
         <w:t xml:space="preserve">69 (1): 148–59.</w:t>
       </w:r>
     </w:p>
-    <w:bookmarkEnd w:id="48"/>
-    <w:bookmarkStart w:id="50" w:name="ref-barber2019"/>
+    <w:bookmarkEnd w:id="60"/>
+    <w:bookmarkStart w:id="62" w:name="ref-barber2019"/>
     <w:p>
       <w:pPr>
         <w:pStyle w:val="Bibliography"/>
@@ -6266,7 +7281,7 @@
       <w:r>
         <w:t xml:space="preserve"> </w:t>
       </w:r>
-      <w:hyperlink r:id="rId49">
+      <w:hyperlink r:id="rId61">
         <w:r>
           <w:rPr>
             <w:rStyle w:val="Hyperlink"/>
@@ -6278,8 +7293,8 @@
         <w:t xml:space="preserve">.</w:t>
       </w:r>
     </w:p>
-    <w:bookmarkEnd w:id="50"/>
-    <w:bookmarkStart w:id="52" w:name="ref-barber2017"/>
+    <w:bookmarkEnd w:id="62"/>
+    <w:bookmarkStart w:id="64" w:name="ref-barber2017"/>
     <w:p>
       <w:pPr>
         <w:pStyle w:val="Bibliography"/>
@@ -6305,7 +7320,7 @@
       <w:r>
         <w:t xml:space="preserve"> </w:t>
       </w:r>
-      <w:hyperlink r:id="rId51">
+      <w:hyperlink r:id="rId63">
         <w:r>
           <w:rPr>
             <w:rStyle w:val="Hyperlink"/>
@@ -6317,8 +7332,8 @@
         <w:t xml:space="preserve">.</w:t>
       </w:r>
     </w:p>
-    <w:bookmarkEnd w:id="52"/>
-    <w:bookmarkStart w:id="54" w:name="ref-rfacebook"/>
+    <w:bookmarkEnd w:id="64"/>
+    <w:bookmarkStart w:id="66" w:name="ref-rfacebook"/>
     <w:p>
       <w:pPr>
         <w:pStyle w:val="Bibliography"/>
@@ -6341,7 +7356,7 @@
       <w:r>
         <w:t xml:space="preserve"> </w:t>
       </w:r>
-      <w:hyperlink r:id="rId53">
+      <w:hyperlink r:id="rId65">
         <w:r>
           <w:rPr>
             <w:rStyle w:val="Hyperlink"/>
@@ -6353,8 +7368,8 @@
         <w:t xml:space="preserve">.</w:t>
       </w:r>
     </w:p>
-    <w:bookmarkEnd w:id="54"/>
-    <w:bookmarkStart w:id="56" w:name="ref-gephi"/>
+    <w:bookmarkEnd w:id="66"/>
+    <w:bookmarkStart w:id="68" w:name="ref-gephi"/>
     <w:p>
       <w:pPr>
         <w:pStyle w:val="Bibliography"/>
@@ -6365,7 +7380,7 @@
       <w:r>
         <w:t xml:space="preserve"> </w:t>
       </w:r>
-      <w:hyperlink r:id="rId55">
+      <w:hyperlink r:id="rId67">
         <w:r>
           <w:rPr>
             <w:rStyle w:val="Hyperlink"/>
@@ -6377,8 +7392,8 @@
         <w:t xml:space="preserve">.</w:t>
       </w:r>
     </w:p>
-    <w:bookmarkEnd w:id="56"/>
-    <w:bookmarkStart w:id="58" w:name="ref-bastos2015"/>
+    <w:bookmarkEnd w:id="68"/>
+    <w:bookmarkStart w:id="70" w:name="ref-bastos2015"/>
     <w:p>
       <w:pPr>
         <w:pStyle w:val="Bibliography"/>
@@ -6404,7 +7419,7 @@
       <w:r>
         <w:t xml:space="preserve"> </w:t>
       </w:r>
-      <w:hyperlink r:id="rId57">
+      <w:hyperlink r:id="rId69">
         <w:r>
           <w:rPr>
             <w:rStyle w:val="Hyperlink"/>
@@ -6416,8 +7431,8 @@
         <w:t xml:space="preserve">.</w:t>
       </w:r>
     </w:p>
-    <w:bookmarkEnd w:id="58"/>
-    <w:bookmarkStart w:id="60" w:name="ref-benoit2019"/>
+    <w:bookmarkEnd w:id="70"/>
+    <w:bookmarkStart w:id="72" w:name="ref-benoit2019"/>
     <w:p>
       <w:pPr>
         <w:pStyle w:val="Bibliography"/>
@@ -6443,7 +7458,7 @@
       <w:r>
         <w:t xml:space="preserve"> </w:t>
       </w:r>
-      <w:hyperlink r:id="rId59">
+      <w:hyperlink r:id="rId71">
         <w:r>
           <w:rPr>
             <w:rStyle w:val="Hyperlink"/>
@@ -6455,8 +7470,8 @@
         <w:t xml:space="preserve">.</w:t>
       </w:r>
     </w:p>
-    <w:bookmarkEnd w:id="60"/>
-    <w:bookmarkStart w:id="62" w:name="ref-bonica2014"/>
+    <w:bookmarkEnd w:id="72"/>
+    <w:bookmarkStart w:id="74" w:name="ref-bonica2014"/>
     <w:p>
       <w:pPr>
         <w:pStyle w:val="Bibliography"/>
@@ -6482,7 +7497,7 @@
       <w:r>
         <w:t xml:space="preserve"> </w:t>
       </w:r>
-      <w:hyperlink r:id="rId61">
+      <w:hyperlink r:id="rId73">
         <w:r>
           <w:rPr>
             <w:rStyle w:val="Hyperlink"/>
@@ -6494,8 +7509,8 @@
         <w:t xml:space="preserve">.</w:t>
       </w:r>
     </w:p>
-    <w:bookmarkEnd w:id="62"/>
-    <w:bookmarkStart w:id="64" w:name="ref-bonica2016"/>
+    <w:bookmarkEnd w:id="74"/>
+    <w:bookmarkStart w:id="76" w:name="ref-bonica2016"/>
     <w:p>
       <w:pPr>
         <w:pStyle w:val="Bibliography"/>
@@ -6521,7 +7536,7 @@
       <w:r>
         <w:t xml:space="preserve"> </w:t>
       </w:r>
-      <w:hyperlink r:id="rId63">
+      <w:hyperlink r:id="rId75">
         <w:r>
           <w:rPr>
             <w:rStyle w:val="Hyperlink"/>
@@ -6533,8 +7548,8 @@
         <w:t xml:space="preserve">.</w:t>
       </w:r>
     </w:p>
-    <w:bookmarkEnd w:id="64"/>
-    <w:bookmarkStart w:id="66" w:name="ref-bonica2019"/>
+    <w:bookmarkEnd w:id="76"/>
+    <w:bookmarkStart w:id="78" w:name="ref-bonica2019"/>
     <w:p>
       <w:pPr>
         <w:pStyle w:val="Bibliography"/>
@@ -6560,7 +7575,7 @@
       <w:r>
         <w:t xml:space="preserve"> </w:t>
       </w:r>
-      <w:hyperlink r:id="rId65">
+      <w:hyperlink r:id="rId77">
         <w:r>
           <w:rPr>
             <w:rStyle w:val="Hyperlink"/>
@@ -6572,8 +7587,8 @@
         <w:t xml:space="preserve">.</w:t>
       </w:r>
     </w:p>
-    <w:bookmarkEnd w:id="66"/>
-    <w:bookmarkStart w:id="67" w:name="ref-butler2011"/>
+    <w:bookmarkEnd w:id="78"/>
+    <w:bookmarkStart w:id="79" w:name="ref-butler2011"/>
     <w:p>
       <w:pPr>
         <w:pStyle w:val="Bibliography"/>
@@ -6597,8 +7612,8 @@
         <w:t xml:space="preserve">6: 55–83.</w:t>
       </w:r>
     </w:p>
-    <w:bookmarkEnd w:id="67"/>
-    <w:bookmarkStart w:id="69" w:name="ref-callahan2019"/>
+    <w:bookmarkEnd w:id="79"/>
+    <w:bookmarkStart w:id="81" w:name="ref-callahan2019"/>
     <w:p>
       <w:pPr>
         <w:pStyle w:val="Bibliography"/>
@@ -6624,7 +7639,7 @@
       <w:r>
         <w:t xml:space="preserve"> </w:t>
       </w:r>
-      <w:hyperlink r:id="rId68">
+      <w:hyperlink r:id="rId80">
         <w:r>
           <w:rPr>
             <w:rStyle w:val="Hyperlink"/>
@@ -6636,8 +7651,8 @@
         <w:t xml:space="preserve">.</w:t>
       </w:r>
     </w:p>
-    <w:bookmarkEnd w:id="69"/>
-    <w:bookmarkStart w:id="71" w:name="ref-caneswrone2019"/>
+    <w:bookmarkEnd w:id="81"/>
+    <w:bookmarkStart w:id="83" w:name="ref-caneswrone2019"/>
     <w:p>
       <w:pPr>
         <w:pStyle w:val="Bibliography"/>
@@ -6663,7 +7678,7 @@
       <w:r>
         <w:t xml:space="preserve"> </w:t>
       </w:r>
-      <w:hyperlink r:id="rId70">
+      <w:hyperlink r:id="rId82">
         <w:r>
           <w:rPr>
             <w:rStyle w:val="Hyperlink"/>
@@ -6675,8 +7690,8 @@
         <w:t xml:space="preserve">.</w:t>
       </w:r>
     </w:p>
-    <w:bookmarkEnd w:id="71"/>
-    <w:bookmarkStart w:id="73" w:name="ref-chester2017"/>
+    <w:bookmarkEnd w:id="83"/>
+    <w:bookmarkStart w:id="85" w:name="ref-chester2017"/>
     <w:p>
       <w:pPr>
         <w:pStyle w:val="Bibliography"/>
@@ -6702,7 +7717,7 @@
       <w:r>
         <w:t xml:space="preserve"> </w:t>
       </w:r>
-      <w:hyperlink r:id="rId72">
+      <w:hyperlink r:id="rId84">
         <w:r>
           <w:rPr>
             <w:rStyle w:val="Hyperlink"/>
@@ -6714,8 +7729,8 @@
         <w:t xml:space="preserve">.</w:t>
       </w:r>
     </w:p>
-    <w:bookmarkEnd w:id="73"/>
-    <w:bookmarkStart w:id="74" w:name="ref-choma2020"/>
+    <w:bookmarkEnd w:id="85"/>
+    <w:bookmarkStart w:id="86" w:name="ref-choma2020"/>
     <w:p>
       <w:pPr>
         <w:pStyle w:val="Bibliography"/>
@@ -6736,8 +7751,8 @@
         <w:t xml:space="preserve">, April.</w:t>
       </w:r>
     </w:p>
-    <w:bookmarkEnd w:id="74"/>
-    <w:bookmarkStart w:id="76" w:name="ref-cogburn2011"/>
+    <w:bookmarkEnd w:id="86"/>
+    <w:bookmarkStart w:id="88" w:name="ref-cogburn2011"/>
     <w:p>
       <w:pPr>
         <w:pStyle w:val="Bibliography"/>
@@ -6763,7 +7778,7 @@
       <w:r>
         <w:t xml:space="preserve"> </w:t>
       </w:r>
-      <w:hyperlink r:id="rId75">
+      <w:hyperlink r:id="rId87">
         <w:r>
           <w:rPr>
             <w:rStyle w:val="Hyperlink"/>
@@ -6775,8 +7790,8 @@
         <w:t xml:space="preserve">.</w:t>
       </w:r>
     </w:p>
-    <w:bookmarkEnd w:id="76"/>
-    <w:bookmarkStart w:id="78" w:name="ref-constant2006"/>
+    <w:bookmarkEnd w:id="88"/>
+    <w:bookmarkStart w:id="90" w:name="ref-constant2006"/>
     <w:p>
       <w:pPr>
         <w:pStyle w:val="Bibliography"/>
@@ -6802,7 +7817,7 @@
       <w:r>
         <w:t xml:space="preserve"> </w:t>
       </w:r>
-      <w:hyperlink r:id="rId77">
+      <w:hyperlink r:id="rId89">
         <w:r>
           <w:rPr>
             <w:rStyle w:val="Hyperlink"/>
@@ -6814,8 +7829,8 @@
         <w:t xml:space="preserve">.</w:t>
       </w:r>
     </w:p>
-    <w:bookmarkEnd w:id="78"/>
-    <w:bookmarkStart w:id="80" w:name="ref-cooper2010"/>
+    <w:bookmarkEnd w:id="90"/>
+    <w:bookmarkStart w:id="92" w:name="ref-cooper2010"/>
     <w:p>
       <w:pPr>
         <w:pStyle w:val="Bibliography"/>
@@ -6841,7 +7856,7 @@
       <w:r>
         <w:t xml:space="preserve"> </w:t>
       </w:r>
-      <w:hyperlink r:id="rId79">
+      <w:hyperlink r:id="rId91">
         <w:r>
           <w:rPr>
             <w:rStyle w:val="Hyperlink"/>
@@ -6853,8 +7868,8 @@
         <w:t xml:space="preserve">.</w:t>
       </w:r>
     </w:p>
-    <w:bookmarkEnd w:id="80"/>
-    <w:bookmarkStart w:id="81" w:name="ref-cranshaw2010"/>
+    <w:bookmarkEnd w:id="92"/>
+    <w:bookmarkStart w:id="93" w:name="ref-cranshaw2010"/>
     <w:p>
       <w:pPr>
         <w:pStyle w:val="Bibliography"/>
@@ -6875,8 +7890,8 @@
         <w:t xml:space="preserve">.</w:t>
       </w:r>
     </w:p>
-    <w:bookmarkEnd w:id="81"/>
-    <w:bookmarkStart w:id="83" w:name="ref-culberson2019"/>
+    <w:bookmarkEnd w:id="93"/>
+    <w:bookmarkStart w:id="95" w:name="ref-culberson2019"/>
     <w:p>
       <w:pPr>
         <w:pStyle w:val="Bibliography"/>
@@ -6902,7 +7917,7 @@
       <w:r>
         <w:t xml:space="preserve"> </w:t>
       </w:r>
-      <w:hyperlink r:id="rId82">
+      <w:hyperlink r:id="rId94">
         <w:r>
           <w:rPr>
             <w:rStyle w:val="Hyperlink"/>
@@ -6914,8 +7929,8 @@
         <w:t xml:space="preserve">.</w:t>
       </w:r>
     </w:p>
-    <w:bookmarkEnd w:id="83"/>
-    <w:bookmarkStart w:id="85" w:name="ref-bert"/>
+    <w:bookmarkEnd w:id="95"/>
+    <w:bookmarkStart w:id="97" w:name="ref-bert"/>
     <w:p>
       <w:pPr>
         <w:pStyle w:val="Bibliography"/>
@@ -6926,7 +7941,7 @@
       <w:r>
         <w:t xml:space="preserve"> </w:t>
       </w:r>
-      <w:hyperlink r:id="rId84">
+      <w:hyperlink r:id="rId96">
         <w:r>
           <w:rPr>
             <w:rStyle w:val="Hyperlink"/>
@@ -6938,8 +7953,8 @@
         <w:t xml:space="preserve">.</w:t>
       </w:r>
     </w:p>
-    <w:bookmarkEnd w:id="85"/>
-    <w:bookmarkStart w:id="87" w:name="ref-marx2000"/>
+    <w:bookmarkEnd w:id="97"/>
+    <w:bookmarkStart w:id="99" w:name="ref-marx2000"/>
     <w:p>
       <w:pPr>
         <w:pStyle w:val="Bibliography"/>
@@ -6965,7 +7980,7 @@
       <w:r>
         <w:t xml:space="preserve"> </w:t>
       </w:r>
-      <w:hyperlink r:id="rId86">
+      <w:hyperlink r:id="rId98">
         <w:r>
           <w:rPr>
             <w:rStyle w:val="Hyperlink"/>
@@ -6977,8 +7992,8 @@
         <w:t xml:space="preserve">.</w:t>
       </w:r>
     </w:p>
-    <w:bookmarkEnd w:id="87"/>
-    <w:bookmarkStart w:id="89" w:name="ref-edwards2016"/>
+    <w:bookmarkEnd w:id="99"/>
+    <w:bookmarkStart w:id="101" w:name="ref-edwards2016"/>
     <w:p>
       <w:pPr>
         <w:pStyle w:val="Bibliography"/>
@@ -6989,7 +8004,7 @@
       <w:r>
         <w:t xml:space="preserve"> </w:t>
       </w:r>
-      <w:hyperlink r:id="rId88">
+      <w:hyperlink r:id="rId100">
         <w:r>
           <w:rPr>
             <w:rStyle w:val="Hyperlink"/>
@@ -7001,8 +8016,8 @@
         <w:t xml:space="preserve">.</w:t>
       </w:r>
     </w:p>
-    <w:bookmarkEnd w:id="89"/>
-    <w:bookmarkStart w:id="90" w:name="ref-ellison2006"/>
+    <w:bookmarkEnd w:id="101"/>
+    <w:bookmarkStart w:id="102" w:name="ref-ellison2006"/>
     <w:p>
       <w:pPr>
         <w:pStyle w:val="Bibliography"/>
@@ -7023,8 +8038,8 @@
         <w:t xml:space="preserve">, January.</w:t>
       </w:r>
     </w:p>
-    <w:bookmarkEnd w:id="90"/>
-    <w:bookmarkStart w:id="92" w:name="ref-engel1998"/>
+    <w:bookmarkEnd w:id="102"/>
+    <w:bookmarkStart w:id="104" w:name="ref-engel1998"/>
     <w:p>
       <w:pPr>
         <w:pStyle w:val="Bibliography"/>
@@ -7050,7 +8065,7 @@
       <w:r>
         <w:t xml:space="preserve"> </w:t>
       </w:r>
-      <w:hyperlink r:id="rId91">
+      <w:hyperlink r:id="rId103">
         <w:r>
           <w:rPr>
             <w:rStyle w:val="Hyperlink"/>
@@ -7062,8 +8077,8 @@
         <w:t xml:space="preserve">.</w:t>
       </w:r>
     </w:p>
-    <w:bookmarkEnd w:id="92"/>
-    <w:bookmarkStart w:id="94" w:name="ref-ensley2009"/>
+    <w:bookmarkEnd w:id="104"/>
+    <w:bookmarkStart w:id="106" w:name="ref-ensley2009"/>
     <w:p>
       <w:pPr>
         <w:pStyle w:val="Bibliography"/>
@@ -7089,7 +8104,7 @@
       <w:r>
         <w:t xml:space="preserve"> </w:t>
       </w:r>
-      <w:hyperlink r:id="rId93">
+      <w:hyperlink r:id="rId105">
         <w:r>
           <w:rPr>
             <w:rStyle w:val="Hyperlink"/>
@@ -7101,8 +8116,8 @@
         <w:t xml:space="preserve">.</w:t>
       </w:r>
     </w:p>
-    <w:bookmarkEnd w:id="94"/>
-    <w:bookmarkStart w:id="95" w:name="ref-fellowes2004"/>
+    <w:bookmarkEnd w:id="106"/>
+    <w:bookmarkStart w:id="107" w:name="ref-fellowes2004"/>
     <w:p>
       <w:pPr>
         <w:pStyle w:val="Bibliography"/>
@@ -7126,8 +8141,8 @@
         <w:t xml:space="preserve">57 (2): 315–24.</w:t>
       </w:r>
     </w:p>
-    <w:bookmarkEnd w:id="95"/>
-    <w:bookmarkStart w:id="97" w:name="ref-ferris2019"/>
+    <w:bookmarkEnd w:id="107"/>
+    <w:bookmarkStart w:id="109" w:name="ref-ferris2019"/>
     <w:p>
       <w:pPr>
         <w:pStyle w:val="Bibliography"/>
@@ -7153,7 +8168,7 @@
       <w:r>
         <w:t xml:space="preserve"> </w:t>
       </w:r>
-      <w:hyperlink r:id="rId96">
+      <w:hyperlink r:id="rId108">
         <w:r>
           <w:rPr>
             <w:rStyle w:val="Hyperlink"/>
@@ -7165,8 +8180,8 @@
         <w:t xml:space="preserve">.</w:t>
       </w:r>
     </w:p>
-    <w:bookmarkEnd w:id="97"/>
-    <w:bookmarkStart w:id="99" w:name="ref-finger2019"/>
+    <w:bookmarkEnd w:id="109"/>
+    <w:bookmarkStart w:id="111" w:name="ref-finger2019"/>
     <w:p>
       <w:pPr>
         <w:pStyle w:val="Bibliography"/>
@@ -7192,7 +8207,7 @@
       <w:r>
         <w:t xml:space="preserve"> </w:t>
       </w:r>
-      <w:hyperlink r:id="rId98">
+      <w:hyperlink r:id="rId110">
         <w:r>
           <w:rPr>
             <w:rStyle w:val="Hyperlink"/>
@@ -7204,8 +8219,8 @@
         <w:t xml:space="preserve">.</w:t>
       </w:r>
     </w:p>
-    <w:bookmarkEnd w:id="99"/>
-    <w:bookmarkStart w:id="101" w:name="ref-fouirnaies2018"/>
+    <w:bookmarkEnd w:id="111"/>
+    <w:bookmarkStart w:id="113" w:name="ref-fouirnaies2018"/>
     <w:p>
       <w:pPr>
         <w:pStyle w:val="Bibliography"/>
@@ -7231,7 +8246,7 @@
       <w:r>
         <w:t xml:space="preserve"> </w:t>
       </w:r>
-      <w:hyperlink r:id="rId100">
+      <w:hyperlink r:id="rId112">
         <w:r>
           <w:rPr>
             <w:rStyle w:val="Hyperlink"/>
@@ -7243,8 +8258,8 @@
         <w:t xml:space="preserve">.</w:t>
       </w:r>
     </w:p>
-    <w:bookmarkEnd w:id="101"/>
-    <w:bookmarkStart w:id="103" w:name="ref-fouirnaies2015"/>
+    <w:bookmarkEnd w:id="113"/>
+    <w:bookmarkStart w:id="115" w:name="ref-fouirnaies2015"/>
     <w:p>
       <w:pPr>
         <w:pStyle w:val="Bibliography"/>
@@ -7267,7 +8282,7 @@
       <w:r>
         <w:t xml:space="preserve"> </w:t>
       </w:r>
-      <w:hyperlink r:id="rId102">
+      <w:hyperlink r:id="rId114">
         <w:r>
           <w:rPr>
             <w:rStyle w:val="Hyperlink"/>
@@ -7279,8 +8294,8 @@
         <w:t xml:space="preserve">.</w:t>
       </w:r>
     </w:p>
-    <w:bookmarkEnd w:id="103"/>
-    <w:bookmarkStart w:id="104" w:name="ref-francia2003"/>
+    <w:bookmarkEnd w:id="115"/>
+    <w:bookmarkStart w:id="116" w:name="ref-francia2003"/>
     <w:p>
       <w:pPr>
         <w:pStyle w:val="Bibliography"/>
@@ -7301,8 +8316,8 @@
         <w:t xml:space="preserve">. New York, NY: Columbia University Press.</w:t>
       </w:r>
     </w:p>
-    <w:bookmarkEnd w:id="104"/>
-    <w:bookmarkStart w:id="106" w:name="ref-freelon2018"/>
+    <w:bookmarkEnd w:id="116"/>
+    <w:bookmarkStart w:id="118" w:name="ref-freelon2018"/>
     <w:p>
       <w:pPr>
         <w:pStyle w:val="Bibliography"/>
@@ -7328,7 +8343,7 @@
       <w:r>
         <w:t xml:space="preserve"> </w:t>
       </w:r>
-      <w:hyperlink r:id="rId105">
+      <w:hyperlink r:id="rId117">
         <w:r>
           <w:rPr>
             <w:rStyle w:val="Hyperlink"/>
@@ -7340,8 +8355,8 @@
         <w:t xml:space="preserve">.</w:t>
       </w:r>
     </w:p>
-    <w:bookmarkEnd w:id="106"/>
-    <w:bookmarkStart w:id="108" w:name="ref-fremeth2013"/>
+    <w:bookmarkEnd w:id="118"/>
+    <w:bookmarkStart w:id="120" w:name="ref-fremeth2013"/>
     <w:p>
       <w:pPr>
         <w:pStyle w:val="Bibliography"/>
@@ -7367,7 +8382,7 @@
       <w:r>
         <w:t xml:space="preserve"> </w:t>
       </w:r>
-      <w:hyperlink r:id="rId107">
+      <w:hyperlink r:id="rId119">
         <w:r>
           <w:rPr>
             <w:rStyle w:val="Hyperlink"/>
@@ -7379,8 +8394,8 @@
         <w:t xml:space="preserve">.</w:t>
       </w:r>
     </w:p>
-    <w:bookmarkEnd w:id="108"/>
-    <w:bookmarkStart w:id="110" w:name="ref-fu2020"/>
+    <w:bookmarkEnd w:id="120"/>
+    <w:bookmarkStart w:id="122" w:name="ref-fu2020"/>
     <w:p>
       <w:pPr>
         <w:pStyle w:val="Bibliography"/>
@@ -7406,7 +8421,7 @@
       <w:r>
         <w:t xml:space="preserve"> </w:t>
       </w:r>
-      <w:hyperlink r:id="rId109">
+      <w:hyperlink r:id="rId121">
         <w:r>
           <w:rPr>
             <w:rStyle w:val="Hyperlink"/>
@@ -7418,8 +8433,8 @@
         <w:t xml:space="preserve">.</w:t>
       </w:r>
     </w:p>
-    <w:bookmarkEnd w:id="110"/>
-    <w:bookmarkStart w:id="111" w:name="ref-fulmer2017"/>
+    <w:bookmarkEnd w:id="122"/>
+    <w:bookmarkStart w:id="123" w:name="ref-fulmer2017"/>
     <w:p>
       <w:pPr>
         <w:pStyle w:val="Bibliography"/>
@@ -7440,8 +8455,8 @@
         <w:t xml:space="preserve">.</w:t>
       </w:r>
     </w:p>
-    <w:bookmarkEnd w:id="111"/>
-    <w:bookmarkStart w:id="113" w:name="ref-degennaro2006"/>
+    <w:bookmarkEnd w:id="123"/>
+    <w:bookmarkStart w:id="125" w:name="ref-degennaro2006"/>
     <w:p>
       <w:pPr>
         <w:pStyle w:val="Bibliography"/>
@@ -7467,7 +8482,7 @@
       <w:r>
         <w:t xml:space="preserve"> </w:t>
       </w:r>
-      <w:hyperlink r:id="rId112">
+      <w:hyperlink r:id="rId124">
         <w:r>
           <w:rPr>
             <w:rStyle w:val="Hyperlink"/>
@@ -7479,8 +8494,8 @@
         <w:t xml:space="preserve">.</w:t>
       </w:r>
     </w:p>
-    <w:bookmarkEnd w:id="113"/>
-    <w:bookmarkStart w:id="115" w:name="ref-zuniga2012"/>
+    <w:bookmarkEnd w:id="125"/>
+    <w:bookmarkStart w:id="127" w:name="ref-zuniga2012"/>
     <w:p>
       <w:pPr>
         <w:pStyle w:val="Bibliography"/>
@@ -7506,7 +8521,7 @@
       <w:r>
         <w:t xml:space="preserve"> </w:t>
       </w:r>
-      <w:hyperlink r:id="rId114">
+      <w:hyperlink r:id="rId126">
         <w:r>
           <w:rPr>
             <w:rStyle w:val="Hyperlink"/>
@@ -7518,8 +8533,8 @@
         <w:t xml:space="preserve">.</w:t>
       </w:r>
     </w:p>
-    <w:bookmarkEnd w:id="115"/>
-    <w:bookmarkStart w:id="117" w:name="ref-goet2019"/>
+    <w:bookmarkEnd w:id="127"/>
+    <w:bookmarkStart w:id="129" w:name="ref-goet2019"/>
     <w:p>
       <w:pPr>
         <w:pStyle w:val="Bibliography"/>
@@ -7545,7 +8560,7 @@
       <w:r>
         <w:t xml:space="preserve"> </w:t>
       </w:r>
-      <w:hyperlink r:id="rId116">
+      <w:hyperlink r:id="rId128">
         <w:r>
           <w:rPr>
             <w:rStyle w:val="Hyperlink"/>
@@ -7557,8 +8572,8 @@
         <w:t xml:space="preserve">.</w:t>
       </w:r>
     </w:p>
-    <w:bookmarkEnd w:id="117"/>
-    <w:bookmarkStart w:id="119" w:name="ref-goldberg2020"/>
+    <w:bookmarkEnd w:id="129"/>
+    <w:bookmarkStart w:id="131" w:name="ref-goldberg2020"/>
     <w:p>
       <w:pPr>
         <w:pStyle w:val="Bibliography"/>
@@ -7584,7 +8599,7 @@
       <w:r>
         <w:t xml:space="preserve"> </w:t>
       </w:r>
-      <w:hyperlink r:id="rId118">
+      <w:hyperlink r:id="rId130">
         <w:r>
           <w:rPr>
             <w:rStyle w:val="Hyperlink"/>
@@ -7596,8 +8611,8 @@
         <w:t xml:space="preserve">.</w:t>
       </w:r>
     </w:p>
-    <w:bookmarkEnd w:id="119"/>
-    <w:bookmarkStart w:id="120" w:name="ref-goldmacher2020"/>
+    <w:bookmarkEnd w:id="131"/>
+    <w:bookmarkStart w:id="132" w:name="ref-goldmacher2020"/>
     <w:p>
       <w:pPr>
         <w:pStyle w:val="Bibliography"/>
@@ -7618,8 +8633,8 @@
         <w:t xml:space="preserve">, October.</w:t>
       </w:r>
     </w:p>
-    <w:bookmarkEnd w:id="120"/>
-    <w:bookmarkStart w:id="121" w:name="ref-gordon2007"/>
+    <w:bookmarkEnd w:id="132"/>
+    <w:bookmarkStart w:id="133" w:name="ref-gordon2007"/>
     <w:p>
       <w:pPr>
         <w:pStyle w:val="Bibliography"/>
@@ -7643,8 +8658,8 @@
         <w:t xml:space="preserve">69 (4): 1057–72.</w:t>
       </w:r>
     </w:p>
-    <w:bookmarkEnd w:id="121"/>
-    <w:bookmarkStart w:id="123" w:name="ref-gounopoulos2021"/>
+    <w:bookmarkEnd w:id="133"/>
+    <w:bookmarkStart w:id="135" w:name="ref-gounopoulos2021"/>
     <w:p>
       <w:pPr>
         <w:pStyle w:val="Bibliography"/>
@@ -7670,7 +8685,7 @@
       <w:r>
         <w:t xml:space="preserve"> </w:t>
       </w:r>
-      <w:hyperlink r:id="rId122">
+      <w:hyperlink r:id="rId134">
         <w:r>
           <w:rPr>
             <w:rStyle w:val="Hyperlink"/>
@@ -7682,8 +8697,8 @@
         <w:t xml:space="preserve">.</w:t>
       </w:r>
     </w:p>
-    <w:bookmarkEnd w:id="123"/>
-    <w:bookmarkStart w:id="125" w:name="ref-granger"/>
+    <w:bookmarkEnd w:id="135"/>
+    <w:bookmarkStart w:id="137" w:name="ref-granger"/>
     <w:p>
       <w:pPr>
         <w:pStyle w:val="Bibliography"/>
@@ -7709,7 +8724,7 @@
       <w:r>
         <w:t xml:space="preserve"> </w:t>
       </w:r>
-      <w:hyperlink r:id="rId124">
+      <w:hyperlink r:id="rId136">
         <w:r>
           <w:rPr>
             <w:rStyle w:val="Hyperlink"/>
@@ -7721,8 +8736,8 @@
         <w:t xml:space="preserve">.</w:t>
       </w:r>
     </w:p>
-    <w:bookmarkEnd w:id="125"/>
-    <w:bookmarkStart w:id="127" w:name="ref-grenzke1989"/>
+    <w:bookmarkEnd w:id="137"/>
+    <w:bookmarkStart w:id="139" w:name="ref-grenzke1989"/>
     <w:p>
       <w:pPr>
         <w:pStyle w:val="Bibliography"/>
@@ -7748,7 +8763,7 @@
       <w:r>
         <w:t xml:space="preserve"> </w:t>
       </w:r>
-      <w:hyperlink r:id="rId126">
+      <w:hyperlink r:id="rId138">
         <w:r>
           <w:rPr>
             <w:rStyle w:val="Hyperlink"/>
@@ -7760,8 +8775,8 @@
         <w:t xml:space="preserve">.</w:t>
       </w:r>
     </w:p>
-    <w:bookmarkEnd w:id="127"/>
-    <w:bookmarkStart w:id="129" w:name="ref-hadani2017"/>
+    <w:bookmarkEnd w:id="139"/>
+    <w:bookmarkStart w:id="141" w:name="ref-hadani2017"/>
     <w:p>
       <w:pPr>
         <w:pStyle w:val="Bibliography"/>
@@ -7787,7 +8802,7 @@
       <w:r>
         <w:t xml:space="preserve"> </w:t>
       </w:r>
-      <w:hyperlink r:id="rId128">
+      <w:hyperlink r:id="rId140">
         <w:r>
           <w:rPr>
             <w:rStyle w:val="Hyperlink"/>
@@ -7799,8 +8814,8 @@
         <w:t xml:space="preserve">.</w:t>
       </w:r>
     </w:p>
-    <w:bookmarkEnd w:id="129"/>
-    <w:bookmarkStart w:id="131" w:name="ref-hall1990"/>
+    <w:bookmarkEnd w:id="141"/>
+    <w:bookmarkStart w:id="143" w:name="ref-hall1990"/>
     <w:p>
       <w:pPr>
         <w:pStyle w:val="Bibliography"/>
@@ -7826,7 +8841,7 @@
       <w:r>
         <w:t xml:space="preserve"> </w:t>
       </w:r>
-      <w:hyperlink r:id="rId130">
+      <w:hyperlink r:id="rId142">
         <w:r>
           <w:rPr>
             <w:rStyle w:val="Hyperlink"/>
@@ -7838,8 +8853,8 @@
         <w:t xml:space="preserve">.</w:t>
       </w:r>
     </w:p>
-    <w:bookmarkEnd w:id="131"/>
-    <w:bookmarkStart w:id="132" w:name="ref-openrefine"/>
+    <w:bookmarkEnd w:id="143"/>
+    <w:bookmarkStart w:id="144" w:name="ref-openrefine"/>
     <w:p>
       <w:pPr>
         <w:pStyle w:val="Bibliography"/>
@@ -7863,8 +8878,8 @@
         <w:t xml:space="preserve">101 (3): 233–34.</w:t>
       </w:r>
     </w:p>
-    <w:bookmarkEnd w:id="132"/>
-    <w:bookmarkStart w:id="134" w:name="ref-hanna2013"/>
+    <w:bookmarkEnd w:id="144"/>
+    <w:bookmarkStart w:id="146" w:name="ref-hanna2013"/>
     <w:p>
       <w:pPr>
         <w:pStyle w:val="Bibliography"/>
@@ -7887,7 +8902,7 @@
       <w:r>
         <w:t xml:space="preserve"> </w:t>
       </w:r>
-      <w:hyperlink r:id="rId133">
+      <w:hyperlink r:id="rId145">
         <w:r>
           <w:rPr>
             <w:rStyle w:val="Hyperlink"/>
@@ -7899,8 +8914,8 @@
         <w:t xml:space="preserve">.</w:t>
       </w:r>
     </w:p>
-    <w:bookmarkEnd w:id="134"/>
-    <w:bookmarkStart w:id="136" w:name="ref-harden2016"/>
+    <w:bookmarkEnd w:id="146"/>
+    <w:bookmarkStart w:id="148" w:name="ref-harden2016"/>
     <w:p>
       <w:pPr>
         <w:pStyle w:val="Bibliography"/>
@@ -7926,7 +8941,7 @@
       <w:r>
         <w:t xml:space="preserve"> </w:t>
       </w:r>
-      <w:hyperlink r:id="rId135">
+      <w:hyperlink r:id="rId147">
         <w:r>
           <w:rPr>
             <w:rStyle w:val="Hyperlink"/>
@@ -7938,8 +8953,8 @@
         <w:t xml:space="preserve">.</w:t>
       </w:r>
     </w:p>
-    <w:bookmarkEnd w:id="136"/>
-    <w:bookmarkStart w:id="138" w:name="ref-hardina2005"/>
+    <w:bookmarkEnd w:id="148"/>
+    <w:bookmarkStart w:id="150" w:name="ref-hardina2005"/>
     <w:p>
       <w:pPr>
         <w:pStyle w:val="Bibliography"/>
@@ -7965,7 +8980,7 @@
       <w:r>
         <w:t xml:space="preserve"> </w:t>
       </w:r>
-      <w:hyperlink r:id="rId137">
+      <w:hyperlink r:id="rId149">
         <w:r>
           <w:rPr>
             <w:rStyle w:val="Hyperlink"/>
@@ -7977,13 +8992,52 @@
         <w:t xml:space="preserve">.</w:t>
       </w:r>
     </w:p>
-    <w:bookmarkEnd w:id="138"/>
-    <w:bookmarkStart w:id="140" w:name="ref-hayes2017"/>
+    <w:bookmarkEnd w:id="150"/>
+    <w:bookmarkStart w:id="152" w:name="ref-harlow2020"/>
     <w:p>
       <w:pPr>
         <w:pStyle w:val="Bibliography"/>
       </w:pPr>
       <w:r>
+        <w:t xml:space="preserve">Harlow, Summer, Danielle K. Kilgo, Ramón Salaverría, and Víctor García-Perdomo. 2020. “Is the Whole World Watching? Building a Typology of Protest Coverage on Social Media from Around the World.”</w:t>
+      </w:r>
+      <w:r>
+        <w:t xml:space="preserve"> </w:t>
+      </w:r>
+      <w:r>
+        <w:rPr>
+          <w:i/>
+        </w:rPr>
+        <w:t xml:space="preserve">Journalism Studies</w:t>
+      </w:r>
+      <w:r>
+        <w:t xml:space="preserve"> </w:t>
+      </w:r>
+      <w:r>
+        <w:t xml:space="preserve">21 (11): 1590–1608.</w:t>
+      </w:r>
+      <w:r>
+        <w:t xml:space="preserve"> </w:t>
+      </w:r>
+      <w:hyperlink r:id="rId151">
+        <w:r>
+          <w:rPr>
+            <w:rStyle w:val="Hyperlink"/>
+          </w:rPr>
+          <w:t xml:space="preserve">https://doi.org/10.1080/1461670X.2020.1776144</w:t>
+        </w:r>
+      </w:hyperlink>
+      <w:r>
+        <w:t xml:space="preserve">.</w:t>
+      </w:r>
+    </w:p>
+    <w:bookmarkEnd w:id="152"/>
+    <w:bookmarkStart w:id="154" w:name="ref-hayes2017"/>
+    <w:p>
+      <w:pPr>
+        <w:pStyle w:val="Bibliography"/>
+      </w:pPr>
+      <w:r>
         <w:t xml:space="preserve">Hayes, Thomas J. 2017. “Bankruptcy Reform and Congressional Action: The Role of Organized Interests in Shaping Policy.”</w:t>
       </w:r>
       <w:r>
@@ -8004,7 +9058,7 @@
       <w:r>
         <w:t xml:space="preserve"> </w:t>
       </w:r>
-      <w:hyperlink r:id="rId139">
+      <w:hyperlink r:id="rId153">
         <w:r>
           <w:rPr>
             <w:rStyle w:val="Hyperlink"/>
@@ -8016,14 +9070,14 @@
         <w:t xml:space="preserve">.</w:t>
       </w:r>
     </w:p>
-    <w:bookmarkEnd w:id="140"/>
-    <w:bookmarkStart w:id="142" w:name="ref-bh"/>
+    <w:bookmarkEnd w:id="154"/>
+    <w:bookmarkStart w:id="156" w:name="ref-bonferroni"/>
     <w:p>
       <w:pPr>
         <w:pStyle w:val="Bibliography"/>
       </w:pPr>
       <w:r>
-        <w:t xml:space="preserve">Haynes, Winston. 2013a. “Benjamini–Hochberg Method.” In</w:t>
+        <w:t xml:space="preserve">Haynes, Winston. 2013. “Bonferroni Correction.” In</w:t>
       </w:r>
       <w:r>
         <w:t xml:space="preserve"> </w:t>
@@ -8035,48 +9089,12 @@
         <w:t xml:space="preserve">Encyclopedia of Systems Biology</w:t>
       </w:r>
       <w:r>
-        <w:t xml:space="preserve">, edited by Werner Dubitzky, Olaf Wolkenhauer, Kwang-Hyun Cho, and Hiroki Yokota, 78–78. New York, NY: Springer New York.</w:t>
-      </w:r>
-      <w:r>
-        <w:t xml:space="preserve"> </w:t>
-      </w:r>
-      <w:hyperlink r:id="rId141">
-        <w:r>
-          <w:rPr>
-            <w:rStyle w:val="Hyperlink"/>
-          </w:rPr>
-          <w:t xml:space="preserve">https://doi.org/10.1007/978-1-4419-9863-7_1215</w:t>
-        </w:r>
-      </w:hyperlink>
-      <w:r>
-        <w:t xml:space="preserve">.</w:t>
-      </w:r>
-    </w:p>
-    <w:bookmarkEnd w:id="142"/>
-    <w:bookmarkStart w:id="144" w:name="ref-bonferroni"/>
-    <w:p>
-      <w:pPr>
-        <w:pStyle w:val="Bibliography"/>
-      </w:pPr>
-      <w:r>
-        <w:t xml:space="preserve">———. 2013b. “Bonferroni Correction.” In</w:t>
-      </w:r>
-      <w:r>
-        <w:t xml:space="preserve"> </w:t>
-      </w:r>
-      <w:r>
-        <w:rPr>
-          <w:i/>
-        </w:rPr>
-        <w:t xml:space="preserve">Encyclopedia of Systems Biology</w:t>
-      </w:r>
-      <w:r>
         <w:t xml:space="preserve">, edited by Werner Dubitzky, Olaf Wolkenhauer, Kwang-Hyun Cho, and Hiroki Yokota, 154–54. New York, NY: Springer New York.</w:t>
       </w:r>
       <w:r>
         <w:t xml:space="preserve"> </w:t>
       </w:r>
-      <w:hyperlink r:id="rId143">
+      <w:hyperlink r:id="rId155">
         <w:r>
           <w:rPr>
             <w:rStyle w:val="Hyperlink"/>
@@ -8088,8 +9106,8 @@
         <w:t xml:space="preserve">.</w:t>
       </w:r>
     </w:p>
-    <w:bookmarkEnd w:id="144"/>
-    <w:bookmarkStart w:id="146" w:name="ref-hazard2003"/>
+    <w:bookmarkEnd w:id="156"/>
+    <w:bookmarkStart w:id="158" w:name="ref-hazard2003"/>
     <w:p>
       <w:pPr>
         <w:pStyle w:val="Bibliography"/>
@@ -8115,7 +9133,7 @@
       <w:r>
         <w:t xml:space="preserve"> </w:t>
       </w:r>
-      <w:hyperlink r:id="rId145">
+      <w:hyperlink r:id="rId157">
         <w:r>
           <w:rPr>
             <w:rStyle w:val="Hyperlink"/>
@@ -8127,8 +9145,8 @@
         <w:t xml:space="preserve">.</w:t>
       </w:r>
     </w:p>
-    <w:bookmarkEnd w:id="146"/>
-    <w:bookmarkStart w:id="148" w:name="ref-heberlig2020"/>
+    <w:bookmarkEnd w:id="158"/>
+    <w:bookmarkStart w:id="160" w:name="ref-heberlig2020"/>
     <w:p>
       <w:pPr>
         <w:pStyle w:val="Bibliography"/>
@@ -8154,7 +9172,7 @@
       <w:r>
         <w:t xml:space="preserve"> </w:t>
       </w:r>
-      <w:hyperlink r:id="rId147">
+      <w:hyperlink r:id="rId159">
         <w:r>
           <w:rPr>
             <w:rStyle w:val="Hyperlink"/>
@@ -8166,8 +9184,8 @@
         <w:t xml:space="preserve">.</w:t>
       </w:r>
     </w:p>
-    <w:bookmarkEnd w:id="148"/>
-    <w:bookmarkStart w:id="150" w:name="ref-heerwig2016"/>
+    <w:bookmarkEnd w:id="160"/>
+    <w:bookmarkStart w:id="162" w:name="ref-heerwig2016"/>
     <w:p>
       <w:pPr>
         <w:pStyle w:val="Bibliography"/>
@@ -8193,7 +9211,7 @@
       <w:r>
         <w:t xml:space="preserve"> </w:t>
       </w:r>
-      <w:hyperlink r:id="rId149">
+      <w:hyperlink r:id="rId161">
         <w:r>
           <w:rPr>
             <w:rStyle w:val="Hyperlink"/>
@@ -8205,8 +9223,8 @@
         <w:t xml:space="preserve">.</w:t>
       </w:r>
     </w:p>
-    <w:bookmarkEnd w:id="150"/>
-    <w:bookmarkStart w:id="151" w:name="ref-herndon1982"/>
+    <w:bookmarkEnd w:id="162"/>
+    <w:bookmarkStart w:id="163" w:name="ref-herndon1982"/>
     <w:p>
       <w:pPr>
         <w:pStyle w:val="Bibliography"/>
@@ -8230,8 +9248,8 @@
         <w:t xml:space="preserve">44 (4): 996–1019.</w:t>
       </w:r>
     </w:p>
-    <w:bookmarkEnd w:id="151"/>
-    <w:bookmarkStart w:id="153" w:name="ref-hill2017"/>
+    <w:bookmarkEnd w:id="163"/>
+    <w:bookmarkStart w:id="165" w:name="ref-hill2017"/>
     <w:p>
       <w:pPr>
         <w:pStyle w:val="Bibliography"/>
@@ -8257,7 +9275,7 @@
       <w:r>
         <w:t xml:space="preserve"> </w:t>
       </w:r>
-      <w:hyperlink r:id="rId152">
+      <w:hyperlink r:id="rId164">
         <w:r>
           <w:rPr>
             <w:rStyle w:val="Hyperlink"/>
@@ -8269,8 +9287,8 @@
         <w:t xml:space="preserve">.</w:t>
       </w:r>
     </w:p>
-    <w:bookmarkEnd w:id="153"/>
-    <w:bookmarkStart w:id="155" w:name="ref-hogan2020"/>
+    <w:bookmarkEnd w:id="165"/>
+    <w:bookmarkStart w:id="167" w:name="ref-hogan2020"/>
     <w:p>
       <w:pPr>
         <w:pStyle w:val="Bibliography"/>
@@ -8296,7 +9314,7 @@
       <w:r>
         <w:t xml:space="preserve"> </w:t>
       </w:r>
-      <w:hyperlink r:id="rId154">
+      <w:hyperlink r:id="rId166">
         <w:r>
           <w:rPr>
             <w:rStyle w:val="Hyperlink"/>
@@ -8308,8 +9326,8 @@
         <w:t xml:space="preserve">.</w:t>
       </w:r>
     </w:p>
-    <w:bookmarkEnd w:id="155"/>
-    <w:bookmarkStart w:id="156" w:name="ref-yifanhu"/>
+    <w:bookmarkEnd w:id="167"/>
+    <w:bookmarkStart w:id="168" w:name="ref-yifanhu"/>
     <w:p>
       <w:pPr>
         <w:pStyle w:val="Bibliography"/>
@@ -8333,8 +9351,8 @@
         <w:t xml:space="preserve">10 (1): 37–71.</w:t>
       </w:r>
     </w:p>
-    <w:bookmarkEnd w:id="156"/>
-    <w:bookmarkStart w:id="157" w:name="ref-jansa2019"/>
+    <w:bookmarkEnd w:id="168"/>
+    <w:bookmarkStart w:id="169" w:name="ref-jansa2019"/>
     <w:p>
       <w:pPr>
         <w:pStyle w:val="Bibliography"/>
@@ -8358,8 +9376,8 @@
         <w:t xml:space="preserve">8 (2).</w:t>
       </w:r>
     </w:p>
-    <w:bookmarkEnd w:id="157"/>
-    <w:bookmarkStart w:id="159" w:name="ref-jansa2018"/>
+    <w:bookmarkEnd w:id="169"/>
+    <w:bookmarkStart w:id="171" w:name="ref-jansa2018"/>
     <w:p>
       <w:pPr>
         <w:pStyle w:val="Bibliography"/>
@@ -8385,7 +9403,7 @@
       <w:r>
         <w:t xml:space="preserve"> </w:t>
       </w:r>
-      <w:hyperlink r:id="rId158">
+      <w:hyperlink r:id="rId170">
         <w:r>
           <w:rPr>
             <w:rStyle w:val="Hyperlink"/>
@@ -8397,8 +9415,8 @@
         <w:t xml:space="preserve">.</w:t>
       </w:r>
     </w:p>
-    <w:bookmarkEnd w:id="159"/>
-    <w:bookmarkStart w:id="161" w:name="ref-jiang2020"/>
+    <w:bookmarkEnd w:id="171"/>
+    <w:bookmarkStart w:id="173" w:name="ref-jiang2020"/>
     <w:p>
       <w:pPr>
         <w:pStyle w:val="Bibliography"/>
@@ -8424,7 +9442,7 @@
       <w:r>
         <w:t xml:space="preserve"> </w:t>
       </w:r>
-      <w:hyperlink r:id="rId160">
+      <w:hyperlink r:id="rId172">
         <w:r>
           <w:rPr>
             <w:rStyle w:val="Hyperlink"/>
@@ -8436,8 +9454,8 @@
         <w:t xml:space="preserve">.</w:t>
       </w:r>
     </w:p>
-    <w:bookmarkEnd w:id="161"/>
-    <w:bookmarkStart w:id="163" w:name="ref-jost2018"/>
+    <w:bookmarkEnd w:id="173"/>
+    <w:bookmarkStart w:id="175" w:name="ref-jost2018"/>
     <w:p>
       <w:pPr>
         <w:pStyle w:val="Bibliography"/>
@@ -8463,7 +9481,7 @@
       <w:r>
         <w:t xml:space="preserve"> </w:t>
       </w:r>
-      <w:hyperlink r:id="rId162">
+      <w:hyperlink r:id="rId174">
         <w:r>
           <w:rPr>
             <w:rStyle w:val="Hyperlink"/>
@@ -8475,8 +9493,8 @@
         <w:t xml:space="preserve">.</w:t>
       </w:r>
     </w:p>
-    <w:bookmarkEnd w:id="163"/>
-    <w:bookmarkStart w:id="165" w:name="ref-kalla2016"/>
+    <w:bookmarkEnd w:id="175"/>
+    <w:bookmarkStart w:id="177" w:name="ref-kalla2016"/>
     <w:p>
       <w:pPr>
         <w:pStyle w:val="Bibliography"/>
@@ -8502,7 +9520,7 @@
       <w:r>
         <w:t xml:space="preserve"> </w:t>
       </w:r>
-      <w:hyperlink r:id="rId164">
+      <w:hyperlink r:id="rId176">
         <w:r>
           <w:rPr>
             <w:rStyle w:val="Hyperlink"/>
@@ -8514,8 +9532,8 @@
         <w:t xml:space="preserve">.</w:t>
       </w:r>
     </w:p>
-    <w:bookmarkEnd w:id="165"/>
-    <w:bookmarkStart w:id="167" w:name="ref-karpf2010"/>
+    <w:bookmarkEnd w:id="177"/>
+    <w:bookmarkStart w:id="179" w:name="ref-karpf2010"/>
     <w:p>
       <w:pPr>
         <w:pStyle w:val="Bibliography"/>
@@ -8541,7 +9559,7 @@
       <w:r>
         <w:t xml:space="preserve"> </w:t>
       </w:r>
-      <w:hyperlink r:id="rId166">
+      <w:hyperlink r:id="rId178">
         <w:r>
           <w:rPr>
             <w:rStyle w:val="Hyperlink"/>
@@ -8553,8 +9571,8 @@
         <w:t xml:space="preserve">.</w:t>
       </w:r>
     </w:p>
-    <w:bookmarkEnd w:id="167"/>
-    <w:bookmarkStart w:id="169" w:name="ref-rtweet"/>
+    <w:bookmarkEnd w:id="179"/>
+    <w:bookmarkStart w:id="181" w:name="ref-rtweet"/>
     <w:p>
       <w:pPr>
         <w:pStyle w:val="Bibliography"/>
@@ -8580,7 +9598,7 @@
       <w:r>
         <w:t xml:space="preserve"> </w:t>
       </w:r>
-      <w:hyperlink r:id="rId168">
+      <w:hyperlink r:id="rId180">
         <w:r>
           <w:rPr>
             <w:rStyle w:val="Hyperlink"/>
@@ -8592,8 +9610,8 @@
         <w:t xml:space="preserve">.</w:t>
       </w:r>
     </w:p>
-    <w:bookmarkEnd w:id="169"/>
-    <w:bookmarkStart w:id="171" w:name="ref-keena2019"/>
+    <w:bookmarkEnd w:id="181"/>
+    <w:bookmarkStart w:id="183" w:name="ref-keena2019"/>
     <w:p>
       <w:pPr>
         <w:pStyle w:val="Bibliography"/>
@@ -8619,7 +9637,7 @@
       <w:r>
         <w:t xml:space="preserve"> </w:t>
       </w:r>
-      <w:hyperlink r:id="rId170">
+      <w:hyperlink r:id="rId182">
         <w:r>
           <w:rPr>
             <w:rStyle w:val="Hyperlink"/>
@@ -8631,8 +9649,8 @@
         <w:t xml:space="preserve">.</w:t>
       </w:r>
     </w:p>
-    <w:bookmarkEnd w:id="171"/>
-    <w:bookmarkStart w:id="173" w:name="ref-kettler2019"/>
+    <w:bookmarkEnd w:id="183"/>
+    <w:bookmarkStart w:id="185" w:name="ref-kettler2019"/>
     <w:p>
       <w:pPr>
         <w:pStyle w:val="Bibliography"/>
@@ -8658,7 +9676,7 @@
       <w:r>
         <w:t xml:space="preserve"> </w:t>
       </w:r>
-      <w:hyperlink r:id="rId172">
+      <w:hyperlink r:id="rId184">
         <w:r>
           <w:rPr>
             <w:rStyle w:val="Hyperlink"/>
@@ -8670,8 +9688,8 @@
         <w:t xml:space="preserve">.</w:t>
       </w:r>
     </w:p>
-    <w:bookmarkEnd w:id="173"/>
-    <w:bookmarkStart w:id="175" w:name="ref-kreiss2018"/>
+    <w:bookmarkEnd w:id="185"/>
+    <w:bookmarkStart w:id="187" w:name="ref-kreiss2018"/>
     <w:p>
       <w:pPr>
         <w:pStyle w:val="Bibliography"/>
@@ -8697,7 +9715,7 @@
       <w:r>
         <w:t xml:space="preserve"> </w:t>
       </w:r>
-      <w:hyperlink r:id="rId174">
+      <w:hyperlink r:id="rId186">
         <w:r>
           <w:rPr>
             <w:rStyle w:val="Hyperlink"/>
@@ -8709,8 +9727,8 @@
         <w:t xml:space="preserve">.</w:t>
       </w:r>
     </w:p>
-    <w:bookmarkEnd w:id="175"/>
-    <w:bookmarkStart w:id="177" w:name="ref-kushin2009"/>
+    <w:bookmarkEnd w:id="187"/>
+    <w:bookmarkStart w:id="189" w:name="ref-kushin2009"/>
     <w:p>
       <w:pPr>
         <w:pStyle w:val="Bibliography"/>
@@ -8736,7 +9754,7 @@
       <w:r>
         <w:t xml:space="preserve"> </w:t>
       </w:r>
-      <w:hyperlink r:id="rId176">
+      <w:hyperlink r:id="rId188">
         <w:r>
           <w:rPr>
             <w:rStyle w:val="Hyperlink"/>
@@ -8748,8 +9766,8 @@
         <w:t xml:space="preserve">.</w:t>
       </w:r>
     </w:p>
-    <w:bookmarkEnd w:id="177"/>
-    <w:bookmarkStart w:id="178" w:name="ref-langbein1986"/>
+    <w:bookmarkEnd w:id="189"/>
+    <w:bookmarkStart w:id="190" w:name="ref-langbein1986"/>
     <w:p>
       <w:pPr>
         <w:pStyle w:val="Bibliography"/>
@@ -8773,8 +9791,8 @@
         <w:t xml:space="preserve">40 (4): 1052–62.</w:t>
       </w:r>
     </w:p>
-    <w:bookmarkEnd w:id="178"/>
-    <w:bookmarkStart w:id="180" w:name="ref-lauderdale2016"/>
+    <w:bookmarkEnd w:id="190"/>
+    <w:bookmarkStart w:id="192" w:name="ref-lauderdale2016"/>
     <w:p>
       <w:pPr>
         <w:pStyle w:val="Bibliography"/>
@@ -8800,7 +9818,7 @@
       <w:r>
         <w:t xml:space="preserve"> </w:t>
       </w:r>
-      <w:hyperlink r:id="rId179">
+      <w:hyperlink r:id="rId191">
         <w:r>
           <w:rPr>
             <w:rStyle w:val="Hyperlink"/>
@@ -8812,8 +9830,8 @@
         <w:t xml:space="preserve">.</w:t>
       </w:r>
     </w:p>
-    <w:bookmarkEnd w:id="180"/>
-    <w:bookmarkStart w:id="182" w:name="ref-lawrence2010"/>
+    <w:bookmarkEnd w:id="192"/>
+    <w:bookmarkStart w:id="194" w:name="ref-lawrence2010"/>
     <w:p>
       <w:pPr>
         <w:pStyle w:val="Bibliography"/>
@@ -8839,7 +9857,7 @@
       <w:r>
         <w:t xml:space="preserve"> </w:t>
       </w:r>
-      <w:hyperlink r:id="rId181">
+      <w:hyperlink r:id="rId193">
         <w:r>
           <w:rPr>
             <w:rStyle w:val="Hyperlink"/>
@@ -8851,8 +9869,8 @@
         <w:t xml:space="preserve">.</w:t>
       </w:r>
     </w:p>
-    <w:bookmarkEnd w:id="182"/>
-    <w:bookmarkStart w:id="184" w:name="ref-lee2014"/>
+    <w:bookmarkEnd w:id="194"/>
+    <w:bookmarkStart w:id="196" w:name="ref-lee2014"/>
     <w:p>
       <w:pPr>
         <w:pStyle w:val="Bibliography"/>
@@ -8878,7 +9896,7 @@
       <w:r>
         <w:t xml:space="preserve"> </w:t>
       </w:r>
-      <w:hyperlink r:id="rId183">
+      <w:hyperlink r:id="rId195">
         <w:r>
           <w:rPr>
             <w:rStyle w:val="Hyperlink"/>
@@ -8890,8 +9908,8 @@
         <w:t xml:space="preserve">.</w:t>
       </w:r>
     </w:p>
-    <w:bookmarkEnd w:id="184"/>
-    <w:bookmarkStart w:id="186" w:name="ref-levenshus2010"/>
+    <w:bookmarkEnd w:id="196"/>
+    <w:bookmarkStart w:id="198" w:name="ref-levenshus2010"/>
     <w:p>
       <w:pPr>
         <w:pStyle w:val="Bibliography"/>
@@ -8917,7 +9935,7 @@
       <w:r>
         <w:t xml:space="preserve"> </w:t>
       </w:r>
-      <w:hyperlink r:id="rId185">
+      <w:hyperlink r:id="rId197">
         <w:r>
           <w:rPr>
             <w:rStyle w:val="Hyperlink"/>
@@ -8929,8 +9947,8 @@
         <w:t xml:space="preserve">.</w:t>
       </w:r>
     </w:p>
-    <w:bookmarkEnd w:id="186"/>
-    <w:bookmarkStart w:id="188" w:name="ref-liben2005"/>
+    <w:bookmarkEnd w:id="198"/>
+    <w:bookmarkStart w:id="200" w:name="ref-liben2005"/>
     <w:p>
       <w:pPr>
         <w:pStyle w:val="Bibliography"/>
@@ -8956,7 +9974,7 @@
       <w:r>
         <w:t xml:space="preserve"> </w:t>
       </w:r>
-      <w:hyperlink r:id="rId187">
+      <w:hyperlink r:id="rId199">
         <w:r>
           <w:rPr>
             <w:rStyle w:val="Hyperlink"/>
@@ -8968,8 +9986,8 @@
         <w:t xml:space="preserve">.</w:t>
       </w:r>
     </w:p>
-    <w:bookmarkEnd w:id="188"/>
-    <w:bookmarkStart w:id="190" w:name="ref-lukito2020"/>
+    <w:bookmarkEnd w:id="200"/>
+    <w:bookmarkStart w:id="202" w:name="ref-lukito2020"/>
     <w:p>
       <w:pPr>
         <w:pStyle w:val="Bibliography"/>
@@ -8995,7 +10013,7 @@
       <w:r>
         <w:t xml:space="preserve"> </w:t>
       </w:r>
-      <w:hyperlink r:id="rId189">
+      <w:hyperlink r:id="rId201">
         <w:r>
           <w:rPr>
             <w:rStyle w:val="Hyperlink"/>
@@ -9007,8 +10025,8 @@
         <w:t xml:space="preserve">.</w:t>
       </w:r>
     </w:p>
-    <w:bookmarkEnd w:id="190"/>
-    <w:bookmarkStart w:id="192" w:name="ref-mckay2010"/>
+    <w:bookmarkEnd w:id="202"/>
+    <w:bookmarkStart w:id="204" w:name="ref-mckay2010"/>
     <w:p>
       <w:pPr>
         <w:pStyle w:val="Bibliography"/>
@@ -9034,7 +10052,7 @@
       <w:r>
         <w:t xml:space="preserve"> </w:t>
       </w:r>
-      <w:hyperlink r:id="rId191">
+      <w:hyperlink r:id="rId203">
         <w:r>
           <w:rPr>
             <w:rStyle w:val="Hyperlink"/>
@@ -9046,8 +10064,8 @@
         <w:t xml:space="preserve">.</w:t>
       </w:r>
     </w:p>
-    <w:bookmarkEnd w:id="192"/>
-    <w:bookmarkStart w:id="193" w:name="ref-mckay2018"/>
+    <w:bookmarkEnd w:id="204"/>
+    <w:bookmarkStart w:id="205" w:name="ref-mckay2018"/>
     <w:p>
       <w:pPr>
         <w:pStyle w:val="Bibliography"/>
@@ -9071,8 +10089,8 @@
         <w:t xml:space="preserve">7 (1).</w:t>
       </w:r>
     </w:p>
-    <w:bookmarkEnd w:id="193"/>
-    <w:bookmarkStart w:id="194" w:name="ref-milbrath1958"/>
+    <w:bookmarkEnd w:id="205"/>
+    <w:bookmarkStart w:id="206" w:name="ref-milbrath1958"/>
     <w:p>
       <w:pPr>
         <w:pStyle w:val="Bibliography"/>
@@ -9096,8 +10114,8 @@
         <w:t xml:space="preserve">20 (2): 339–52.</w:t>
       </w:r>
     </w:p>
-    <w:bookmarkEnd w:id="194"/>
-    <w:bookmarkStart w:id="196" w:name="ref-miller2009"/>
+    <w:bookmarkEnd w:id="206"/>
+    <w:bookmarkStart w:id="208" w:name="ref-miller2009"/>
     <w:p>
       <w:pPr>
         <w:pStyle w:val="Bibliography"/>
@@ -9123,7 +10141,7 @@
       <w:r>
         <w:t xml:space="preserve"> </w:t>
       </w:r>
-      <w:hyperlink r:id="rId195">
+      <w:hyperlink r:id="rId207">
         <w:r>
           <w:rPr>
             <w:rStyle w:val="Hyperlink"/>
@@ -9135,8 +10153,8 @@
         <w:t xml:space="preserve">.</w:t>
       </w:r>
     </w:p>
-    <w:bookmarkEnd w:id="196"/>
-    <w:bookmarkStart w:id="198" w:name="ref-mozafari2020"/>
+    <w:bookmarkEnd w:id="208"/>
+    <w:bookmarkStart w:id="210" w:name="ref-mozafari2020"/>
     <w:p>
       <w:pPr>
         <w:pStyle w:val="Bibliography"/>
@@ -9162,7 +10180,7 @@
       <w:r>
         <w:t xml:space="preserve"> </w:t>
       </w:r>
-      <w:hyperlink r:id="rId197">
+      <w:hyperlink r:id="rId209">
         <w:r>
           <w:rPr>
             <w:rStyle w:val="Hyperlink"/>
@@ -9174,8 +10192,8 @@
         <w:t xml:space="preserve">.</w:t>
       </w:r>
     </w:p>
-    <w:bookmarkEnd w:id="198"/>
-    <w:bookmarkStart w:id="200" w:name="ref-nickerson2014"/>
+    <w:bookmarkEnd w:id="210"/>
+    <w:bookmarkStart w:id="212" w:name="ref-nickerson2014"/>
     <w:p>
       <w:pPr>
         <w:pStyle w:val="Bibliography"/>
@@ -9201,7 +10219,7 @@
       <w:r>
         <w:t xml:space="preserve"> </w:t>
       </w:r>
-      <w:hyperlink r:id="rId199">
+      <w:hyperlink r:id="rId211">
         <w:r>
           <w:rPr>
             <w:rStyle w:val="Hyperlink"/>
@@ -9213,8 +10231,8 @@
         <w:t xml:space="preserve">.</w:t>
       </w:r>
     </w:p>
-    <w:bookmarkEnd w:id="200"/>
-    <w:bookmarkStart w:id="202" w:name="ref-oklobdzija2017"/>
+    <w:bookmarkEnd w:id="212"/>
+    <w:bookmarkStart w:id="214" w:name="ref-oklobdzija2017"/>
     <w:p>
       <w:pPr>
         <w:pStyle w:val="Bibliography"/>
@@ -9240,7 +10258,7 @@
       <w:r>
         <w:t xml:space="preserve"> </w:t>
       </w:r>
-      <w:hyperlink r:id="rId201">
+      <w:hyperlink r:id="rId213">
         <w:r>
           <w:rPr>
             <w:rStyle w:val="Hyperlink"/>
@@ -9252,8 +10270,8 @@
         <w:t xml:space="preserve">.</w:t>
       </w:r>
     </w:p>
-    <w:bookmarkEnd w:id="202"/>
-    <w:bookmarkStart w:id="204" w:name="ref-park2017"/>
+    <w:bookmarkEnd w:id="214"/>
+    <w:bookmarkStart w:id="216" w:name="ref-park2017"/>
     <w:p>
       <w:pPr>
         <w:pStyle w:val="Bibliography"/>
@@ -9276,7 +10294,7 @@
       <w:r>
         <w:t xml:space="preserve"> </w:t>
       </w:r>
-      <w:hyperlink r:id="rId203">
+      <w:hyperlink r:id="rId215">
         <w:r>
           <w:rPr>
             <w:rStyle w:val="Hyperlink"/>
@@ -9288,8 +10306,8 @@
         <w:t xml:space="preserve">.</w:t>
       </w:r>
     </w:p>
-    <w:bookmarkEnd w:id="204"/>
-    <w:bookmarkStart w:id="206" w:name="ref-powell2016"/>
+    <w:bookmarkEnd w:id="216"/>
+    <w:bookmarkStart w:id="218" w:name="ref-powell2016"/>
     <w:p>
       <w:pPr>
         <w:pStyle w:val="Bibliography"/>
@@ -9315,7 +10333,7 @@
       <w:r>
         <w:t xml:space="preserve"> </w:t>
       </w:r>
-      <w:hyperlink r:id="rId205">
+      <w:hyperlink r:id="rId217">
         <w:r>
           <w:rPr>
             <w:rStyle w:val="Hyperlink"/>
@@ -9327,8 +10345,8 @@
         <w:t xml:space="preserve">.</w:t>
       </w:r>
     </w:p>
-    <w:bookmarkEnd w:id="206"/>
-    <w:bookmarkStart w:id="208" w:name="ref-raihani2015"/>
+    <w:bookmarkEnd w:id="218"/>
+    <w:bookmarkStart w:id="220" w:name="ref-raihani2015"/>
     <w:p>
       <w:pPr>
         <w:pStyle w:val="Bibliography"/>
@@ -9354,7 +10372,7 @@
       <w:r>
         <w:t xml:space="preserve"> </w:t>
       </w:r>
-      <w:hyperlink r:id="rId207">
+      <w:hyperlink r:id="rId219">
         <w:r>
           <w:rPr>
             <w:rStyle w:val="Hyperlink"/>
@@ -9366,8 +10384,8 @@
         <w:t xml:space="preserve">.</w:t>
       </w:r>
     </w:p>
-    <w:bookmarkEnd w:id="208"/>
-    <w:bookmarkStart w:id="210" w:name="ref-laraja2012"/>
+    <w:bookmarkEnd w:id="220"/>
+    <w:bookmarkStart w:id="222" w:name="ref-laraja2012"/>
     <w:p>
       <w:pPr>
         <w:pStyle w:val="Bibliography"/>
@@ -9393,7 +10411,7 @@
       <w:r>
         <w:t xml:space="preserve"> </w:t>
       </w:r>
-      <w:hyperlink r:id="rId209">
+      <w:hyperlink r:id="rId221">
         <w:r>
           <w:rPr>
             <w:rStyle w:val="Hyperlink"/>
@@ -9405,8 +10423,8 @@
         <w:t xml:space="preserve">.</w:t>
       </w:r>
     </w:p>
-    <w:bookmarkEnd w:id="210"/>
-    <w:bookmarkStart w:id="212" w:name="ref-ramiandrisoa2020"/>
+    <w:bookmarkEnd w:id="222"/>
+    <w:bookmarkStart w:id="224" w:name="ref-ramiandrisoa2020"/>
     <w:p>
       <w:pPr>
         <w:pStyle w:val="Bibliography"/>
@@ -9429,7 +10447,7 @@
       <w:r>
         <w:t xml:space="preserve"> </w:t>
       </w:r>
-      <w:hyperlink r:id="rId211">
+      <w:hyperlink r:id="rId223">
         <w:r>
           <w:rPr>
             <w:rStyle w:val="Hyperlink"/>
@@ -9441,8 +10459,8 @@
         <w:t xml:space="preserve">.</w:t>
       </w:r>
     </w:p>
-    <w:bookmarkEnd w:id="212"/>
-    <w:bookmarkStart w:id="214" w:name="ref-r"/>
+    <w:bookmarkEnd w:id="224"/>
+    <w:bookmarkStart w:id="226" w:name="ref-r"/>
     <w:p>
       <w:pPr>
         <w:pStyle w:val="Bibliography"/>
@@ -9465,7 +10483,7 @@
       <w:r>
         <w:t xml:space="preserve"> </w:t>
       </w:r>
-      <w:hyperlink r:id="rId213">
+      <w:hyperlink r:id="rId225">
         <w:r>
           <w:rPr>
             <w:rStyle w:val="Hyperlink"/>
@@ -9477,8 +10495,8 @@
         <w:t xml:space="preserve">.</w:t>
       </w:r>
     </w:p>
-    <w:bookmarkEnd w:id="214"/>
-    <w:bookmarkStart w:id="216" w:name="ref-rhodes2018"/>
+    <w:bookmarkEnd w:id="226"/>
+    <w:bookmarkStart w:id="228" w:name="ref-rhodes2018"/>
     <w:p>
       <w:pPr>
         <w:pStyle w:val="Bibliography"/>
@@ -9504,7 +10522,7 @@
       <w:r>
         <w:t xml:space="preserve"> </w:t>
       </w:r>
-      <w:hyperlink r:id="rId215">
+      <w:hyperlink r:id="rId227">
         <w:r>
           <w:rPr>
             <w:rStyle w:val="Hyperlink"/>
@@ -9516,8 +10534,8 @@
         <w:t xml:space="preserve">.</w:t>
       </w:r>
     </w:p>
-    <w:bookmarkEnd w:id="216"/>
-    <w:bookmarkStart w:id="218" w:name="ref-roscoe2005"/>
+    <w:bookmarkEnd w:id="228"/>
+    <w:bookmarkStart w:id="230" w:name="ref-roscoe2005"/>
     <w:p>
       <w:pPr>
         <w:pStyle w:val="Bibliography"/>
@@ -9543,7 +10561,7 @@
       <w:r>
         <w:t xml:space="preserve"> </w:t>
       </w:r>
-      <w:hyperlink r:id="rId217">
+      <w:hyperlink r:id="rId229">
         <w:r>
           <w:rPr>
             <w:rStyle w:val="Hyperlink"/>
@@ -9555,8 +10573,8 @@
         <w:t xml:space="preserve">.</w:t>
       </w:r>
     </w:p>
-    <w:bookmarkEnd w:id="218"/>
-    <w:bookmarkStart w:id="219" w:name="ref-scellato2010"/>
+    <w:bookmarkEnd w:id="230"/>
+    <w:bookmarkStart w:id="231" w:name="ref-scellato2010"/>
     <w:p>
       <w:pPr>
         <w:pStyle w:val="Bibliography"/>
@@ -9565,8 +10583,8 @@
         <w:t xml:space="preserve">Scellato, Salvatore, Cecilia Mascolo, Mirco Musolesi, and Vito Latora. 2010. “Distance Matters: Geo-Social Metrics for Online Social Networks.” In, 8. WOSN’10. USA: USENIX Association.</w:t>
       </w:r>
     </w:p>
-    <w:bookmarkEnd w:id="219"/>
-    <w:bookmarkStart w:id="221" w:name="ref-schnakenberg2021"/>
+    <w:bookmarkEnd w:id="231"/>
+    <w:bookmarkStart w:id="233" w:name="ref-schnakenberg2021"/>
     <w:p>
       <w:pPr>
         <w:pStyle w:val="Bibliography"/>
@@ -9592,7 +10610,7 @@
       <w:r>
         <w:t xml:space="preserve"> </w:t>
       </w:r>
-      <w:hyperlink r:id="rId220">
+      <w:hyperlink r:id="rId232">
         <w:r>
           <w:rPr>
             <w:rStyle w:val="Hyperlink"/>
@@ -9604,8 +10622,8 @@
         <w:t xml:space="preserve">.</w:t>
       </w:r>
     </w:p>
-    <w:bookmarkEnd w:id="221"/>
-    <w:bookmarkStart w:id="223" w:name="ref-simon2019"/>
+    <w:bookmarkEnd w:id="233"/>
+    <w:bookmarkStart w:id="235" w:name="ref-simon2019"/>
     <w:p>
       <w:pPr>
         <w:pStyle w:val="Bibliography"/>
@@ -9631,7 +10649,7 @@
       <w:r>
         <w:t xml:space="preserve"> </w:t>
       </w:r>
-      <w:hyperlink r:id="rId222">
+      <w:hyperlink r:id="rId234">
         <w:r>
           <w:rPr>
             <w:rStyle w:val="Hyperlink"/>
@@ -9643,8 +10661,8 @@
         <w:t xml:space="preserve">.</w:t>
       </w:r>
     </w:p>
-    <w:bookmarkEnd w:id="223"/>
-    <w:bookmarkStart w:id="225" w:name="ref-tsdyn"/>
+    <w:bookmarkEnd w:id="235"/>
+    <w:bookmarkStart w:id="237" w:name="ref-tsdyn"/>
     <w:p>
       <w:pPr>
         <w:pStyle w:val="Bibliography"/>
@@ -9667,7 +10685,7 @@
       <w:r>
         <w:t xml:space="preserve"> </w:t>
       </w:r>
-      <w:hyperlink r:id="rId224">
+      <w:hyperlink r:id="rId236">
         <w:r>
           <w:rPr>
             <w:rStyle w:val="Hyperlink"/>
@@ -9679,8 +10697,8 @@
         <w:t xml:space="preserve">.</w:t>
       </w:r>
     </w:p>
-    <w:bookmarkEnd w:id="225"/>
-    <w:bookmarkStart w:id="226" w:name="ref-terechshenko2020"/>
+    <w:bookmarkEnd w:id="237"/>
+    <w:bookmarkStart w:id="238" w:name="ref-terechshenko2020"/>
     <w:p>
       <w:pPr>
         <w:pStyle w:val="Bibliography"/>
@@ -9701,8 +10719,8 @@
         <w:t xml:space="preserve">.</w:t>
       </w:r>
     </w:p>
-    <w:bookmarkEnd w:id="226"/>
-    <w:bookmarkStart w:id="227" w:name="ref-tian2020"/>
+    <w:bookmarkEnd w:id="238"/>
+    <w:bookmarkStart w:id="239" w:name="ref-tian2020"/>
     <w:p>
       <w:pPr>
         <w:pStyle w:val="Bibliography"/>
@@ -9723,8 +10741,8 @@
         <w:t xml:space="preserve">, edited by Joemon M. Jose, Emine Yilmaz, João Magalhães, Pablo Castells, Nicola Ferro, Mário J. Silva, and Flávio Martins, 575–88. Cham: Springer International Publishing.</w:t>
       </w:r>
     </w:p>
-    <w:bookmarkEnd w:id="227"/>
-    <w:bookmarkStart w:id="229" w:name="ref-valenzuela2011"/>
+    <w:bookmarkEnd w:id="239"/>
+    <w:bookmarkStart w:id="241" w:name="ref-valenzuela2011"/>
     <w:p>
       <w:pPr>
         <w:pStyle w:val="Bibliography"/>
@@ -9750,7 +10768,7 @@
       <w:r>
         <w:t xml:space="preserve"> </w:t>
       </w:r>
-      <w:hyperlink r:id="rId228">
+      <w:hyperlink r:id="rId240">
         <w:r>
           <w:rPr>
             <w:rStyle w:val="Hyperlink"/>
@@ -9762,8 +10780,8 @@
         <w:t xml:space="preserve">.</w:t>
       </w:r>
     </w:p>
-    <w:bookmarkEnd w:id="229"/>
-    <w:bookmarkStart w:id="231" w:name="ref-vesnic2012"/>
+    <w:bookmarkEnd w:id="241"/>
+    <w:bookmarkStart w:id="243" w:name="ref-vesnic2012"/>
     <w:p>
       <w:pPr>
         <w:pStyle w:val="Bibliography"/>
@@ -9789,7 +10807,7 @@
       <w:r>
         <w:t xml:space="preserve"> </w:t>
       </w:r>
-      <w:hyperlink r:id="rId230">
+      <w:hyperlink r:id="rId242">
         <w:r>
           <w:rPr>
             <w:rStyle w:val="Hyperlink"/>
@@ -9801,8 +10819,8 @@
         <w:t xml:space="preserve">.</w:t>
       </w:r>
     </w:p>
-    <w:bookmarkEnd w:id="231"/>
-    <w:bookmarkStart w:id="233" w:name="ref-vlad2019"/>
+    <w:bookmarkEnd w:id="243"/>
+    <w:bookmarkStart w:id="245" w:name="ref-vlad2019"/>
     <w:p>
       <w:pPr>
         <w:pStyle w:val="Bibliography"/>
@@ -9825,7 +10843,7 @@
       <w:r>
         <w:t xml:space="preserve"> </w:t>
       </w:r>
-      <w:hyperlink r:id="rId232">
+      <w:hyperlink r:id="rId244">
         <w:r>
           <w:rPr>
             <w:rStyle w:val="Hyperlink"/>
@@ -9837,8 +10855,8 @@
         <w:t xml:space="preserve">.</w:t>
       </w:r>
     </w:p>
-    <w:bookmarkEnd w:id="233"/>
-    <w:bookmarkStart w:id="235" w:name="ref-wahl2018"/>
+    <w:bookmarkEnd w:id="245"/>
+    <w:bookmarkStart w:id="247" w:name="ref-wahl2018"/>
     <w:p>
       <w:pPr>
         <w:pStyle w:val="Bibliography"/>
@@ -9861,7 +10879,7 @@
       <w:r>
         <w:t xml:space="preserve"> </w:t>
       </w:r>
-      <w:hyperlink r:id="rId234">
+      <w:hyperlink r:id="rId246">
         <w:r>
           <w:rPr>
             <w:rStyle w:val="Hyperlink"/>
@@ -9873,8 +10891,8 @@
         <w:t xml:space="preserve">.</w:t>
       </w:r>
     </w:p>
-    <w:bookmarkEnd w:id="235"/>
-    <w:bookmarkStart w:id="237" w:name="ref-wahl2019"/>
+    <w:bookmarkEnd w:id="247"/>
+    <w:bookmarkStart w:id="249" w:name="ref-wahl2019"/>
     <w:p>
       <w:pPr>
         <w:pStyle w:val="Bibliography"/>
@@ -9897,7 +10915,7 @@
       <w:r>
         <w:t xml:space="preserve"> </w:t>
       </w:r>
-      <w:hyperlink r:id="rId236">
+      <w:hyperlink r:id="rId248">
         <w:r>
           <w:rPr>
             <w:rStyle w:val="Hyperlink"/>
@@ -9909,8 +10927,8 @@
         <w:t xml:space="preserve">.</w:t>
       </w:r>
     </w:p>
-    <w:bookmarkEnd w:id="237"/>
-    <w:bookmarkStart w:id="239" w:name="ref-walker2018"/>
+    <w:bookmarkEnd w:id="249"/>
+    <w:bookmarkStart w:id="251" w:name="ref-walker2018"/>
     <w:p>
       <w:pPr>
         <w:pStyle w:val="Bibliography"/>
@@ -9936,7 +10954,7 @@
       <w:r>
         <w:t xml:space="preserve"> </w:t>
       </w:r>
-      <w:hyperlink r:id="rId238">
+      <w:hyperlink r:id="rId250">
         <w:r>
           <w:rPr>
             <w:rStyle w:val="Hyperlink"/>
@@ -9948,8 +10966,8 @@
         <w:t xml:space="preserve">.</w:t>
       </w:r>
     </w:p>
-    <w:bookmarkEnd w:id="239"/>
-    <w:bookmarkStart w:id="241" w:name="ref-wang2020"/>
+    <w:bookmarkEnd w:id="251"/>
+    <w:bookmarkStart w:id="253" w:name="ref-wang2020"/>
     <w:p>
       <w:pPr>
         <w:pStyle w:val="Bibliography"/>
@@ -9975,7 +10993,7 @@
       <w:r>
         <w:t xml:space="preserve"> </w:t>
       </w:r>
-      <w:hyperlink r:id="rId240">
+      <w:hyperlink r:id="rId252">
         <w:r>
           <w:rPr>
             <w:rStyle w:val="Hyperlink"/>
@@ -9987,8 +11005,8 @@
         <w:t xml:space="preserve">.</w:t>
       </w:r>
     </w:p>
-    <w:bookmarkEnd w:id="241"/>
-    <w:bookmarkStart w:id="243" w:name="ref-wayman1985"/>
+    <w:bookmarkEnd w:id="253"/>
+    <w:bookmarkStart w:id="255" w:name="ref-wayman1985"/>
     <w:p>
       <w:pPr>
         <w:pStyle w:val="Bibliography"/>
@@ -10014,7 +11032,7 @@
       <w:r>
         <w:t xml:space="preserve"> </w:t>
       </w:r>
-      <w:hyperlink r:id="rId242">
+      <w:hyperlink r:id="rId254">
         <w:r>
           <w:rPr>
             <w:rStyle w:val="Hyperlink"/>
@@ -10026,8 +11044,8 @@
         <w:t xml:space="preserve">.</w:t>
       </w:r>
     </w:p>
-    <w:bookmarkEnd w:id="243"/>
-    <w:bookmarkStart w:id="245" w:name="ref-welch1980"/>
+    <w:bookmarkEnd w:id="255"/>
+    <w:bookmarkStart w:id="257" w:name="ref-welch1980"/>
     <w:p>
       <w:pPr>
         <w:pStyle w:val="Bibliography"/>
@@ -10053,7 +11071,7 @@
       <w:r>
         <w:t xml:space="preserve"> </w:t>
       </w:r>
-      <w:hyperlink r:id="rId244">
+      <w:hyperlink r:id="rId256">
         <w:r>
           <w:rPr>
             <w:rStyle w:val="Hyperlink"/>
@@ -10065,13 +11083,38 @@
         <w:t xml:space="preserve">.</w:t>
       </w:r>
     </w:p>
-    <w:bookmarkEnd w:id="245"/>
-    <w:bookmarkStart w:id="247" w:name="ref-wright1985"/>
+    <w:bookmarkEnd w:id="257"/>
+    <w:bookmarkStart w:id="258" w:name="ref-wilson2017"/>
     <w:p>
       <w:pPr>
         <w:pStyle w:val="Bibliography"/>
       </w:pPr>
       <w:r>
+        <w:t xml:space="preserve">Wilson, Steven. 2017. “Detecting Mass Protest Through Social Media.”</w:t>
+      </w:r>
+      <w:r>
+        <w:t xml:space="preserve"> </w:t>
+      </w:r>
+      <w:r>
+        <w:rPr>
+          <w:i/>
+        </w:rPr>
+        <w:t xml:space="preserve">The Journal of Social Media in Society</w:t>
+      </w:r>
+      <w:r>
+        <w:t xml:space="preserve"> </w:t>
+      </w:r>
+      <w:r>
+        <w:t xml:space="preserve">6 (2).</w:t>
+      </w:r>
+    </w:p>
+    <w:bookmarkEnd w:id="258"/>
+    <w:bookmarkStart w:id="260" w:name="ref-wright1985"/>
+    <w:p>
+      <w:pPr>
+        <w:pStyle w:val="Bibliography"/>
+      </w:pPr>
+      <w:r>
         <w:t xml:space="preserve">Wright, John R. 1985. “PACs, Contributions, and Roll Calls: An Organizational Perspective.”</w:t>
       </w:r>
       <w:r>
@@ -10092,7 +11135,7 @@
       <w:r>
         <w:t xml:space="preserve"> </w:t>
       </w:r>
-      <w:hyperlink r:id="rId246">
+      <w:hyperlink r:id="rId259">
         <w:r>
           <w:rPr>
             <w:rStyle w:val="Hyperlink"/>
@@ -10104,8 +11147,8 @@
         <w:t xml:space="preserve">.</w:t>
       </w:r>
     </w:p>
-    <w:bookmarkEnd w:id="247"/>
-    <w:bookmarkStart w:id="249" w:name="ref-lmtest"/>
+    <w:bookmarkEnd w:id="260"/>
+    <w:bookmarkStart w:id="262" w:name="ref-lmtest"/>
     <w:p>
       <w:pPr>
         <w:pStyle w:val="Bibliography"/>
@@ -10131,7 +11174,7 @@
       <w:r>
         <w:t xml:space="preserve"> </w:t>
       </w:r>
-      <w:hyperlink r:id="rId248">
+      <w:hyperlink r:id="rId261">
         <w:r>
           <w:rPr>
             <w:rStyle w:val="Hyperlink"/>
@@ -10143,13 +11186,52 @@
         <w:t xml:space="preserve">.</w:t>
       </w:r>
     </w:p>
-    <w:bookmarkEnd w:id="249"/>
-    <w:bookmarkStart w:id="251" w:name="ref-dezuniga2009"/>
+    <w:bookmarkEnd w:id="262"/>
+    <w:bookmarkStart w:id="264" w:name="ref-zhang2019"/>
     <w:p>
       <w:pPr>
         <w:pStyle w:val="Bibliography"/>
       </w:pPr>
       <w:r>
+        <w:t xml:space="preserve">Zhang, Han, and Jennifer Pan. 2019. “CASM: A Deep-Learning Approach for Identifying Collective Action Events with Text and Image Data from Social Media.”</w:t>
+      </w:r>
+      <w:r>
+        <w:t xml:space="preserve"> </w:t>
+      </w:r>
+      <w:r>
+        <w:rPr>
+          <w:i/>
+        </w:rPr>
+        <w:t xml:space="preserve">Sociological Methodology</w:t>
+      </w:r>
+      <w:r>
+        <w:t xml:space="preserve"> </w:t>
+      </w:r>
+      <w:r>
+        <w:t xml:space="preserve">49 (1): 1–57.</w:t>
+      </w:r>
+      <w:r>
+        <w:t xml:space="preserve"> </w:t>
+      </w:r>
+      <w:hyperlink r:id="rId263">
+        <w:r>
+          <w:rPr>
+            <w:rStyle w:val="Hyperlink"/>
+          </w:rPr>
+          <w:t xml:space="preserve">https://doi.org/10.1177/0081175019860244</w:t>
+        </w:r>
+      </w:hyperlink>
+      <w:r>
+        <w:t xml:space="preserve">.</w:t>
+      </w:r>
+    </w:p>
+    <w:bookmarkEnd w:id="264"/>
+    <w:bookmarkStart w:id="266" w:name="ref-dezuniga2009"/>
+    <w:p>
+      <w:pPr>
+        <w:pStyle w:val="Bibliography"/>
+      </w:pPr>
+      <w:r>
         <w:t xml:space="preserve">Zúñiga, Homero Gil De, Eulàlia Puig-I-Abril, and Hernando Rojas. 2009. “Weblogs, Traditional Sources Online and Political Participation: An Assessment of How the Internet Is Changing the Political Environment.”</w:t>
       </w:r>
       <w:r>
@@ -10170,7 +11252,7 @@
       <w:r>
         <w:t xml:space="preserve"> </w:t>
       </w:r>
-      <w:hyperlink r:id="rId250">
+      <w:hyperlink r:id="rId265">
         <w:r>
           <w:rPr>
             <w:rStyle w:val="Hyperlink"/>
@@ -10182,8 +11264,8 @@
         <w:t xml:space="preserve">.</w:t>
       </w:r>
     </w:p>
-    <w:bookmarkEnd w:id="251"/>
-    <w:bookmarkEnd w:id="252"/>
+    <w:bookmarkEnd w:id="266"/>
+    <w:bookmarkEnd w:id="267"/>
     <w:sectPr/>
   </w:body>
 </w:document>

</xml_diff>